<commit_message>
Add gendoc template with advanced address of factories
</commit_message>
<xml_diff>
--- a/notation/de.mdelab.languages.factory.instance/documentation/templates/template_factory.docx
+++ b/notation/de.mdelab.languages.factory.instance/documentation/templates/template_factory.docx
@@ -21,8 +21,10 @@
           <w:szCs w:val="22"/>
           <w:lang w:val="en-US" w:eastAsia="en-US"/>
         </w:rPr>
-        <w:t>&lt;confi</w:t>
-      </w:r>
+        <w:t>&lt;</w:t>
+      </w:r>
+      <w:proofErr w:type="spellStart"/>
+      <w:proofErr w:type="gramStart"/>
       <w:r>
         <w:rPr>
           <w:rFonts w:ascii="Courier New" w:eastAsiaTheme="minorHAnsi" w:hAnsi="Courier New" w:cs="Courier New"/>
@@ -31,7 +33,7 @@
           <w:szCs w:val="22"/>
           <w:lang w:val="en-US" w:eastAsia="en-US"/>
         </w:rPr>
-        <w:t>g&gt;</w:t>
+        <w:t>confi</w:t>
       </w:r>
       <w:r>
         <w:rPr>
@@ -41,8 +43,52 @@
           <w:szCs w:val="22"/>
           <w:lang w:val="en-US" w:eastAsia="en-US"/>
         </w:rPr>
+        <w:t>g</w:t>
+      </w:r>
+      <w:proofErr w:type="spellEnd"/>
+      <w:proofErr w:type="gramEnd"/>
+      <w:r>
+        <w:rPr>
+          <w:rFonts w:ascii="Courier New" w:eastAsiaTheme="minorHAnsi" w:hAnsi="Courier New" w:cs="Courier New"/>
+          <w:color w:val="4F81BD" w:themeColor="accent1"/>
+          <w:sz w:val="18"/>
+          <w:szCs w:val="22"/>
+          <w:lang w:val="en-US" w:eastAsia="en-US"/>
+        </w:rPr>
+        <w:t>&gt;</w:t>
+      </w:r>
+      <w:r>
+        <w:rPr>
+          <w:rFonts w:ascii="Courier New" w:eastAsiaTheme="minorHAnsi" w:hAnsi="Courier New" w:cs="Courier New"/>
+          <w:color w:val="4F81BD" w:themeColor="accent1"/>
+          <w:sz w:val="18"/>
+          <w:szCs w:val="22"/>
+          <w:lang w:val="en-US" w:eastAsia="en-US"/>
+        </w:rPr>
         <w:br/>
-        <w:t>&lt;/config&gt;</w:t>
+        <w:t>&lt;/</w:t>
+      </w:r>
+      <w:proofErr w:type="spellStart"/>
+      <w:r>
+        <w:rPr>
+          <w:rFonts w:ascii="Courier New" w:eastAsiaTheme="minorHAnsi" w:hAnsi="Courier New" w:cs="Courier New"/>
+          <w:color w:val="4F81BD" w:themeColor="accent1"/>
+          <w:sz w:val="18"/>
+          <w:szCs w:val="22"/>
+          <w:lang w:val="en-US" w:eastAsia="en-US"/>
+        </w:rPr>
+        <w:t>config</w:t>
+      </w:r>
+      <w:proofErr w:type="spellEnd"/>
+      <w:r>
+        <w:rPr>
+          <w:rFonts w:ascii="Courier New" w:eastAsiaTheme="minorHAnsi" w:hAnsi="Courier New" w:cs="Courier New"/>
+          <w:color w:val="4F81BD" w:themeColor="accent1"/>
+          <w:sz w:val="18"/>
+          <w:szCs w:val="22"/>
+          <w:lang w:val="en-US" w:eastAsia="en-US"/>
+        </w:rPr>
+        <w:t>&gt;</w:t>
       </w:r>
     </w:p>
     <w:p>
@@ -105,8 +151,9 @@
           <w:szCs w:val="22"/>
           <w:lang w:val="en-US" w:eastAsia="en-US"/>
         </w:rPr>
-        <w:t xml:space="preserve"> ‘E:\Dokumente\Studium\Master\MDSD\mdsd-factory-project\notation\de.mdelab.languages.</w:t>
-      </w:r>
+        <w:t xml:space="preserve"> ‘E</w:t>
+      </w:r>
+      <w:proofErr w:type="gramStart"/>
       <w:r>
         <w:rPr>
           <w:rFonts w:ascii="Courier New" w:eastAsiaTheme="minorHAnsi" w:hAnsi="Courier New" w:cs="Courier New"/>
@@ -115,8 +162,9 @@
           <w:szCs w:val="22"/>
           <w:lang w:val="en-US" w:eastAsia="en-US"/>
         </w:rPr>
-        <w:t>factory</w:t>
-      </w:r>
+        <w:t>:\</w:t>
+      </w:r>
+      <w:proofErr w:type="gramEnd"/>
       <w:r>
         <w:rPr>
           <w:rFonts w:ascii="Courier New" w:eastAsiaTheme="minorHAnsi" w:hAnsi="Courier New" w:cs="Courier New"/>
@@ -125,7 +173,7 @@
           <w:szCs w:val="22"/>
           <w:lang w:val="en-US" w:eastAsia="en-US"/>
         </w:rPr>
-        <w:t>.instance</w:t>
+        <w:t>Dokumente\Studium\Master\MDSD\mdsd-factory-project\notation\de.mdelab.languages.</w:t>
       </w:r>
       <w:r>
         <w:rPr>
@@ -135,7 +183,7 @@
           <w:szCs w:val="22"/>
           <w:lang w:val="en-US" w:eastAsia="en-US"/>
         </w:rPr>
-        <w:t>\VintageCarParts.factory</w:t>
+        <w:t>factory</w:t>
       </w:r>
       <w:r>
         <w:rPr>
@@ -145,7 +193,7 @@
           <w:szCs w:val="22"/>
           <w:lang w:val="en-US" w:eastAsia="en-US"/>
         </w:rPr>
-        <w:t>’</w:t>
+        <w:t>.instance</w:t>
       </w:r>
       <w:r>
         <w:rPr>
@@ -155,7 +203,93 @@
           <w:szCs w:val="22"/>
           <w:lang w:val="en-US" w:eastAsia="en-US"/>
         </w:rPr>
-        <w:t xml:space="preserve"> element=’{0}’  searchMetamodels='true' importedBundles=’gmf;sirius’ /&gt;</w:t>
+        <w:t>\VintageCarParts.factory</w:t>
+      </w:r>
+      <w:r>
+        <w:rPr>
+          <w:rFonts w:ascii="Courier New" w:eastAsiaTheme="minorHAnsi" w:hAnsi="Courier New" w:cs="Courier New"/>
+          <w:color w:val="4F81BD" w:themeColor="accent1"/>
+          <w:sz w:val="18"/>
+          <w:szCs w:val="22"/>
+          <w:lang w:val="en-US" w:eastAsia="en-US"/>
+        </w:rPr>
+        <w:t>’</w:t>
+      </w:r>
+      <w:r>
+        <w:rPr>
+          <w:rFonts w:ascii="Courier New" w:eastAsiaTheme="minorHAnsi" w:hAnsi="Courier New" w:cs="Courier New"/>
+          <w:color w:val="4F81BD" w:themeColor="accent1"/>
+          <w:sz w:val="18"/>
+          <w:szCs w:val="22"/>
+          <w:lang w:val="en-US" w:eastAsia="en-US"/>
+        </w:rPr>
+        <w:t xml:space="preserve"> element=’{0}’  </w:t>
+      </w:r>
+      <w:proofErr w:type="spellStart"/>
+      <w:r>
+        <w:rPr>
+          <w:rFonts w:ascii="Courier New" w:eastAsiaTheme="minorHAnsi" w:hAnsi="Courier New" w:cs="Courier New"/>
+          <w:color w:val="4F81BD" w:themeColor="accent1"/>
+          <w:sz w:val="18"/>
+          <w:szCs w:val="22"/>
+          <w:lang w:val="en-US" w:eastAsia="en-US"/>
+        </w:rPr>
+        <w:t>searchMetamodels</w:t>
+      </w:r>
+      <w:proofErr w:type="spellEnd"/>
+      <w:r>
+        <w:rPr>
+          <w:rFonts w:ascii="Courier New" w:eastAsiaTheme="minorHAnsi" w:hAnsi="Courier New" w:cs="Courier New"/>
+          <w:color w:val="4F81BD" w:themeColor="accent1"/>
+          <w:sz w:val="18"/>
+          <w:szCs w:val="22"/>
+          <w:lang w:val="en-US" w:eastAsia="en-US"/>
+        </w:rPr>
+        <w:t xml:space="preserve">='true' </w:t>
+      </w:r>
+      <w:proofErr w:type="spellStart"/>
+      <w:r>
+        <w:rPr>
+          <w:rFonts w:ascii="Courier New" w:eastAsiaTheme="minorHAnsi" w:hAnsi="Courier New" w:cs="Courier New"/>
+          <w:color w:val="4F81BD" w:themeColor="accent1"/>
+          <w:sz w:val="18"/>
+          <w:szCs w:val="22"/>
+          <w:lang w:val="en-US" w:eastAsia="en-US"/>
+        </w:rPr>
+        <w:t>importedBundles</w:t>
+      </w:r>
+      <w:proofErr w:type="spellEnd"/>
+      <w:r>
+        <w:rPr>
+          <w:rFonts w:ascii="Courier New" w:eastAsiaTheme="minorHAnsi" w:hAnsi="Courier New" w:cs="Courier New"/>
+          <w:color w:val="4F81BD" w:themeColor="accent1"/>
+          <w:sz w:val="18"/>
+          <w:szCs w:val="22"/>
+          <w:lang w:val="en-US" w:eastAsia="en-US"/>
+        </w:rPr>
+        <w:t>=’</w:t>
+      </w:r>
+      <w:proofErr w:type="spellStart"/>
+      <w:r>
+        <w:rPr>
+          <w:rFonts w:ascii="Courier New" w:eastAsiaTheme="minorHAnsi" w:hAnsi="Courier New" w:cs="Courier New"/>
+          <w:color w:val="4F81BD" w:themeColor="accent1"/>
+          <w:sz w:val="18"/>
+          <w:szCs w:val="22"/>
+          <w:lang w:val="en-US" w:eastAsia="en-US"/>
+        </w:rPr>
+        <w:t>gmf;sirius</w:t>
+      </w:r>
+      <w:proofErr w:type="spellEnd"/>
+      <w:r>
+        <w:rPr>
+          <w:rFonts w:ascii="Courier New" w:eastAsiaTheme="minorHAnsi" w:hAnsi="Courier New" w:cs="Courier New"/>
+          <w:color w:val="4F81BD" w:themeColor="accent1"/>
+          <w:sz w:val="18"/>
+          <w:szCs w:val="22"/>
+          <w:lang w:val="en-US" w:eastAsia="en-US"/>
+        </w:rPr>
+        <w:t>’ /&gt;</w:t>
       </w:r>
     </w:p>
     <w:p>
@@ -190,6 +324,7 @@
         </w:rPr>
         <w:t>&lt;</w:t>
       </w:r>
+      <w:proofErr w:type="spellStart"/>
       <w:r>
         <w:rPr>
           <w:rFonts w:ascii="Courier New" w:hAnsi="Courier New" w:cs="Courier New"/>
@@ -200,6 +335,7 @@
         </w:rPr>
         <w:t>gendoc</w:t>
       </w:r>
+      <w:proofErr w:type="spellEnd"/>
       <w:r>
         <w:rPr>
           <w:rFonts w:ascii="Courier New" w:hAnsi="Courier New" w:cs="Courier New"/>
@@ -368,30 +504,44 @@
         </w:rPr>
         <w:t>[</w:t>
       </w:r>
+      <w:proofErr w:type="spellStart"/>
+      <w:proofErr w:type="gramStart"/>
       <w:r>
         <w:rPr>
           <w:lang w:val="en-US"/>
         </w:rPr>
-        <w:t>self.oclAsType(</w:t>
-      </w:r>
+        <w:t>self.oclAsType</w:t>
+      </w:r>
+      <w:proofErr w:type="spellEnd"/>
       <w:r>
         <w:rPr>
           <w:lang w:val="en-US"/>
         </w:rPr>
+        <w:t>(</w:t>
+      </w:r>
+      <w:proofErr w:type="spellStart"/>
+      <w:proofErr w:type="gramEnd"/>
+      <w:r>
+        <w:rPr>
+          <w:lang w:val="en-US"/>
+        </w:rPr>
         <w:t>FactorySpecification</w:t>
       </w:r>
+      <w:proofErr w:type="spellEnd"/>
       <w:r>
         <w:rPr>
           <w:lang w:val="en-US"/>
         </w:rPr>
         <w:t>).</w:t>
       </w:r>
+      <w:proofErr w:type="spellStart"/>
       <w:r>
         <w:rPr>
           <w:lang w:val="en-US"/>
         </w:rPr>
         <w:t>businessTypeName</w:t>
       </w:r>
+      <w:proofErr w:type="spellEnd"/>
       <w:r>
         <w:rPr>
           <w:lang w:val="en-US"/>
@@ -423,7 +573,37 @@
         <w:rPr>
           <w:lang w:val="en-US"/>
         </w:rPr>
-        <w:t>[self.oclAsType(FactorySpecification).label /]</w:t>
+        <w:t>[</w:t>
+      </w:r>
+      <w:proofErr w:type="spellStart"/>
+      <w:proofErr w:type="gramStart"/>
+      <w:r>
+        <w:rPr>
+          <w:lang w:val="en-US"/>
+        </w:rPr>
+        <w:t>self.oclAsType</w:t>
+      </w:r>
+      <w:proofErr w:type="spellEnd"/>
+      <w:r>
+        <w:rPr>
+          <w:lang w:val="en-US"/>
+        </w:rPr>
+        <w:t>(</w:t>
+      </w:r>
+      <w:proofErr w:type="spellStart"/>
+      <w:proofErr w:type="gramEnd"/>
+      <w:r>
+        <w:rPr>
+          <w:lang w:val="en-US"/>
+        </w:rPr>
+        <w:t>FactorySpecification</w:t>
+      </w:r>
+      <w:proofErr w:type="spellEnd"/>
+      <w:r>
+        <w:rPr>
+          <w:lang w:val="en-US"/>
+        </w:rPr>
+        <w:t>).label /]</w:t>
       </w:r>
     </w:p>
     <w:p>
@@ -763,7 +943,15 @@
         <w:pStyle w:val="gendoc"/>
       </w:pPr>
       <w:r>
-        <w:t>&lt;/gendoc&gt;</w:t>
+        <w:t>&lt;/</w:t>
+      </w:r>
+      <w:proofErr w:type="spellStart"/>
+      <w:r>
+        <w:t>gendoc</w:t>
+      </w:r>
+      <w:proofErr w:type="spellEnd"/>
+      <w:r>
+        <w:t>&gt;</w:t>
       </w:r>
       <w:r>
         <w:br w:type="page"/>
@@ -777,12 +965,14 @@
         <w:lastRenderedPageBreak/>
         <w:t>&lt;</w:t>
       </w:r>
+      <w:proofErr w:type="spellStart"/>
       <w:r>
         <w:rPr>
           <w:b/>
         </w:rPr>
         <w:t>gendoc</w:t>
       </w:r>
+      <w:proofErr w:type="spellEnd"/>
       <w:r>
         <w:t xml:space="preserve"> id=’summary</w:t>
       </w:r>
@@ -799,17 +989,27 @@
         <w:spacing w:before="0" w:line="240" w:lineRule="auto"/>
       </w:pPr>
       <w:bookmarkStart w:id="0" w:name="_Toc455334769"/>
+      <w:proofErr w:type="spellStart"/>
       <w:r>
         <w:t>Summary</w:t>
       </w:r>
       <w:bookmarkEnd w:id="0"/>
+      <w:proofErr w:type="spellEnd"/>
     </w:p>
     <w:p>
       <w:pPr>
         <w:pStyle w:val="Acceleoscript"/>
       </w:pPr>
       <w:r>
-        <w:t>[if self.oclAsType(FactoryS</w:t>
+        <w:t>[</w:t>
+      </w:r>
+      <w:proofErr w:type="gramStart"/>
+      <w:r>
+        <w:t>if</w:t>
+      </w:r>
+      <w:proofErr w:type="gramEnd"/>
+      <w:r>
+        <w:t xml:space="preserve"> self.oclAsType(FactoryS</w:t>
       </w:r>
       <w:r>
         <w:t>p</w:t>
@@ -823,13 +1023,51 @@
         <w:rPr>
           <w:lang w:eastAsia="en-US"/>
         </w:rPr>
-        <w:t xml:space="preserve">Table 1 lists </w:t>
+        <w:t xml:space="preserve">Table 1 </w:t>
+      </w:r>
+      <w:proofErr w:type="spellStart"/>
+      <w:r>
+        <w:rPr>
+          <w:lang w:eastAsia="en-US"/>
+        </w:rPr>
+        <w:t>lists</w:t>
+      </w:r>
+      <w:proofErr w:type="spellEnd"/>
+      <w:r>
+        <w:rPr>
+          <w:lang w:eastAsia="en-US"/>
+        </w:rPr>
+        <w:t xml:space="preserve"> </w:t>
       </w:r>
       <w:r>
         <w:t>the [self.oclAsType(FactorySpecification).businessTypeName.toLower()/]</w:t>
       </w:r>
       <w:r>
-        <w:t xml:space="preserve"> owned by [self.oclAsType(FactorySpecification).label/]:</w:t>
+        <w:t xml:space="preserve"> </w:t>
+      </w:r>
+      <w:proofErr w:type="spellStart"/>
+      <w:r>
+        <w:t>owned</w:t>
+      </w:r>
+      <w:proofErr w:type="spellEnd"/>
+      <w:r>
+        <w:t xml:space="preserve"> by [</w:t>
+      </w:r>
+      <w:proofErr w:type="spellStart"/>
+      <w:r>
+        <w:t>self.oclAsType</w:t>
+      </w:r>
+      <w:proofErr w:type="spellEnd"/>
+      <w:r>
+        <w:t>(</w:t>
+      </w:r>
+      <w:proofErr w:type="spellStart"/>
+      <w:r>
+        <w:t>FactorySpecification</w:t>
+      </w:r>
+      <w:proofErr w:type="spellEnd"/>
+      <w:r>
+        <w:t>).label/]:</w:t>
       </w:r>
       <w:r>
         <w:t xml:space="preserve"> </w:t>
@@ -843,7 +1081,15 @@
         </w:tabs>
       </w:pPr>
       <w:r>
-        <w:t>&lt;table&gt;&lt;drop/&gt;</w:t>
+        <w:t>&lt;</w:t>
+      </w:r>
+      <w:proofErr w:type="gramStart"/>
+      <w:r>
+        <w:t>table</w:t>
+      </w:r>
+      <w:proofErr w:type="gramEnd"/>
+      <w:r>
+        <w:t>&gt;&lt;drop/&gt;</w:t>
       </w:r>
     </w:p>
     <w:p>
@@ -861,8 +1107,37 @@
         </w:rPr>
         <w:t xml:space="preserve">Table 1 : The </w:t>
       </w:r>
-      <w:r>
-        <w:t>list of [self.oclAsType(FactorySpecification).businessTypeName.toLower()/] owned by [self.oclAsType(FactorySpecification).label/]:</w:t>
+      <w:proofErr w:type="spellStart"/>
+      <w:r>
+        <w:t>list</w:t>
+      </w:r>
+      <w:proofErr w:type="spellEnd"/>
+      <w:r>
+        <w:t xml:space="preserve"> of [self.oclAsType(FactorySpecification).businessTypeName.toLower()/] </w:t>
+      </w:r>
+      <w:proofErr w:type="spellStart"/>
+      <w:r>
+        <w:t>owned</w:t>
+      </w:r>
+      <w:proofErr w:type="spellEnd"/>
+      <w:r>
+        <w:t xml:space="preserve"> by [</w:t>
+      </w:r>
+      <w:proofErr w:type="spellStart"/>
+      <w:r>
+        <w:t>self.oclAsType</w:t>
+      </w:r>
+      <w:proofErr w:type="spellEnd"/>
+      <w:r>
+        <w:t>(</w:t>
+      </w:r>
+      <w:proofErr w:type="spellStart"/>
+      <w:r>
+        <w:t>FactorySpecification</w:t>
+      </w:r>
+      <w:proofErr w:type="spellEnd"/>
+      <w:r>
+        <w:t>).label/]:</w:t>
       </w:r>
     </w:p>
     <w:tbl>
@@ -988,7 +1263,15 @@
         <w:pStyle w:val="Acceleoscript"/>
       </w:pPr>
       <w:r>
-        <w:t>[for (factory</w:t>
+        <w:t>[</w:t>
+      </w:r>
+      <w:proofErr w:type="gramStart"/>
+      <w:r>
+        <w:t>for</w:t>
+      </w:r>
+      <w:proofErr w:type="gramEnd"/>
+      <w:r>
+        <w:t xml:space="preserve"> (factory</w:t>
       </w:r>
       <w:r>
         <w:t xml:space="preserve"> : </w:t>
@@ -1006,10 +1289,39 @@
         <w:t xml:space="preserve"> |</w:t>
       </w:r>
       <w:r>
-        <w:t xml:space="preserve"> self.oclAsType(FactorySpecification).</w:t>
-      </w:r>
-      <w:r>
-        <w:t xml:space="preserve">ownedFactories-&gt;sortedBy( </w:t>
+        <w:t xml:space="preserve"> </w:t>
+      </w:r>
+      <w:proofErr w:type="spellStart"/>
+      <w:r>
+        <w:t>self.oclAsType</w:t>
+      </w:r>
+      <w:proofErr w:type="spellEnd"/>
+      <w:r>
+        <w:t>(</w:t>
+      </w:r>
+      <w:proofErr w:type="spellStart"/>
+      <w:r>
+        <w:t>FactorySpecification</w:t>
+      </w:r>
+      <w:proofErr w:type="spellEnd"/>
+      <w:r>
+        <w:t>).</w:t>
+      </w:r>
+      <w:proofErr w:type="spellStart"/>
+      <w:r>
+        <w:t>ownedFactories</w:t>
+      </w:r>
+      <w:proofErr w:type="spellEnd"/>
+      <w:r>
+        <w:t>-&gt;</w:t>
+      </w:r>
+      <w:proofErr w:type="spellStart"/>
+      <w:r>
+        <w:t>sortedBy</w:t>
+      </w:r>
+      <w:proofErr w:type="spellEnd"/>
+      <w:r>
+        <w:t xml:space="preserve">( </w:t>
       </w:r>
       <w:r>
         <w:t>label</w:t>
@@ -1029,11 +1341,11 @@
         <w:tblLook w:val="04A0" w:firstRow="1" w:lastRow="0" w:firstColumn="1" w:lastColumn="0" w:noHBand="0" w:noVBand="1"/>
       </w:tblPr>
       <w:tblGrid>
-        <w:gridCol w:w="1498"/>
-        <w:gridCol w:w="1749"/>
-        <w:gridCol w:w="1629"/>
-        <w:gridCol w:w="1922"/>
-        <w:gridCol w:w="2490"/>
+        <w:gridCol w:w="1418"/>
+        <w:gridCol w:w="2165"/>
+        <w:gridCol w:w="1541"/>
+        <w:gridCol w:w="1815"/>
+        <w:gridCol w:w="2349"/>
       </w:tblGrid>
       <w:tr>
         <w:trPr>
@@ -1063,6 +1375,7 @@
               </w:rPr>
               <w:t>[</w:t>
             </w:r>
+            <w:proofErr w:type="spellStart"/>
             <w:r>
               <w:rPr>
                 <w:rFonts w:asciiTheme="minorHAnsi" w:eastAsiaTheme="minorHAnsi" w:hAnsiTheme="minorHAnsi" w:cstheme="minorBidi"/>
@@ -1090,6 +1403,7 @@
               </w:rPr>
               <w:t>label</w:t>
             </w:r>
+            <w:proofErr w:type="spellEnd"/>
             <w:r>
               <w:rPr>
                 <w:rFonts w:asciiTheme="minorHAnsi" w:eastAsiaTheme="minorHAnsi" w:hAnsiTheme="minorHAnsi" w:cstheme="minorBidi"/>
@@ -1124,6 +1438,7 @@
               </w:rPr>
               <w:t>[</w:t>
             </w:r>
+            <w:proofErr w:type="spellStart"/>
             <w:r>
               <w:rPr>
                 <w:rFonts w:asciiTheme="minorHAnsi" w:eastAsiaTheme="minorHAnsi" w:hAnsiTheme="minorHAnsi" w:cstheme="minorBidi"/>
@@ -1149,10 +1464,9 @@
                 <w:szCs w:val="22"/>
                 <w:lang w:val="en-US" w:eastAsia="en-US"/>
               </w:rPr>
-              <w:t>address</w:t>
-            </w:r>
-            <w:bookmarkStart w:id="1" w:name="_GoBack"/>
-            <w:bookmarkEnd w:id="1"/>
+              <w:t>streetNumber</w:t>
+            </w:r>
+            <w:proofErr w:type="spellEnd"/>
             <w:r>
               <w:rPr>
                 <w:rFonts w:asciiTheme="minorHAnsi" w:eastAsiaTheme="minorHAnsi" w:hAnsiTheme="minorHAnsi" w:cstheme="minorBidi"/>
@@ -1162,6 +1476,62 @@
               </w:rPr>
               <w:t>/]</w:t>
             </w:r>
+            <w:r>
+              <w:rPr>
+                <w:rFonts w:asciiTheme="minorHAnsi" w:eastAsiaTheme="minorHAnsi" w:hAnsiTheme="minorHAnsi" w:cstheme="minorBidi"/>
+                <w:bCs/>
+                <w:szCs w:val="22"/>
+                <w:lang w:val="en-US" w:eastAsia="en-US"/>
+              </w:rPr>
+              <w:t xml:space="preserve"> </w:t>
+            </w:r>
+            <w:r>
+              <w:rPr>
+                <w:rFonts w:asciiTheme="minorHAnsi" w:eastAsiaTheme="minorHAnsi" w:hAnsiTheme="minorHAnsi" w:cstheme="minorBidi"/>
+                <w:bCs/>
+                <w:szCs w:val="22"/>
+                <w:lang w:val="en-US" w:eastAsia="en-US"/>
+              </w:rPr>
+              <w:t>[</w:t>
+            </w:r>
+            <w:proofErr w:type="spellStart"/>
+            <w:r>
+              <w:rPr>
+                <w:rFonts w:asciiTheme="minorHAnsi" w:eastAsiaTheme="minorHAnsi" w:hAnsiTheme="minorHAnsi" w:cstheme="minorBidi"/>
+                <w:bCs/>
+                <w:szCs w:val="22"/>
+                <w:lang w:val="en-US" w:eastAsia="en-US"/>
+              </w:rPr>
+              <w:t>factory</w:t>
+            </w:r>
+            <w:r>
+              <w:rPr>
+                <w:rFonts w:asciiTheme="minorHAnsi" w:eastAsiaTheme="minorHAnsi" w:hAnsiTheme="minorHAnsi" w:cstheme="minorBidi"/>
+                <w:bCs/>
+                <w:szCs w:val="22"/>
+                <w:lang w:val="en-US" w:eastAsia="en-US"/>
+              </w:rPr>
+              <w:t>.</w:t>
+            </w:r>
+            <w:r>
+              <w:rPr>
+                <w:rFonts w:asciiTheme="minorHAnsi" w:eastAsiaTheme="minorHAnsi" w:hAnsiTheme="minorHAnsi" w:cstheme="minorBidi"/>
+                <w:bCs/>
+                <w:szCs w:val="22"/>
+                <w:lang w:val="en-US" w:eastAsia="en-US"/>
+              </w:rPr>
+              <w:t>street</w:t>
+            </w:r>
+            <w:proofErr w:type="spellEnd"/>
+            <w:r>
+              <w:rPr>
+                <w:rFonts w:asciiTheme="minorHAnsi" w:eastAsiaTheme="minorHAnsi" w:hAnsiTheme="minorHAnsi" w:cstheme="minorBidi"/>
+                <w:bCs/>
+                <w:szCs w:val="22"/>
+                <w:lang w:val="en-US" w:eastAsia="en-US"/>
+              </w:rPr>
+              <w:t>/]</w:t>
+            </w:r>
           </w:p>
           <w:p>
             <w:pPr>
@@ -1173,6 +1543,160 @@
                 <w:lang w:val="en-US" w:eastAsia="en-US"/>
               </w:rPr>
             </w:pPr>
+            <w:r>
+              <w:rPr>
+                <w:rFonts w:asciiTheme="minorHAnsi" w:eastAsiaTheme="minorHAnsi" w:hAnsiTheme="minorHAnsi" w:cstheme="minorBidi"/>
+                <w:bCs/>
+                <w:szCs w:val="22"/>
+                <w:lang w:val="en-US" w:eastAsia="en-US"/>
+              </w:rPr>
+              <w:t>[</w:t>
+            </w:r>
+            <w:proofErr w:type="spellStart"/>
+            <w:r>
+              <w:rPr>
+                <w:rFonts w:asciiTheme="minorHAnsi" w:eastAsiaTheme="minorHAnsi" w:hAnsiTheme="minorHAnsi" w:cstheme="minorBidi"/>
+                <w:bCs/>
+                <w:szCs w:val="22"/>
+                <w:lang w:val="en-US" w:eastAsia="en-US"/>
+              </w:rPr>
+              <w:t>factory</w:t>
+            </w:r>
+            <w:r>
+              <w:rPr>
+                <w:rFonts w:asciiTheme="minorHAnsi" w:eastAsiaTheme="minorHAnsi" w:hAnsiTheme="minorHAnsi" w:cstheme="minorBidi"/>
+                <w:bCs/>
+                <w:szCs w:val="22"/>
+                <w:lang w:val="en-US" w:eastAsia="en-US"/>
+              </w:rPr>
+              <w:t>.</w:t>
+            </w:r>
+            <w:r>
+              <w:rPr>
+                <w:rFonts w:asciiTheme="minorHAnsi" w:eastAsiaTheme="minorHAnsi" w:hAnsiTheme="minorHAnsi" w:cstheme="minorBidi"/>
+                <w:bCs/>
+                <w:szCs w:val="22"/>
+                <w:lang w:val="en-US" w:eastAsia="en-US"/>
+              </w:rPr>
+              <w:t>postalCode</w:t>
+            </w:r>
+            <w:proofErr w:type="spellEnd"/>
+            <w:r>
+              <w:rPr>
+                <w:rFonts w:asciiTheme="minorHAnsi" w:eastAsiaTheme="minorHAnsi" w:hAnsiTheme="minorHAnsi" w:cstheme="minorBidi"/>
+                <w:bCs/>
+                <w:szCs w:val="22"/>
+                <w:lang w:val="en-US" w:eastAsia="en-US"/>
+              </w:rPr>
+              <w:t>/]</w:t>
+            </w:r>
+            <w:r>
+              <w:rPr>
+                <w:rFonts w:asciiTheme="minorHAnsi" w:eastAsiaTheme="minorHAnsi" w:hAnsiTheme="minorHAnsi" w:cstheme="minorBidi"/>
+                <w:bCs/>
+                <w:szCs w:val="22"/>
+                <w:lang w:val="en-US" w:eastAsia="en-US"/>
+              </w:rPr>
+              <w:t xml:space="preserve"> </w:t>
+            </w:r>
+            <w:r>
+              <w:rPr>
+                <w:rFonts w:asciiTheme="minorHAnsi" w:eastAsiaTheme="minorHAnsi" w:hAnsiTheme="minorHAnsi" w:cstheme="minorBidi"/>
+                <w:bCs/>
+                <w:szCs w:val="22"/>
+                <w:lang w:val="en-US" w:eastAsia="en-US"/>
+              </w:rPr>
+              <w:t>[</w:t>
+            </w:r>
+            <w:proofErr w:type="spellStart"/>
+            <w:r>
+              <w:rPr>
+                <w:rFonts w:asciiTheme="minorHAnsi" w:eastAsiaTheme="minorHAnsi" w:hAnsiTheme="minorHAnsi" w:cstheme="minorBidi"/>
+                <w:bCs/>
+                <w:szCs w:val="22"/>
+                <w:lang w:val="en-US" w:eastAsia="en-US"/>
+              </w:rPr>
+              <w:t>factory</w:t>
+            </w:r>
+            <w:r>
+              <w:rPr>
+                <w:rFonts w:asciiTheme="minorHAnsi" w:eastAsiaTheme="minorHAnsi" w:hAnsiTheme="minorHAnsi" w:cstheme="minorBidi"/>
+                <w:bCs/>
+                <w:szCs w:val="22"/>
+                <w:lang w:val="en-US" w:eastAsia="en-US"/>
+              </w:rPr>
+              <w:t>.</w:t>
+            </w:r>
+            <w:r>
+              <w:rPr>
+                <w:rFonts w:asciiTheme="minorHAnsi" w:eastAsiaTheme="minorHAnsi" w:hAnsiTheme="minorHAnsi" w:cstheme="minorBidi"/>
+                <w:bCs/>
+                <w:szCs w:val="22"/>
+                <w:lang w:val="en-US" w:eastAsia="en-US"/>
+              </w:rPr>
+              <w:t>city</w:t>
+            </w:r>
+            <w:proofErr w:type="spellEnd"/>
+            <w:r>
+              <w:rPr>
+                <w:rFonts w:asciiTheme="minorHAnsi" w:eastAsiaTheme="minorHAnsi" w:hAnsiTheme="minorHAnsi" w:cstheme="minorBidi"/>
+                <w:bCs/>
+                <w:szCs w:val="22"/>
+                <w:lang w:val="en-US" w:eastAsia="en-US"/>
+              </w:rPr>
+              <w:t>/</w:t>
+            </w:r>
+            <w:bookmarkStart w:id="1" w:name="_GoBack"/>
+            <w:bookmarkEnd w:id="1"/>
+            <w:r>
+              <w:rPr>
+                <w:rFonts w:asciiTheme="minorHAnsi" w:eastAsiaTheme="minorHAnsi" w:hAnsiTheme="minorHAnsi" w:cstheme="minorBidi"/>
+                <w:bCs/>
+                <w:szCs w:val="22"/>
+                <w:lang w:val="en-US" w:eastAsia="en-US"/>
+              </w:rPr>
+              <w:t>]</w:t>
+            </w:r>
+          </w:p>
+          <w:p>
+            <w:pPr>
+              <w:jc w:val="left"/>
+              <w:rPr>
+                <w:rFonts w:asciiTheme="minorHAnsi" w:eastAsiaTheme="minorHAnsi" w:hAnsiTheme="minorHAnsi" w:cstheme="minorBidi"/>
+                <w:bCs/>
+                <w:szCs w:val="22"/>
+                <w:lang w:val="en-US" w:eastAsia="en-US"/>
+              </w:rPr>
+            </w:pPr>
+            <w:r>
+              <w:rPr>
+                <w:rFonts w:asciiTheme="minorHAnsi" w:eastAsiaTheme="minorHAnsi" w:hAnsiTheme="minorHAnsi" w:cstheme="minorBidi"/>
+                <w:bCs/>
+                <w:szCs w:val="22"/>
+                <w:lang w:val="en-US" w:eastAsia="en-US"/>
+              </w:rPr>
+              <w:t>[</w:t>
+            </w:r>
+            <w:proofErr w:type="spellStart"/>
+            <w:r>
+              <w:rPr>
+                <w:rFonts w:asciiTheme="minorHAnsi" w:eastAsiaTheme="minorHAnsi" w:hAnsiTheme="minorHAnsi" w:cstheme="minorBidi"/>
+                <w:bCs/>
+                <w:szCs w:val="22"/>
+                <w:lang w:val="en-US" w:eastAsia="en-US"/>
+              </w:rPr>
+              <w:t>factory.country</w:t>
+            </w:r>
+            <w:proofErr w:type="spellEnd"/>
+            <w:r>
+              <w:rPr>
+                <w:rFonts w:asciiTheme="minorHAnsi" w:eastAsiaTheme="minorHAnsi" w:hAnsiTheme="minorHAnsi" w:cstheme="minorBidi"/>
+                <w:bCs/>
+                <w:szCs w:val="22"/>
+                <w:lang w:val="en-US" w:eastAsia="en-US"/>
+              </w:rPr>
+              <w:t>/]</w:t>
+            </w:r>
           </w:p>
         </w:tc>
         <w:tc>
@@ -1198,6 +1722,7 @@
               </w:rPr>
               <w:t>[</w:t>
             </w:r>
+            <w:proofErr w:type="spellStart"/>
             <w:r>
               <w:rPr>
                 <w:rFonts w:asciiTheme="minorHAnsi" w:eastAsiaTheme="minorHAnsi" w:hAnsiTheme="minorHAnsi" w:cstheme="minorBidi"/>
@@ -1225,6 +1750,7 @@
               </w:rPr>
               <w:t>width</w:t>
             </w:r>
+            <w:proofErr w:type="spellEnd"/>
             <w:r>
               <w:rPr>
                 <w:rFonts w:asciiTheme="minorHAnsi" w:eastAsiaTheme="minorHAnsi" w:hAnsiTheme="minorHAnsi" w:cstheme="minorBidi"/>
@@ -1252,6 +1778,7 @@
               </w:rPr>
               <w:t>[</w:t>
             </w:r>
+            <w:proofErr w:type="spellStart"/>
             <w:r>
               <w:rPr>
                 <w:rFonts w:asciiTheme="minorHAnsi" w:eastAsiaTheme="minorHAnsi" w:hAnsiTheme="minorHAnsi" w:cstheme="minorBidi"/>
@@ -1279,6 +1806,7 @@
               </w:rPr>
               <w:t>length</w:t>
             </w:r>
+            <w:proofErr w:type="spellEnd"/>
             <w:r>
               <w:rPr>
                 <w:rFonts w:asciiTheme="minorHAnsi" w:eastAsiaTheme="minorHAnsi" w:hAnsiTheme="minorHAnsi" w:cstheme="minorBidi"/>
@@ -1299,10 +1827,23 @@
               <w:pStyle w:val="Acceleoscript"/>
             </w:pPr>
             <w:r>
-              <w:t>[for ( employee : factory::Employee | factory.employees</w:t>
-            </w:r>
-            <w:r>
-              <w:t>-&gt;sortedBy( label ) )]&lt;drop/&gt;</w:t>
+              <w:t xml:space="preserve">[for ( employee : factory::Employee | </w:t>
+            </w:r>
+            <w:proofErr w:type="spellStart"/>
+            <w:r>
+              <w:t>factory.employees</w:t>
+            </w:r>
+            <w:proofErr w:type="spellEnd"/>
+            <w:r>
+              <w:t>-&gt;</w:t>
+            </w:r>
+            <w:proofErr w:type="spellStart"/>
+            <w:r>
+              <w:t>sortedBy</w:t>
+            </w:r>
+            <w:proofErr w:type="spellEnd"/>
+            <w:r>
+              <w:t>( label ) )]&lt;drop/&gt;</w:t>
             </w:r>
           </w:p>
           <w:p>
@@ -1315,7 +1856,21 @@
               <w:rPr>
                 <w:rFonts w:eastAsiaTheme="minorHAnsi"/>
               </w:rPr>
-              <w:t>[employee.label/]</w:t>
+              <w:t>[</w:t>
+            </w:r>
+            <w:proofErr w:type="spellStart"/>
+            <w:r>
+              <w:rPr>
+                <w:rFonts w:eastAsiaTheme="minorHAnsi"/>
+              </w:rPr>
+              <w:t>employee.label</w:t>
+            </w:r>
+            <w:proofErr w:type="spellEnd"/>
+            <w:r>
+              <w:rPr>
+                <w:rFonts w:eastAsiaTheme="minorHAnsi"/>
+              </w:rPr>
+              <w:t>/]</w:t>
             </w:r>
           </w:p>
           <w:p>
@@ -1346,11 +1901,24 @@
             <w:r>
               <w:t xml:space="preserve">[for ( product : factory::Product | </w:t>
             </w:r>
+            <w:proofErr w:type="spellStart"/>
             <w:r>
               <w:t>factory.created</w:t>
             </w:r>
             <w:r>
-              <w:t xml:space="preserve">Products-&gt;sortedBy( </w:t>
+              <w:t>Products</w:t>
+            </w:r>
+            <w:proofErr w:type="spellEnd"/>
+            <w:r>
+              <w:t>-&gt;</w:t>
+            </w:r>
+            <w:proofErr w:type="spellStart"/>
+            <w:r>
+              <w:t>sortedBy</w:t>
+            </w:r>
+            <w:proofErr w:type="spellEnd"/>
+            <w:r>
+              <w:t xml:space="preserve">( </w:t>
             </w:r>
             <w:r>
               <w:t>label</w:t>
@@ -1369,7 +1937,21 @@
               <w:rPr>
                 <w:rFonts w:eastAsiaTheme="minorHAnsi"/>
               </w:rPr>
-              <w:t>[product.label/]</w:t>
+              <w:t>[</w:t>
+            </w:r>
+            <w:proofErr w:type="spellStart"/>
+            <w:r>
+              <w:rPr>
+                <w:rFonts w:eastAsiaTheme="minorHAnsi"/>
+              </w:rPr>
+              <w:t>product.label</w:t>
+            </w:r>
+            <w:proofErr w:type="spellEnd"/>
+            <w:r>
+              <w:rPr>
+                <w:rFonts w:eastAsiaTheme="minorHAnsi"/>
+              </w:rPr>
+              <w:t>/]</w:t>
             </w:r>
           </w:p>
           <w:p>
@@ -1416,8 +1998,53 @@
       </w:r>
     </w:p>
     <w:p>
-      <w:r>
-        <w:t>Each factory is described in details in the following sections.</w:t>
+      <w:proofErr w:type="spellStart"/>
+      <w:r>
+        <w:t>Each</w:t>
+      </w:r>
+      <w:proofErr w:type="spellEnd"/>
+      <w:r>
+        <w:t xml:space="preserve"> </w:t>
+      </w:r>
+      <w:proofErr w:type="spellStart"/>
+      <w:r>
+        <w:t>factory</w:t>
+      </w:r>
+      <w:proofErr w:type="spellEnd"/>
+      <w:r>
+        <w:t xml:space="preserve"> </w:t>
+      </w:r>
+      <w:proofErr w:type="spellStart"/>
+      <w:r>
+        <w:t>is</w:t>
+      </w:r>
+      <w:proofErr w:type="spellEnd"/>
+      <w:r>
+        <w:t xml:space="preserve"> </w:t>
+      </w:r>
+      <w:proofErr w:type="spellStart"/>
+      <w:r>
+        <w:t>described</w:t>
+      </w:r>
+      <w:proofErr w:type="spellEnd"/>
+      <w:r>
+        <w:t xml:space="preserve"> in </w:t>
+      </w:r>
+      <w:proofErr w:type="spellStart"/>
+      <w:r>
+        <w:t>details</w:t>
+      </w:r>
+      <w:proofErr w:type="spellEnd"/>
+      <w:r>
+        <w:t xml:space="preserve"> in the </w:t>
+      </w:r>
+      <w:proofErr w:type="spellStart"/>
+      <w:r>
+        <w:t>following</w:t>
+      </w:r>
+      <w:proofErr w:type="spellEnd"/>
+      <w:r>
+        <w:t xml:space="preserve"> sections.</w:t>
       </w:r>
     </w:p>
     <w:p>
@@ -1425,7 +2052,15 @@
         <w:pStyle w:val="Acceleoscript"/>
       </w:pPr>
       <w:r>
-        <w:t xml:space="preserve">[else] </w:t>
+        <w:t>[</w:t>
+      </w:r>
+      <w:proofErr w:type="gramStart"/>
+      <w:r>
+        <w:t>else</w:t>
+      </w:r>
+      <w:proofErr w:type="gramEnd"/>
+      <w:r>
+        <w:t xml:space="preserve">] </w:t>
       </w:r>
       <w:r>
         <w:rPr>
@@ -1440,9 +2075,11 @@
       <w:r>
         <w:t xml:space="preserve">No </w:t>
       </w:r>
+      <w:proofErr w:type="spellStart"/>
       <w:r>
         <w:t>factories</w:t>
       </w:r>
+      <w:proofErr w:type="spellEnd"/>
       <w:r>
         <w:t>.</w:t>
       </w:r>
@@ -1460,7 +2097,15 @@
         <w:pStyle w:val="gendoc"/>
       </w:pPr>
       <w:r>
-        <w:t>&lt;/gendoc&gt;</w:t>
+        <w:t>&lt;/</w:t>
+      </w:r>
+      <w:proofErr w:type="spellStart"/>
+      <w:r>
+        <w:t>gendoc</w:t>
+      </w:r>
+      <w:proofErr w:type="spellEnd"/>
+      <w:r>
+        <w:t>&gt;</w:t>
       </w:r>
       <w:r>
         <w:t>&lt;drop/&gt;</w:t>
@@ -4048,7 +4693,7 @@
 </file>
 
 <file path=customXml/itemProps1.xml><?xml version="1.0" encoding="utf-8"?>
-<ds:datastoreItem xmlns:ds="http://schemas.openxmlformats.org/officeDocument/2006/customXml" ds:itemID="{E98094A2-1DEC-4829-8F0B-1234C22DF2D2}">
+<ds:datastoreItem xmlns:ds="http://schemas.openxmlformats.org/officeDocument/2006/customXml" ds:itemID="{14150A1E-DDAA-4005-8202-523D8655200C}">
   <ds:schemaRefs>
     <ds:schemaRef ds:uri="http://schemas.openxmlformats.org/officeDocument/2006/bibliography"/>
   </ds:schemaRefs>

</xml_diff>

<commit_message>
Add complete version of Gendoc template
</commit_message>
<xml_diff>
--- a/notation/de.mdelab.languages.factory.instance/documentation/templates/template_factory.docx
+++ b/notation/de.mdelab.languages.factory.instance/documentation/templates/template_factory.docx
@@ -105,7 +105,7 @@
           <w:szCs w:val="22"/>
           <w:lang w:val="en-US" w:eastAsia="en-US"/>
         </w:rPr>
-        <w:t xml:space="preserve"> ‘</w:t>
+        <w:t xml:space="preserve"> </w:t>
       </w:r>
       <w:bookmarkStart w:id="0" w:name="OLE_LINK19"/>
       <w:bookmarkStart w:id="1" w:name="OLE_LINK51"/>
@@ -118,7 +118,36 @@
           <w:szCs w:val="22"/>
           <w:lang w:val="en-US" w:eastAsia="en-US"/>
         </w:rPr>
-        <w:t>E:\Dokumente\Studium\Master\MDSD\mdsd-factory-project\notation\de.mdelab.languages.</w:t>
+        <w:t>‘</w:t>
+      </w:r>
+      <w:r>
+        <w:rPr>
+          <w:rStyle w:val="gendocCar"/>
+          <w:rFonts w:eastAsiaTheme="minorHAnsi"/>
+        </w:rPr>
+        <w:t>E:\Dokumente\Studium\Master\MDSD\mdsd-factory-project\notation\de.mdelab.languages.factory.</w:t>
+      </w:r>
+      <w:r>
+        <w:rPr>
+          <w:rStyle w:val="gendocCar"/>
+          <w:rFonts w:eastAsiaTheme="minorHAnsi"/>
+        </w:rPr>
+        <w:t>instance</w:t>
+      </w:r>
+      <w:r>
+        <w:rPr>
+          <w:rStyle w:val="gendocCar"/>
+          <w:rFonts w:eastAsiaTheme="minorHAnsi"/>
+        </w:rPr>
+        <w:t>\</w:t>
+      </w:r>
+      <w:bookmarkEnd w:id="0"/>
+      <w:r>
+        <w:rPr>
+          <w:rStyle w:val="gendocCar"/>
+          <w:rFonts w:eastAsiaTheme="minorHAnsi"/>
+        </w:rPr>
+        <w:t>VintageCarParts</w:t>
       </w:r>
       <w:r>
         <w:rPr>
@@ -128,38 +157,7 @@
           <w:szCs w:val="22"/>
           <w:lang w:val="en-US" w:eastAsia="en-US"/>
         </w:rPr>
-        <w:t>factory</w:t>
-      </w:r>
-      <w:r>
-        <w:rPr>
-          <w:rFonts w:ascii="Courier New" w:eastAsiaTheme="minorHAnsi" w:hAnsi="Courier New" w:cs="Courier New"/>
-          <w:color w:val="4F81BD" w:themeColor="accent1"/>
-          <w:sz w:val="18"/>
-          <w:szCs w:val="22"/>
-          <w:lang w:val="en-US" w:eastAsia="en-US"/>
-        </w:rPr>
-        <w:t>.instance</w:t>
-      </w:r>
-      <w:r>
-        <w:rPr>
-          <w:rFonts w:ascii="Courier New" w:eastAsiaTheme="minorHAnsi" w:hAnsi="Courier New" w:cs="Courier New"/>
-          <w:color w:val="4F81BD" w:themeColor="accent1"/>
-          <w:sz w:val="18"/>
-          <w:szCs w:val="22"/>
-          <w:lang w:val="en-US" w:eastAsia="en-US"/>
-        </w:rPr>
-        <w:t>\</w:t>
-      </w:r>
-      <w:bookmarkEnd w:id="0"/>
-      <w:r>
-        <w:rPr>
-          <w:rFonts w:ascii="Courier New" w:eastAsiaTheme="minorHAnsi" w:hAnsi="Courier New" w:cs="Courier New"/>
-          <w:color w:val="4F81BD" w:themeColor="accent1"/>
-          <w:sz w:val="18"/>
-          <w:szCs w:val="22"/>
-          <w:lang w:val="en-US" w:eastAsia="en-US"/>
-        </w:rPr>
-        <w:t>VintageCarParts.factory</w:t>
+        <w:t>.factory</w:t>
       </w:r>
       <w:bookmarkEnd w:id="1"/>
       <w:bookmarkEnd w:id="2"/>
@@ -681,88 +679,69 @@
         <w:tabs>
           <w:tab w:val="right" w:leader="dot" w:pos="9062"/>
         </w:tabs>
-        <w:rPr>
-          <w:rFonts w:asciiTheme="minorHAnsi" w:eastAsiaTheme="minorEastAsia" w:hAnsiTheme="minorHAnsi" w:cstheme="minorBidi"/>
-          <w:noProof/>
-          <w:szCs w:val="22"/>
-        </w:rPr>
-      </w:pPr>
-      <w:r>
-        <w:fldChar w:fldCharType="begin"/>
-      </w:r>
-      <w:r>
-        <w:instrText xml:space="preserve"> TOC \h \z \c "Figure" </w:instrText>
-      </w:r>
-      <w:r>
-        <w:fldChar w:fldCharType="separate"/>
-      </w:r>
-      <w:hyperlink w:anchor="_Toc420585209" w:history="1">
-        <w:r>
-          <w:rPr>
-            <w:rStyle w:val="Hyperlink"/>
-            <w:rFonts w:eastAsiaTheme="majorEastAsia"/>
-            <w:noProof/>
-            <w:lang w:val="en-US"/>
-          </w:rPr>
-          <w:t xml:space="preserve">Figure 1 : </w:t>
-        </w:r>
-        <w:r>
-          <w:rPr>
-            <w:noProof/>
-            <w:webHidden/>
-          </w:rPr>
-          <w:tab/>
-        </w:r>
-        <w:r>
-          <w:rPr>
-            <w:noProof/>
-            <w:webHidden/>
-          </w:rPr>
-          <w:fldChar w:fldCharType="begin"/>
-        </w:r>
-        <w:r>
-          <w:rPr>
-            <w:noProof/>
-            <w:webHidden/>
-          </w:rPr>
-          <w:instrText xml:space="preserve"> PAGEREF _Toc420585209 \h </w:instrText>
-        </w:r>
-        <w:r>
-          <w:rPr>
-            <w:noProof/>
-            <w:webHidden/>
-          </w:rPr>
-        </w:r>
-        <w:r>
-          <w:rPr>
-            <w:noProof/>
-            <w:webHidden/>
-          </w:rPr>
-          <w:fldChar w:fldCharType="separate"/>
-        </w:r>
-        <w:r>
-          <w:rPr>
-            <w:noProof/>
-            <w:webHidden/>
-          </w:rPr>
-          <w:t>3</w:t>
-        </w:r>
-        <w:r>
-          <w:rPr>
-            <w:noProof/>
-            <w:webHidden/>
-          </w:rPr>
-          <w:fldChar w:fldCharType="end"/>
-        </w:r>
-      </w:hyperlink>
-    </w:p>
-    <w:p>
-      <w:r>
-        <w:fldChar w:fldCharType="end"/>
-      </w:r>
-    </w:p>
-    <w:p/>
-    <w:p/>
+      </w:pPr>
+      <w:fldSimple w:instr=" TOC \h \z \c &quot;Figure&quot; ">
+        <w:hyperlink w:anchor="_Toc420585209" w:history="1">
+          <w:r>
+            <w:rPr>
+              <w:rStyle w:val="Hyperlink"/>
+              <w:rFonts w:eastAsiaTheme="majorEastAsia"/>
+              <w:noProof/>
+              <w:lang w:val="en-US"/>
+            </w:rPr>
+            <w:t xml:space="preserve">Figure 1 : </w:t>
+          </w:r>
+          <w:r>
+            <w:rPr>
+              <w:noProof/>
+              <w:webHidden/>
+            </w:rPr>
+            <w:tab/>
+          </w:r>
+          <w:r>
+            <w:rPr>
+              <w:noProof/>
+              <w:webHidden/>
+            </w:rPr>
+            <w:fldChar w:fldCharType="begin"/>
+          </w:r>
+          <w:r>
+            <w:rPr>
+              <w:noProof/>
+              <w:webHidden/>
+            </w:rPr>
+            <w:instrText xml:space="preserve"> PAGEREF _Toc420585209 \h </w:instrText>
+          </w:r>
+          <w:r>
+            <w:rPr>
+              <w:noProof/>
+              <w:webHidden/>
+            </w:rPr>
+          </w:r>
+          <w:r>
+            <w:rPr>
+              <w:noProof/>
+              <w:webHidden/>
+            </w:rPr>
+            <w:fldChar w:fldCharType="separate"/>
+          </w:r>
+          <w:r>
+            <w:rPr>
+              <w:noProof/>
+              <w:webHidden/>
+            </w:rPr>
+            <w:t>3</w:t>
+          </w:r>
+          <w:r>
+            <w:rPr>
+              <w:noProof/>
+              <w:webHidden/>
+            </w:rPr>
+            <w:fldChar w:fldCharType="end"/>
+          </w:r>
+        </w:hyperlink>
+      </w:fldSimple>
+    </w:p>
     <w:p>
       <w:pPr>
         <w:pStyle w:val="gendoc"/>
@@ -884,21 +863,24 @@
         <w:t xml:space="preserve">Table 1 : The </w:t>
       </w:r>
       <w:r>
-        <w:t>list of [self.oclAsType(FactorySpecification).businessTypeName.toLower()/] owned by [self.oclAsType(FactorySpecification).label/]:</w:t>
+        <w:t>list of [self.oclAsType(FactorySpecification).businessTypeName.toLower()/] owned by [self.oclAsType(Fac</w:t>
+      </w:r>
+      <w:r>
+        <w:t>torySpecification).label/]</w:t>
       </w:r>
     </w:p>
     <w:tbl>
       <w:tblPr>
         <w:tblStyle w:val="HellesRaster-Akzent1"/>
-        <w:tblW w:w="0" w:type="auto"/>
+        <w:tblW w:w="9322" w:type="dxa"/>
         <w:tblLook w:val="04A0" w:firstRow="1" w:lastRow="0" w:firstColumn="1" w:lastColumn="0" w:noHBand="0" w:noVBand="1"/>
       </w:tblPr>
       <w:tblGrid>
-        <w:gridCol w:w="1526"/>
-        <w:gridCol w:w="2268"/>
+        <w:gridCol w:w="1384"/>
         <w:gridCol w:w="1559"/>
-        <w:gridCol w:w="1701"/>
-        <w:gridCol w:w="2158"/>
+        <w:gridCol w:w="1134"/>
+        <w:gridCol w:w="1985"/>
+        <w:gridCol w:w="3260"/>
       </w:tblGrid>
       <w:tr>
         <w:trPr>
@@ -907,38 +889,23 @@
         <w:tc>
           <w:tcPr>
             <w:cnfStyle w:val="001000000000" w:firstRow="0" w:lastRow="0" w:firstColumn="1" w:lastColumn="0" w:oddVBand="0" w:evenVBand="0" w:oddHBand="0" w:evenHBand="0" w:firstRowFirstColumn="0" w:firstRowLastColumn="0" w:lastRowFirstColumn="0" w:lastRowLastColumn="0"/>
-            <w:tcW w:w="1526" w:type="dxa"/>
+            <w:tcW w:w="1384" w:type="dxa"/>
           </w:tcPr>
           <w:p>
             <w:pPr>
               <w:rPr>
+                <w:sz w:val="18"/>
+                <w:szCs w:val="18"/>
                 <w:lang w:val="en-US"/>
               </w:rPr>
             </w:pPr>
             <w:r>
               <w:rPr>
+                <w:sz w:val="18"/>
+                <w:szCs w:val="18"/>
                 <w:lang w:val="en-US"/>
               </w:rPr>
               <w:t>Name</w:t>
-            </w:r>
-          </w:p>
-        </w:tc>
-        <w:tc>
-          <w:tcPr>
-            <w:tcW w:w="2268" w:type="dxa"/>
-          </w:tcPr>
-          <w:p>
-            <w:pPr>
-              <w:cnfStyle w:val="100000000000" w:firstRow="1" w:lastRow="0" w:firstColumn="0" w:lastColumn="0" w:oddVBand="0" w:evenVBand="0" w:oddHBand="0" w:evenHBand="0" w:firstRowFirstColumn="0" w:firstRowLastColumn="0" w:lastRowFirstColumn="0" w:lastRowLastColumn="0"/>
-              <w:rPr>
-                <w:lang w:val="en-US"/>
-              </w:rPr>
-            </w:pPr>
-            <w:r>
-              <w:rPr>
-                <w:lang w:val="en-US"/>
-              </w:rPr>
-              <w:t>Address</w:t>
             </w:r>
           </w:p>
         </w:tc>
@@ -950,13 +917,40 @@
             <w:pPr>
               <w:cnfStyle w:val="100000000000" w:firstRow="1" w:lastRow="0" w:firstColumn="0" w:lastColumn="0" w:oddVBand="0" w:evenVBand="0" w:oddHBand="0" w:evenHBand="0" w:firstRowFirstColumn="0" w:firstRowLastColumn="0" w:lastRowFirstColumn="0" w:lastRowLastColumn="0"/>
               <w:rPr>
-                <w:b w:val="0"/>
-                <w:bCs w:val="0"/>
+                <w:sz w:val="18"/>
+                <w:szCs w:val="18"/>
                 <w:lang w:val="en-US"/>
               </w:rPr>
             </w:pPr>
             <w:r>
               <w:rPr>
+                <w:sz w:val="18"/>
+                <w:szCs w:val="18"/>
+                <w:lang w:val="en-US"/>
+              </w:rPr>
+              <w:t>Address</w:t>
+            </w:r>
+          </w:p>
+        </w:tc>
+        <w:tc>
+          <w:tcPr>
+            <w:tcW w:w="1134" w:type="dxa"/>
+          </w:tcPr>
+          <w:p>
+            <w:pPr>
+              <w:cnfStyle w:val="100000000000" w:firstRow="1" w:lastRow="0" w:firstColumn="0" w:lastColumn="0" w:oddVBand="0" w:evenVBand="0" w:oddHBand="0" w:evenHBand="0" w:firstRowFirstColumn="0" w:firstRowLastColumn="0" w:lastRowFirstColumn="0" w:lastRowLastColumn="0"/>
+              <w:rPr>
+                <w:b w:val="0"/>
+                <w:bCs w:val="0"/>
+                <w:sz w:val="18"/>
+                <w:szCs w:val="18"/>
+                <w:lang w:val="en-US"/>
+              </w:rPr>
+            </w:pPr>
+            <w:r>
+              <w:rPr>
+                <w:sz w:val="18"/>
+                <w:szCs w:val="18"/>
                 <w:lang w:val="en-US"/>
               </w:rPr>
               <w:t>Dimensions (meters)</w:t>
@@ -965,7 +959,7 @@
         </w:tc>
         <w:tc>
           <w:tcPr>
-            <w:tcW w:w="1701" w:type="dxa"/>
+            <w:tcW w:w="1985" w:type="dxa"/>
           </w:tcPr>
           <w:p>
             <w:pPr>
@@ -973,11 +967,15 @@
               <w:rPr>
                 <w:b w:val="0"/>
                 <w:bCs w:val="0"/>
+                <w:sz w:val="18"/>
+                <w:szCs w:val="18"/>
                 <w:lang w:val="en-US"/>
               </w:rPr>
             </w:pPr>
             <w:r>
               <w:rPr>
+                <w:sz w:val="18"/>
+                <w:szCs w:val="18"/>
                 <w:lang w:val="en-US"/>
               </w:rPr>
               <w:t>Employees</w:t>
@@ -986,17 +984,21 @@
         </w:tc>
         <w:tc>
           <w:tcPr>
-            <w:tcW w:w="2158" w:type="dxa"/>
+            <w:tcW w:w="3260" w:type="dxa"/>
           </w:tcPr>
           <w:p>
             <w:pPr>
               <w:cnfStyle w:val="100000000000" w:firstRow="1" w:lastRow="0" w:firstColumn="0" w:lastColumn="0" w:oddVBand="0" w:evenVBand="0" w:oddHBand="0" w:evenHBand="0" w:firstRowFirstColumn="0" w:firstRowLastColumn="0" w:lastRowFirstColumn="0" w:lastRowLastColumn="0"/>
               <w:rPr>
+                <w:sz w:val="18"/>
+                <w:szCs w:val="18"/>
                 <w:lang w:val="en-US"/>
               </w:rPr>
             </w:pPr>
             <w:r>
               <w:rPr>
+                <w:sz w:val="18"/>
+                <w:szCs w:val="18"/>
                 <w:lang w:val="en-US"/>
               </w:rPr>
               <w:t>Products Made</w:t>
@@ -1040,31 +1042,34 @@
         <w:tblStyle w:val="Tabellenraster"/>
         <w:tblW w:w="0" w:type="auto"/>
         <w:jc w:val="center"/>
+        <w:tblLayout w:type="fixed"/>
         <w:tblLook w:val="04A0" w:firstRow="1" w:lastRow="0" w:firstColumn="1" w:lastColumn="0" w:noHBand="0" w:noVBand="1"/>
       </w:tblPr>
       <w:tblGrid>
-        <w:gridCol w:w="1367"/>
-        <w:gridCol w:w="2085"/>
-        <w:gridCol w:w="1486"/>
-        <w:gridCol w:w="1749"/>
-        <w:gridCol w:w="2601"/>
+        <w:gridCol w:w="2093"/>
+        <w:gridCol w:w="1701"/>
+        <w:gridCol w:w="1276"/>
+        <w:gridCol w:w="1842"/>
+        <w:gridCol w:w="2376"/>
       </w:tblGrid>
       <w:tr>
         <w:trPr>
-          <w:trHeight w:val="2033"/>
+          <w:trHeight w:val="1019"/>
           <w:jc w:val="center"/>
         </w:trPr>
         <w:tc>
           <w:tcPr>
-            <w:tcW w:w="1668" w:type="dxa"/>
+            <w:tcW w:w="2093" w:type="dxa"/>
           </w:tcPr>
           <w:p>
             <w:pPr>
               <w:jc w:val="left"/>
               <w:rPr>
                 <w:rFonts w:asciiTheme="minorHAnsi" w:eastAsiaTheme="minorHAnsi" w:hAnsiTheme="minorHAnsi" w:cstheme="minorBidi"/>
+                <w:b/>
                 <w:bCs/>
-                <w:szCs w:val="22"/>
+                <w:sz w:val="18"/>
+                <w:szCs w:val="18"/>
                 <w:lang w:val="en-US" w:eastAsia="en-US"/>
               </w:rPr>
             </w:pPr>
@@ -1074,47 +1079,13 @@
             <w:r>
               <w:rPr>
                 <w:rFonts w:asciiTheme="minorHAnsi" w:eastAsiaTheme="minorHAnsi" w:hAnsiTheme="minorHAnsi" w:cstheme="minorBidi"/>
+                <w:b/>
                 <w:bCs/>
-                <w:szCs w:val="22"/>
+                <w:sz w:val="18"/>
+                <w:szCs w:val="18"/>
                 <w:lang w:val="en-US" w:eastAsia="en-US"/>
               </w:rPr>
-              <w:t>[</w:t>
-            </w:r>
-            <w:r>
-              <w:rPr>
-                <w:rFonts w:asciiTheme="minorHAnsi" w:eastAsiaTheme="minorHAnsi" w:hAnsiTheme="minorHAnsi" w:cstheme="minorBidi"/>
-                <w:bCs/>
-                <w:szCs w:val="22"/>
-                <w:lang w:val="en-US" w:eastAsia="en-US"/>
-              </w:rPr>
-              <w:t>factory</w:t>
-            </w:r>
-            <w:r>
-              <w:rPr>
-                <w:rFonts w:asciiTheme="minorHAnsi" w:eastAsiaTheme="minorHAnsi" w:hAnsiTheme="minorHAnsi" w:cstheme="minorBidi"/>
-                <w:bCs/>
-                <w:szCs w:val="22"/>
-                <w:lang w:val="en-US" w:eastAsia="en-US"/>
-              </w:rPr>
-              <w:t>.</w:t>
-            </w:r>
-            <w:r>
-              <w:rPr>
-                <w:rFonts w:asciiTheme="minorHAnsi" w:eastAsiaTheme="minorHAnsi" w:hAnsiTheme="minorHAnsi" w:cstheme="minorBidi"/>
-                <w:bCs/>
-                <w:szCs w:val="22"/>
-                <w:lang w:val="en-US" w:eastAsia="en-US"/>
-              </w:rPr>
-              <w:t>label</w:t>
-            </w:r>
-            <w:r>
-              <w:rPr>
-                <w:rFonts w:asciiTheme="minorHAnsi" w:eastAsiaTheme="minorHAnsi" w:hAnsiTheme="minorHAnsi" w:cstheme="minorBidi"/>
-                <w:bCs/>
-                <w:szCs w:val="22"/>
-                <w:lang w:val="en-US" w:eastAsia="en-US"/>
-              </w:rPr>
-              <w:t>/]</w:t>
+              <w:t>[factory.label/]</w:t>
             </w:r>
             <w:bookmarkEnd w:id="10"/>
             <w:bookmarkEnd w:id="11"/>
@@ -1122,7 +1093,7 @@
         </w:tc>
         <w:tc>
           <w:tcPr>
-            <w:tcW w:w="4688" w:type="dxa"/>
+            <w:tcW w:w="1701" w:type="dxa"/>
           </w:tcPr>
           <w:p>
             <w:pPr>
@@ -1130,7 +1101,8 @@
               <w:rPr>
                 <w:rFonts w:asciiTheme="minorHAnsi" w:eastAsiaTheme="minorHAnsi" w:hAnsiTheme="minorHAnsi" w:cstheme="minorBidi"/>
                 <w:bCs/>
-                <w:szCs w:val="22"/>
+                <w:sz w:val="18"/>
+                <w:szCs w:val="18"/>
                 <w:lang w:val="en-US" w:eastAsia="en-US"/>
               </w:rPr>
             </w:pPr>
@@ -1138,100 +1110,11 @@
               <w:rPr>
                 <w:rFonts w:asciiTheme="minorHAnsi" w:eastAsiaTheme="minorHAnsi" w:hAnsiTheme="minorHAnsi" w:cstheme="minorBidi"/>
                 <w:bCs/>
-                <w:szCs w:val="22"/>
+                <w:sz w:val="18"/>
+                <w:szCs w:val="18"/>
                 <w:lang w:val="en-US" w:eastAsia="en-US"/>
               </w:rPr>
-              <w:t>[</w:t>
-            </w:r>
-            <w:r>
-              <w:rPr>
-                <w:rFonts w:asciiTheme="minorHAnsi" w:eastAsiaTheme="minorHAnsi" w:hAnsiTheme="minorHAnsi" w:cstheme="minorBidi"/>
-                <w:bCs/>
-                <w:szCs w:val="22"/>
-                <w:lang w:val="en-US" w:eastAsia="en-US"/>
-              </w:rPr>
-              <w:t>factory</w:t>
-            </w:r>
-            <w:r>
-              <w:rPr>
-                <w:rFonts w:asciiTheme="minorHAnsi" w:eastAsiaTheme="minorHAnsi" w:hAnsiTheme="minorHAnsi" w:cstheme="minorBidi"/>
-                <w:bCs/>
-                <w:szCs w:val="22"/>
-                <w:lang w:val="en-US" w:eastAsia="en-US"/>
-              </w:rPr>
-              <w:t>.</w:t>
-            </w:r>
-            <w:r>
-              <w:rPr>
-                <w:rFonts w:asciiTheme="minorHAnsi" w:eastAsiaTheme="minorHAnsi" w:hAnsiTheme="minorHAnsi" w:cstheme="minorBidi"/>
-                <w:bCs/>
-                <w:szCs w:val="22"/>
-                <w:lang w:val="en-US" w:eastAsia="en-US"/>
-              </w:rPr>
-              <w:t>streetNumber</w:t>
-            </w:r>
-            <w:r>
-              <w:rPr>
-                <w:rFonts w:asciiTheme="minorHAnsi" w:eastAsiaTheme="minorHAnsi" w:hAnsiTheme="minorHAnsi" w:cstheme="minorBidi"/>
-                <w:bCs/>
-                <w:szCs w:val="22"/>
-                <w:lang w:val="en-US" w:eastAsia="en-US"/>
-              </w:rPr>
-              <w:t>/]</w:t>
-            </w:r>
-            <w:r>
-              <w:rPr>
-                <w:rFonts w:asciiTheme="minorHAnsi" w:eastAsiaTheme="minorHAnsi" w:hAnsiTheme="minorHAnsi" w:cstheme="minorBidi"/>
-                <w:bCs/>
-                <w:szCs w:val="22"/>
-                <w:lang w:val="en-US" w:eastAsia="en-US"/>
-              </w:rPr>
-              <w:t xml:space="preserve"> </w:t>
-            </w:r>
-            <w:r>
-              <w:rPr>
-                <w:rFonts w:asciiTheme="minorHAnsi" w:eastAsiaTheme="minorHAnsi" w:hAnsiTheme="minorHAnsi" w:cstheme="minorBidi"/>
-                <w:bCs/>
-                <w:szCs w:val="22"/>
-                <w:lang w:val="en-US" w:eastAsia="en-US"/>
-              </w:rPr>
-              <w:t>[</w:t>
-            </w:r>
-            <w:r>
-              <w:rPr>
-                <w:rFonts w:asciiTheme="minorHAnsi" w:eastAsiaTheme="minorHAnsi" w:hAnsiTheme="minorHAnsi" w:cstheme="minorBidi"/>
-                <w:bCs/>
-                <w:szCs w:val="22"/>
-                <w:lang w:val="en-US" w:eastAsia="en-US"/>
-              </w:rPr>
-              <w:t>factory</w:t>
-            </w:r>
-            <w:r>
-              <w:rPr>
-                <w:rFonts w:asciiTheme="minorHAnsi" w:eastAsiaTheme="minorHAnsi" w:hAnsiTheme="minorHAnsi" w:cstheme="minorBidi"/>
-                <w:bCs/>
-                <w:szCs w:val="22"/>
-                <w:lang w:val="en-US" w:eastAsia="en-US"/>
-              </w:rPr>
-              <w:t>.</w:t>
-            </w:r>
-            <w:r>
-              <w:rPr>
-                <w:rFonts w:asciiTheme="minorHAnsi" w:eastAsiaTheme="minorHAnsi" w:hAnsiTheme="minorHAnsi" w:cstheme="minorBidi"/>
-                <w:bCs/>
-                <w:szCs w:val="22"/>
-                <w:lang w:val="en-US" w:eastAsia="en-US"/>
-              </w:rPr>
-              <w:t>street</w:t>
-            </w:r>
-            <w:r>
-              <w:rPr>
-                <w:rFonts w:asciiTheme="minorHAnsi" w:eastAsiaTheme="minorHAnsi" w:hAnsiTheme="minorHAnsi" w:cstheme="minorBidi"/>
-                <w:bCs/>
-                <w:szCs w:val="22"/>
-                <w:lang w:val="en-US" w:eastAsia="en-US"/>
-              </w:rPr>
-              <w:t>/]</w:t>
+              <w:t>[factory.streetNumber/] [factory.street/]</w:t>
             </w:r>
           </w:p>
           <w:p>
@@ -1240,7 +1123,8 @@
               <w:rPr>
                 <w:rFonts w:asciiTheme="minorHAnsi" w:eastAsiaTheme="minorHAnsi" w:hAnsiTheme="minorHAnsi" w:cstheme="minorBidi"/>
                 <w:bCs/>
-                <w:szCs w:val="22"/>
+                <w:sz w:val="18"/>
+                <w:szCs w:val="18"/>
                 <w:lang w:val="en-US" w:eastAsia="en-US"/>
               </w:rPr>
             </w:pPr>
@@ -1248,100 +1132,11 @@
               <w:rPr>
                 <w:rFonts w:asciiTheme="minorHAnsi" w:eastAsiaTheme="minorHAnsi" w:hAnsiTheme="minorHAnsi" w:cstheme="minorBidi"/>
                 <w:bCs/>
-                <w:szCs w:val="22"/>
+                <w:sz w:val="18"/>
+                <w:szCs w:val="18"/>
                 <w:lang w:val="en-US" w:eastAsia="en-US"/>
               </w:rPr>
-              <w:t>[</w:t>
-            </w:r>
-            <w:r>
-              <w:rPr>
-                <w:rFonts w:asciiTheme="minorHAnsi" w:eastAsiaTheme="minorHAnsi" w:hAnsiTheme="minorHAnsi" w:cstheme="minorBidi"/>
-                <w:bCs/>
-                <w:szCs w:val="22"/>
-                <w:lang w:val="en-US" w:eastAsia="en-US"/>
-              </w:rPr>
-              <w:t>factory</w:t>
-            </w:r>
-            <w:r>
-              <w:rPr>
-                <w:rFonts w:asciiTheme="minorHAnsi" w:eastAsiaTheme="minorHAnsi" w:hAnsiTheme="minorHAnsi" w:cstheme="minorBidi"/>
-                <w:bCs/>
-                <w:szCs w:val="22"/>
-                <w:lang w:val="en-US" w:eastAsia="en-US"/>
-              </w:rPr>
-              <w:t>.</w:t>
-            </w:r>
-            <w:r>
-              <w:rPr>
-                <w:rFonts w:asciiTheme="minorHAnsi" w:eastAsiaTheme="minorHAnsi" w:hAnsiTheme="minorHAnsi" w:cstheme="minorBidi"/>
-                <w:bCs/>
-                <w:szCs w:val="22"/>
-                <w:lang w:val="en-US" w:eastAsia="en-US"/>
-              </w:rPr>
-              <w:t>postalCode</w:t>
-            </w:r>
-            <w:r>
-              <w:rPr>
-                <w:rFonts w:asciiTheme="minorHAnsi" w:eastAsiaTheme="minorHAnsi" w:hAnsiTheme="minorHAnsi" w:cstheme="minorBidi"/>
-                <w:bCs/>
-                <w:szCs w:val="22"/>
-                <w:lang w:val="en-US" w:eastAsia="en-US"/>
-              </w:rPr>
-              <w:t>/]</w:t>
-            </w:r>
-            <w:r>
-              <w:rPr>
-                <w:rFonts w:asciiTheme="minorHAnsi" w:eastAsiaTheme="minorHAnsi" w:hAnsiTheme="minorHAnsi" w:cstheme="minorBidi"/>
-                <w:bCs/>
-                <w:szCs w:val="22"/>
-                <w:lang w:val="en-US" w:eastAsia="en-US"/>
-              </w:rPr>
-              <w:t xml:space="preserve"> </w:t>
-            </w:r>
-            <w:r>
-              <w:rPr>
-                <w:rFonts w:asciiTheme="minorHAnsi" w:eastAsiaTheme="minorHAnsi" w:hAnsiTheme="minorHAnsi" w:cstheme="minorBidi"/>
-                <w:bCs/>
-                <w:szCs w:val="22"/>
-                <w:lang w:val="en-US" w:eastAsia="en-US"/>
-              </w:rPr>
-              <w:t>[</w:t>
-            </w:r>
-            <w:r>
-              <w:rPr>
-                <w:rFonts w:asciiTheme="minorHAnsi" w:eastAsiaTheme="minorHAnsi" w:hAnsiTheme="minorHAnsi" w:cstheme="minorBidi"/>
-                <w:bCs/>
-                <w:szCs w:val="22"/>
-                <w:lang w:val="en-US" w:eastAsia="en-US"/>
-              </w:rPr>
-              <w:t>factory</w:t>
-            </w:r>
-            <w:r>
-              <w:rPr>
-                <w:rFonts w:asciiTheme="minorHAnsi" w:eastAsiaTheme="minorHAnsi" w:hAnsiTheme="minorHAnsi" w:cstheme="minorBidi"/>
-                <w:bCs/>
-                <w:szCs w:val="22"/>
-                <w:lang w:val="en-US" w:eastAsia="en-US"/>
-              </w:rPr>
-              <w:t>.</w:t>
-            </w:r>
-            <w:r>
-              <w:rPr>
-                <w:rFonts w:asciiTheme="minorHAnsi" w:eastAsiaTheme="minorHAnsi" w:hAnsiTheme="minorHAnsi" w:cstheme="minorBidi"/>
-                <w:bCs/>
-                <w:szCs w:val="22"/>
-                <w:lang w:val="en-US" w:eastAsia="en-US"/>
-              </w:rPr>
-              <w:t>city</w:t>
-            </w:r>
-            <w:r>
-              <w:rPr>
-                <w:rFonts w:asciiTheme="minorHAnsi" w:eastAsiaTheme="minorHAnsi" w:hAnsiTheme="minorHAnsi" w:cstheme="minorBidi"/>
-                <w:bCs/>
-                <w:szCs w:val="22"/>
-                <w:lang w:val="en-US" w:eastAsia="en-US"/>
-              </w:rPr>
-              <w:t>/]</w:t>
+              <w:t>[factory.postalCode/] [factory.city/]</w:t>
             </w:r>
           </w:p>
           <w:p>
@@ -1350,7 +1145,8 @@
               <w:rPr>
                 <w:rFonts w:asciiTheme="minorHAnsi" w:eastAsiaTheme="minorHAnsi" w:hAnsiTheme="minorHAnsi" w:cstheme="minorBidi"/>
                 <w:bCs/>
-                <w:szCs w:val="22"/>
+                <w:sz w:val="18"/>
+                <w:szCs w:val="18"/>
                 <w:lang w:val="en-US" w:eastAsia="en-US"/>
               </w:rPr>
             </w:pPr>
@@ -1359,7 +1155,8 @@
               <w:rPr>
                 <w:rFonts w:asciiTheme="minorHAnsi" w:eastAsiaTheme="minorHAnsi" w:hAnsiTheme="minorHAnsi" w:cstheme="minorBidi"/>
                 <w:bCs/>
-                <w:szCs w:val="22"/>
+                <w:sz w:val="18"/>
+                <w:szCs w:val="18"/>
                 <w:lang w:val="en-US" w:eastAsia="en-US"/>
               </w:rPr>
               <w:t>[factory.country</w:t>
@@ -1369,7 +1166,8 @@
               <w:rPr>
                 <w:rFonts w:asciiTheme="minorHAnsi" w:eastAsiaTheme="minorHAnsi" w:hAnsiTheme="minorHAnsi" w:cstheme="minorBidi"/>
                 <w:bCs/>
-                <w:szCs w:val="22"/>
+                <w:sz w:val="18"/>
+                <w:szCs w:val="18"/>
                 <w:lang w:val="en-US" w:eastAsia="en-US"/>
               </w:rPr>
               <w:t>/]</w:t>
@@ -1380,7 +1178,7 @@
         </w:tc>
         <w:tc>
           <w:tcPr>
-            <w:tcW w:w="1692" w:type="dxa"/>
+            <w:tcW w:w="1276" w:type="dxa"/>
           </w:tcPr>
           <w:p>
             <w:pPr>
@@ -1388,7 +1186,8 @@
               <w:rPr>
                 <w:rFonts w:asciiTheme="minorHAnsi" w:eastAsiaTheme="minorHAnsi" w:hAnsiTheme="minorHAnsi" w:cstheme="minorBidi"/>
                 <w:bCs/>
-                <w:szCs w:val="22"/>
+                <w:sz w:val="18"/>
+                <w:szCs w:val="18"/>
                 <w:lang w:val="en-US" w:eastAsia="en-US"/>
               </w:rPr>
             </w:pPr>
@@ -1396,112 +1195,29 @@
               <w:rPr>
                 <w:rFonts w:asciiTheme="minorHAnsi" w:eastAsiaTheme="minorHAnsi" w:hAnsiTheme="minorHAnsi" w:cstheme="minorBidi"/>
                 <w:bCs/>
-                <w:szCs w:val="22"/>
+                <w:sz w:val="18"/>
+                <w:szCs w:val="18"/>
                 <w:lang w:val="en-US" w:eastAsia="en-US"/>
               </w:rPr>
-              <w:t>[</w:t>
-            </w:r>
-            <w:r>
-              <w:rPr>
-                <w:rFonts w:asciiTheme="minorHAnsi" w:eastAsiaTheme="minorHAnsi" w:hAnsiTheme="minorHAnsi" w:cstheme="minorBidi"/>
-                <w:bCs/>
-                <w:szCs w:val="22"/>
-                <w:lang w:val="en-US" w:eastAsia="en-US"/>
-              </w:rPr>
-              <w:t>factory</w:t>
-            </w:r>
-            <w:r>
-              <w:rPr>
-                <w:rFonts w:asciiTheme="minorHAnsi" w:eastAsiaTheme="minorHAnsi" w:hAnsiTheme="minorHAnsi" w:cstheme="minorBidi"/>
-                <w:bCs/>
-                <w:szCs w:val="22"/>
-                <w:lang w:val="en-US" w:eastAsia="en-US"/>
-              </w:rPr>
-              <w:t>.</w:t>
-            </w:r>
-            <w:r>
-              <w:rPr>
-                <w:rFonts w:asciiTheme="minorHAnsi" w:eastAsiaTheme="minorHAnsi" w:hAnsiTheme="minorHAnsi" w:cstheme="minorBidi"/>
-                <w:bCs/>
-                <w:szCs w:val="22"/>
-                <w:lang w:val="en-US" w:eastAsia="en-US"/>
-              </w:rPr>
-              <w:t>width</w:t>
-            </w:r>
-            <w:r>
-              <w:rPr>
-                <w:rFonts w:asciiTheme="minorHAnsi" w:eastAsiaTheme="minorHAnsi" w:hAnsiTheme="minorHAnsi" w:cstheme="minorBidi"/>
-                <w:bCs/>
-                <w:szCs w:val="22"/>
-                <w:lang w:val="en-US" w:eastAsia="en-US"/>
-              </w:rPr>
-              <w:t>/]</w:t>
-            </w:r>
-            <w:r>
-              <w:rPr>
-                <w:rFonts w:asciiTheme="minorHAnsi" w:eastAsiaTheme="minorHAnsi" w:hAnsiTheme="minorHAnsi" w:cstheme="minorBidi"/>
-                <w:bCs/>
-                <w:szCs w:val="22"/>
-                <w:lang w:val="en-US" w:eastAsia="en-US"/>
-              </w:rPr>
-              <w:t xml:space="preserve"> X </w:t>
-            </w:r>
-            <w:r>
-              <w:rPr>
-                <w:rFonts w:asciiTheme="minorHAnsi" w:eastAsiaTheme="minorHAnsi" w:hAnsiTheme="minorHAnsi" w:cstheme="minorBidi"/>
-                <w:bCs/>
-                <w:szCs w:val="22"/>
-                <w:lang w:val="en-US" w:eastAsia="en-US"/>
-              </w:rPr>
-              <w:t>[</w:t>
-            </w:r>
-            <w:r>
-              <w:rPr>
-                <w:rFonts w:asciiTheme="minorHAnsi" w:eastAsiaTheme="minorHAnsi" w:hAnsiTheme="minorHAnsi" w:cstheme="minorBidi"/>
-                <w:bCs/>
-                <w:szCs w:val="22"/>
-                <w:lang w:val="en-US" w:eastAsia="en-US"/>
-              </w:rPr>
-              <w:t>factory</w:t>
-            </w:r>
-            <w:r>
-              <w:rPr>
-                <w:rFonts w:asciiTheme="minorHAnsi" w:eastAsiaTheme="minorHAnsi" w:hAnsiTheme="minorHAnsi" w:cstheme="minorBidi"/>
-                <w:bCs/>
-                <w:szCs w:val="22"/>
-                <w:lang w:val="en-US" w:eastAsia="en-US"/>
-              </w:rPr>
-              <w:t>.</w:t>
-            </w:r>
-            <w:r>
-              <w:rPr>
-                <w:rFonts w:asciiTheme="minorHAnsi" w:eastAsiaTheme="minorHAnsi" w:hAnsiTheme="minorHAnsi" w:cstheme="minorBidi"/>
-                <w:bCs/>
-                <w:szCs w:val="22"/>
-                <w:lang w:val="en-US" w:eastAsia="en-US"/>
-              </w:rPr>
-              <w:t>length</w:t>
-            </w:r>
-            <w:r>
-              <w:rPr>
-                <w:rFonts w:asciiTheme="minorHAnsi" w:eastAsiaTheme="minorHAnsi" w:hAnsiTheme="minorHAnsi" w:cstheme="minorBidi"/>
-                <w:bCs/>
-                <w:szCs w:val="22"/>
-                <w:lang w:val="en-US" w:eastAsia="en-US"/>
-              </w:rPr>
-              <w:t>/]</w:t>
+              <w:t>[factory.width/] X [factory.length/]</w:t>
             </w:r>
           </w:p>
         </w:tc>
         <w:tc>
           <w:tcPr>
-            <w:tcW w:w="523" w:type="dxa"/>
+            <w:tcW w:w="1842" w:type="dxa"/>
           </w:tcPr>
           <w:p>
             <w:pPr>
               <w:pStyle w:val="Acceleoscript"/>
+              <w:rPr>
+                <w:szCs w:val="18"/>
+              </w:rPr>
             </w:pPr>
             <w:r>
+              <w:rPr>
+                <w:szCs w:val="18"/>
+              </w:rPr>
               <w:t>[for ( employee : factory::Employee | factory.employees-&gt;sortedBy( label ) )]&lt;drop/&gt;</w:t>
             </w:r>
           </w:p>
@@ -1509,11 +1225,15 @@
             <w:pPr>
               <w:rPr>
                 <w:rFonts w:eastAsiaTheme="minorHAnsi"/>
+                <w:sz w:val="18"/>
+                <w:szCs w:val="18"/>
               </w:rPr>
             </w:pPr>
             <w:r>
               <w:rPr>
                 <w:rFonts w:eastAsiaTheme="minorHAnsi"/>
+                <w:sz w:val="18"/>
+                <w:szCs w:val="18"/>
               </w:rPr>
               <w:t>[employee.label/]</w:t>
             </w:r>
@@ -1521,8 +1241,14 @@
           <w:p>
             <w:pPr>
               <w:pStyle w:val="Acceleoscript"/>
+              <w:rPr>
+                <w:szCs w:val="18"/>
+              </w:rPr>
             </w:pPr>
             <w:r>
+              <w:rPr>
+                <w:szCs w:val="18"/>
+              </w:rPr>
               <w:t>[/for]</w:t>
             </w:r>
             <w:r>
@@ -1530,6 +1256,7 @@
                 <w:rStyle w:val="gendocCar"/>
                 <w:rFonts w:ascii="Consolas" w:hAnsi="Consolas" w:cs="Consolas"/>
                 <w:color w:val="C0504D" w:themeColor="accent2"/>
+                <w:szCs w:val="18"/>
               </w:rPr>
               <w:t>&lt;drop/&gt;</w:t>
             </w:r>
@@ -1537,13 +1264,19 @@
         </w:tc>
         <w:tc>
           <w:tcPr>
-            <w:tcW w:w="523" w:type="dxa"/>
+            <w:tcW w:w="2376" w:type="dxa"/>
           </w:tcPr>
           <w:p>
             <w:pPr>
               <w:pStyle w:val="Acceleoscript"/>
+              <w:rPr>
+                <w:szCs w:val="18"/>
+              </w:rPr>
             </w:pPr>
             <w:r>
+              <w:rPr>
+                <w:szCs w:val="18"/>
+              </w:rPr>
               <w:t>[for ( productPart : factory::ProductPart | factory.createdProductParts-&gt;sortedBy( label ) )]&lt;drop/&gt;</w:t>
             </w:r>
           </w:p>
@@ -1551,11 +1284,15 @@
             <w:pPr>
               <w:rPr>
                 <w:rFonts w:eastAsiaTheme="minorHAnsi"/>
+                <w:sz w:val="18"/>
+                <w:szCs w:val="18"/>
               </w:rPr>
             </w:pPr>
             <w:r>
               <w:rPr>
                 <w:rFonts w:eastAsiaTheme="minorHAnsi"/>
+                <w:sz w:val="18"/>
+                <w:szCs w:val="18"/>
               </w:rPr>
               <w:t>[productPart.label/]</w:t>
             </w:r>
@@ -1563,8 +1300,14 @@
           <w:p>
             <w:pPr>
               <w:pStyle w:val="Acceleoscript"/>
+              <w:rPr>
+                <w:szCs w:val="18"/>
+              </w:rPr>
             </w:pPr>
             <w:r>
+              <w:rPr>
+                <w:szCs w:val="18"/>
+              </w:rPr>
               <w:t>[/for]</w:t>
             </w:r>
             <w:r>
@@ -1572,6 +1315,7 @@
                 <w:rStyle w:val="gendocCar"/>
                 <w:rFonts w:ascii="Consolas" w:hAnsi="Consolas" w:cs="Consolas"/>
                 <w:color w:val="C0504D" w:themeColor="accent2"/>
+                <w:szCs w:val="18"/>
               </w:rPr>
               <w:t>&lt;drop/&gt;</w:t>
             </w:r>
@@ -1944,7 +1688,7 @@
           </mc:Choice>
           <mc:Fallback>
             <w:pict>
-              <v:group w14:anchorId="4A94CAFC" id="Zone de dessin 5" o:spid="_x0000_s1026" editas="canvas" style="position:absolute;margin-left:0;margin-top:5.2pt;width:6in;height:252pt;z-index:251660288;mso-position-horizontal:center;mso-position-horizontal-relative:margin" coordsize="54864,32004" o:gfxdata="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">
+              <v:group w14:anchorId="4200E0AA" id="Zone de dessin 5" o:spid="_x0000_s1026" editas="canvas" style="position:absolute;margin-left:0;margin-top:5.2pt;width:6in;height:252pt;z-index:251660288;mso-position-horizontal:center;mso-position-horizontal-relative:margin" coordsize="54864,32004" o:gfxdata="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">
                 <v:shapetype id="_x0000_t75" coordsize="21600,21600" o:spt="75" o:preferrelative="t" path="m@4@5l@4@11@9@11@9@5xe" filled="f" stroked="f">
                   <v:stroke joinstyle="miter"/>
                   <v:formulas>
@@ -1985,14 +1729,27 @@
       <w:r>
         <w:t xml:space="preserve">Figure </w:t>
       </w:r>
-      <w:fldSimple w:instr=" SEQ Figure \* ARABIC ">
-        <w:r>
-          <w:rPr>
-            <w:noProof/>
-          </w:rPr>
-          <w:t>1</w:t>
-        </w:r>
-      </w:fldSimple>
+      <w:r>
+        <w:fldChar w:fldCharType="begin"/>
+      </w:r>
+      <w:r>
+        <w:instrText xml:space="preserve"> SEQ Figure \* ARABIC </w:instrText>
+      </w:r>
+      <w:r>
+        <w:fldChar w:fldCharType="separate"/>
+      </w:r>
+      <w:r>
+        <w:rPr>
+          <w:noProof/>
+        </w:rPr>
+        <w:t>1</w:t>
+      </w:r>
+      <w:r>
+        <w:rPr>
+          <w:noProof/>
+        </w:rPr>
+        <w:fldChar w:fldCharType="end"/>
+      </w:r>
       <w:bookmarkEnd w:id="29"/>
       <w:r>
         <w:rPr>
@@ -2665,7 +2422,13 @@
         <w:t>images</w:t>
       </w:r>
       <w:r>
-        <w:t>/’.concat(productPart.label).concat(‘.jpg’)</w:t>
+        <w:t>/’.concat</w:t>
+      </w:r>
+      <w:r>
+        <w:t>(productPart.label).concat(‘.png</w:t>
+      </w:r>
+      <w:r>
+        <w:t>’)</w:t>
       </w:r>
       <w:r>
         <w:t>/]’</w:t>
@@ -2736,7 +2499,7 @@
           </mc:Choice>
           <mc:Fallback>
             <w:pict>
-              <v:group w14:anchorId="2DFAB993" id="Zone de dessin 5" o:spid="_x0000_s1026" editas="canvas" style="position:absolute;margin-left:0;margin-top:5.2pt;width:6in;height:252pt;z-index:251653120;mso-position-horizontal:center;mso-position-horizontal-relative:margin" coordsize="54864,32004" o:gfxdata="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">
+              <v:group w14:anchorId="3529DCA5" id="Zone de dessin 5" o:spid="_x0000_s1026" editas="canvas" style="position:absolute;margin-left:0;margin-top:5.2pt;width:6in;height:252pt;z-index:251653120;mso-position-horizontal:center;mso-position-horizontal-relative:margin" coordsize="54864,32004" o:gfxdata="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">
                 <v:shape id="_x0000_s1027" type="#_x0000_t75" style="position:absolute;width:54864;height:32004;visibility:visible;mso-wrap-style:square">
                   <v:fill o:detectmouseclick="t"/>
                   <v:path o:connecttype="none"/>
@@ -2764,27 +2527,14 @@
       <w:r>
         <w:t xml:space="preserve">Figure </w:t>
       </w:r>
-      <w:r>
-        <w:fldChar w:fldCharType="begin"/>
-      </w:r>
-      <w:r>
-        <w:instrText xml:space="preserve"> SEQ Figure \* ARABIC </w:instrText>
-      </w:r>
-      <w:r>
-        <w:fldChar w:fldCharType="separate"/>
-      </w:r>
-      <w:r>
-        <w:rPr>
-          <w:noProof/>
-        </w:rPr>
-        <w:t>2</w:t>
-      </w:r>
-      <w:r>
-        <w:rPr>
-          <w:noProof/>
-        </w:rPr>
-        <w:fldChar w:fldCharType="end"/>
-      </w:r>
+      <w:fldSimple w:instr=" SEQ Figure \* ARABIC ">
+        <w:r>
+          <w:rPr>
+            <w:noProof/>
+          </w:rPr>
+          <w:t>2</w:t>
+        </w:r>
+      </w:fldSimple>
       <w:bookmarkEnd w:id="53"/>
       <w:r>
         <w:t xml:space="preserve"> </w:t>
@@ -2951,16 +2701,33 @@
         <w:t> </w:t>
       </w:r>
       <w:r>
-        <w:t>[productPart.constructionProcess</w:t>
+        <w:t>[</w:t>
+      </w:r>
+      <w:bookmarkStart w:id="58" w:name="OLE_LINK10"/>
+      <w:r>
+        <w:t>productPart.constructionProcess</w:t>
       </w:r>
       <w:r>
         <w:t>es</w:t>
       </w:r>
       <w:r>
-        <w:t>.label/]</w:t>
-      </w:r>
-      <w:r>
-        <w:t xml:space="preserve"> for [productPart.label/] produced at [factory.label/].</w:t>
+        <w:t>-&gt;first()</w:t>
+      </w:r>
+      <w:r>
+        <w:t>.label</w:t>
+      </w:r>
+      <w:bookmarkEnd w:id="58"/>
+      <w:r>
+        <w:t>/]</w:t>
+      </w:r>
+      <w:r>
+        <w:t xml:space="preserve"> for [productPart.label/]</w:t>
+      </w:r>
+      <w:r>
+        <w:t>s</w:t>
+      </w:r>
+      <w:r>
+        <w:t xml:space="preserve"> produced at [factory.label/].</w:t>
       </w:r>
     </w:p>
     <w:p>
@@ -2980,13 +2747,7 @@
         <w:t>.</w:t>
       </w:r>
       <w:r>
-        <w:t>getSiriusDiagrams('</w:t>
-      </w:r>
-      <w:r>
-        <w:t>productionschemata_</w:t>
-      </w:r>
-      <w:r>
-        <w:t>representations</w:t>
+        <w:t>getSiriusDiagrams('representations</w:t>
       </w:r>
       <w:r>
         <w:t>.aird</w:t>
@@ -2995,7 +2756,10 @@
         <w:t>'</w:t>
       </w:r>
       <w:r>
-        <w:t>, productPart.label</w:t>
+        <w:t xml:space="preserve">, </w:t>
+      </w:r>
+      <w:r>
+        <w:t>productPart.constructionProcesses-&gt;first().label</w:t>
       </w:r>
       <w:r>
         <w:t>))]</w:t>
@@ -3070,7 +2834,7 @@
           </mc:Choice>
           <mc:Fallback>
             <w:pict>
-              <v:group w14:anchorId="7721B2A9" id="Zone de dessin 5" o:spid="_x0000_s1026" editas="canvas" style="width:6in;height:252pt;mso-position-horizontal-relative:char;mso-position-vertical-relative:line" coordsize="54864,32004" o:gfxdata="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">
+              <v:group w14:anchorId="7A8D9800" id="Zone de dessin 5" o:spid="_x0000_s1026" editas="canvas" style="width:6in;height:252pt;mso-position-horizontal-relative:char;mso-position-vertical-relative:line" coordsize="54864,32004" o:gfxdata="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">
                 <v:shape id="_x0000_s1027" type="#_x0000_t75" style="position:absolute;width:54864;height:32004;visibility:visible;mso-wrap-style:square">
                   <v:fill o:detectmouseclick="t"/>
                   <v:path o:connecttype="none"/>
@@ -3087,19 +2851,32 @@
         <w:pStyle w:val="Beschriftung"/>
         <w:jc w:val="center"/>
       </w:pPr>
-      <w:bookmarkStart w:id="58" w:name="_Ref455595602"/>
+      <w:bookmarkStart w:id="59" w:name="_Ref455595602"/>
       <w:r>
         <w:t xml:space="preserve">Figure </w:t>
       </w:r>
-      <w:fldSimple w:instr=" SEQ Figure \* ARABIC ">
-        <w:r>
-          <w:rPr>
-            <w:noProof/>
-          </w:rPr>
-          <w:t>3</w:t>
-        </w:r>
-      </w:fldSimple>
-      <w:bookmarkEnd w:id="58"/>
+      <w:r>
+        <w:fldChar w:fldCharType="begin"/>
+      </w:r>
+      <w:r>
+        <w:instrText xml:space="preserve"> SEQ Figure \* ARABIC </w:instrText>
+      </w:r>
+      <w:r>
+        <w:fldChar w:fldCharType="separate"/>
+      </w:r>
+      <w:r>
+        <w:rPr>
+          <w:noProof/>
+        </w:rPr>
+        <w:t>3</w:t>
+      </w:r>
+      <w:r>
+        <w:rPr>
+          <w:noProof/>
+        </w:rPr>
+        <w:fldChar w:fldCharType="end"/>
+      </w:r>
+      <w:bookmarkEnd w:id="59"/>
       <w:r>
         <w:t xml:space="preserve"> : The production schemata for [productPart.label/</w:t>
       </w:r>
@@ -3171,8 +2948,6 @@
       <w:r>
         <w:t>constructionProcesses-&gt;</w:t>
       </w:r>
-      <w:bookmarkStart w:id="59" w:name="_GoBack"/>
-      <w:bookmarkEnd w:id="59"/>
       <w:r>
         <w:t>first()</w:t>
       </w:r>
@@ -3559,7 +3334,15 @@
         <w:t>images</w:t>
       </w:r>
       <w:r>
-        <w:t xml:space="preserve">/’.concat(car.label).concat(‘.jpg’)/]’ </w:t>
+        <w:t>/</w:t>
+      </w:r>
+      <w:r>
+        <w:t>’.concat(car.label).concat(‘.png</w:t>
+      </w:r>
+      <w:bookmarkStart w:id="64" w:name="_GoBack"/>
+      <w:bookmarkEnd w:id="64"/>
+      <w:r>
+        <w:t xml:space="preserve">’)/]’ </w:t>
       </w:r>
       <w:r>
         <w:t xml:space="preserve">maxW='true' </w:t>
@@ -3619,7 +3402,7 @@
           </mc:Choice>
           <mc:Fallback>
             <w:pict>
-              <v:group w14:anchorId="2176ED42" id="Zone de dessin 5" o:spid="_x0000_s1026" editas="canvas" style="position:absolute;margin-left:0;margin-top:2.65pt;width:6in;height:252pt;z-index:251663360;mso-position-horizontal:center;mso-position-horizontal-relative:margin" coordsize="54864,32004" o:gfxdata="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">
+              <v:group w14:anchorId="1E33AD3E" id="Zone de dessin 5" o:spid="_x0000_s1026" editas="canvas" style="position:absolute;margin-left:0;margin-top:2.65pt;width:6in;height:252pt;z-index:251663360;mso-position-horizontal:center;mso-position-horizontal-relative:margin" coordsize="54864,32004" o:gfxdata="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">
                 <v:shape id="_x0000_s1027" type="#_x0000_t75" style="position:absolute;width:54864;height:32004;visibility:visible;mso-wrap-style:square">
                   <v:fill o:detectmouseclick="t"/>
                   <v:path o:connecttype="none"/>
@@ -3636,21 +3419,40 @@
         <w:pStyle w:val="Beschriftung"/>
         <w:jc w:val="center"/>
       </w:pPr>
-      <w:bookmarkStart w:id="64" w:name="_Ref455603804"/>
+      <w:bookmarkStart w:id="65" w:name="_Ref455603804"/>
       <w:r>
         <w:t xml:space="preserve">Figure </w:t>
       </w:r>
-      <w:fldSimple w:instr=" SEQ Figure \* ARABIC ">
-        <w:r>
-          <w:rPr>
-            <w:noProof/>
-          </w:rPr>
-          <w:t>1</w:t>
-        </w:r>
-      </w:fldSimple>
-      <w:bookmarkEnd w:id="64"/>
-      <w:r>
-        <w:t> : A car of the [car.label/] series</w:t>
+      <w:r>
+        <w:fldChar w:fldCharType="begin"/>
+      </w:r>
+      <w:r>
+        <w:instrText xml:space="preserve"> SEQ Figure \* ARABIC </w:instrText>
+      </w:r>
+      <w:r>
+        <w:fldChar w:fldCharType="separate"/>
+      </w:r>
+      <w:r>
+        <w:rPr>
+          <w:noProof/>
+        </w:rPr>
+        <w:t>1</w:t>
+      </w:r>
+      <w:r>
+        <w:rPr>
+          <w:noProof/>
+        </w:rPr>
+        <w:fldChar w:fldCharType="end"/>
+      </w:r>
+      <w:bookmarkEnd w:id="65"/>
+      <w:r>
+        <w:t> : A car of the [car.label/]</w:t>
+      </w:r>
+      <w:r>
+        <w:t xml:space="preserve"> </w:t>
+      </w:r>
+      <w:r>
+        <w:t>series</w:t>
       </w:r>
     </w:p>
     <w:p>
@@ -6660,7 +6462,7 @@
 </file>
 
 <file path=customXml/itemProps1.xml><?xml version="1.0" encoding="utf-8"?>
-<ds:datastoreItem xmlns:ds="http://schemas.openxmlformats.org/officeDocument/2006/customXml" ds:itemID="{A28ADF19-853B-47A6-BCD1-2F035EBC2E74}">
+<ds:datastoreItem xmlns:ds="http://schemas.openxmlformats.org/officeDocument/2006/customXml" ds:itemID="{6FFB79C9-0757-4F04-9ED8-0C2409BE8B05}">
   <ds:schemaRefs>
     <ds:schemaRef ds:uri="http://schemas.openxmlformats.org/officeDocument/2006/bibliography"/>
   </ds:schemaRefs>

</xml_diff>

<commit_message>
Add final model and final documentation template
</commit_message>
<xml_diff>
--- a/notation/de.mdelab.languages.factory.instance/documentation/templates/template_factory.docx
+++ b/notation/de.mdelab.languages.factory.instance/documentation/templates/template_factory.docx
@@ -21,8 +21,10 @@
           <w:szCs w:val="22"/>
           <w:lang w:val="en-US" w:eastAsia="en-US"/>
         </w:rPr>
-        <w:t>&lt;confi</w:t>
-      </w:r>
+        <w:t>&lt;</w:t>
+      </w:r>
+      <w:proofErr w:type="spellStart"/>
+      <w:proofErr w:type="gramStart"/>
       <w:r>
         <w:rPr>
           <w:rFonts w:ascii="Courier New" w:eastAsiaTheme="minorHAnsi" w:hAnsi="Courier New" w:cs="Courier New"/>
@@ -31,7 +33,7 @@
           <w:szCs w:val="22"/>
           <w:lang w:val="en-US" w:eastAsia="en-US"/>
         </w:rPr>
-        <w:t>g&gt;</w:t>
+        <w:t>confi</w:t>
       </w:r>
       <w:r>
         <w:rPr>
@@ -41,8 +43,52 @@
           <w:szCs w:val="22"/>
           <w:lang w:val="en-US" w:eastAsia="en-US"/>
         </w:rPr>
+        <w:t>g</w:t>
+      </w:r>
+      <w:proofErr w:type="spellEnd"/>
+      <w:proofErr w:type="gramEnd"/>
+      <w:r>
+        <w:rPr>
+          <w:rFonts w:ascii="Courier New" w:eastAsiaTheme="minorHAnsi" w:hAnsi="Courier New" w:cs="Courier New"/>
+          <w:color w:val="4F81BD" w:themeColor="accent1"/>
+          <w:sz w:val="18"/>
+          <w:szCs w:val="22"/>
+          <w:lang w:val="en-US" w:eastAsia="en-US"/>
+        </w:rPr>
+        <w:t>&gt;</w:t>
+      </w:r>
+      <w:r>
+        <w:rPr>
+          <w:rFonts w:ascii="Courier New" w:eastAsiaTheme="minorHAnsi" w:hAnsi="Courier New" w:cs="Courier New"/>
+          <w:color w:val="4F81BD" w:themeColor="accent1"/>
+          <w:sz w:val="18"/>
+          <w:szCs w:val="22"/>
+          <w:lang w:val="en-US" w:eastAsia="en-US"/>
+        </w:rPr>
         <w:br/>
-        <w:t>&lt;/config&gt;</w:t>
+        <w:t>&lt;/</w:t>
+      </w:r>
+      <w:proofErr w:type="spellStart"/>
+      <w:r>
+        <w:rPr>
+          <w:rFonts w:ascii="Courier New" w:eastAsiaTheme="minorHAnsi" w:hAnsi="Courier New" w:cs="Courier New"/>
+          <w:color w:val="4F81BD" w:themeColor="accent1"/>
+          <w:sz w:val="18"/>
+          <w:szCs w:val="22"/>
+          <w:lang w:val="en-US" w:eastAsia="en-US"/>
+        </w:rPr>
+        <w:t>config</w:t>
+      </w:r>
+      <w:proofErr w:type="spellEnd"/>
+      <w:r>
+        <w:rPr>
+          <w:rFonts w:ascii="Courier New" w:eastAsiaTheme="minorHAnsi" w:hAnsi="Courier New" w:cs="Courier New"/>
+          <w:color w:val="4F81BD" w:themeColor="accent1"/>
+          <w:sz w:val="18"/>
+          <w:szCs w:val="22"/>
+          <w:lang w:val="en-US" w:eastAsia="en-US"/>
+        </w:rPr>
+        <w:t>&gt;</w:t>
       </w:r>
     </w:p>
     <w:p>
@@ -107,9 +153,9 @@
         </w:rPr>
         <w:t xml:space="preserve"> </w:t>
       </w:r>
-      <w:bookmarkStart w:id="0" w:name="OLE_LINK19"/>
-      <w:bookmarkStart w:id="1" w:name="OLE_LINK51"/>
-      <w:bookmarkStart w:id="2" w:name="OLE_LINK52"/>
+      <w:bookmarkStart w:id="0" w:name="OLE_LINK51"/>
+      <w:bookmarkStart w:id="1" w:name="OLE_LINK52"/>
+      <w:bookmarkStart w:id="2" w:name="OLE_LINK19"/>
       <w:r>
         <w:rPr>
           <w:rFonts w:ascii="Courier New" w:eastAsiaTheme="minorHAnsi" w:hAnsi="Courier New" w:cs="Courier New"/>
@@ -122,26 +168,33 @@
       </w:r>
       <w:r>
         <w:rPr>
+          <w:rFonts w:ascii="Courier New" w:eastAsiaTheme="minorHAnsi" w:hAnsi="Courier New" w:cs="Courier New"/>
+          <w:b/>
+          <w:color w:val="FF0000"/>
+          <w:sz w:val="18"/>
+          <w:szCs w:val="22"/>
+          <w:lang w:val="en-US" w:eastAsia="en-US"/>
+        </w:rPr>
+        <w:t>$</w:t>
+      </w:r>
+      <w:r>
+        <w:rPr>
           <w:rStyle w:val="gendocCar"/>
           <w:rFonts w:eastAsiaTheme="minorHAnsi"/>
-        </w:rPr>
-        <w:t>E:\Dokumente\Studium\Master\MDSD\mdsd-factory-project\notation\de.mdelab.languages.factory.</w:t>
+          <w:b/>
+          <w:color w:val="FF0000"/>
+        </w:rPr>
+        <w:t>PROJECT_LOC</w:t>
       </w:r>
       <w:r>
         <w:rPr>
           <w:rStyle w:val="gendocCar"/>
           <w:rFonts w:eastAsiaTheme="minorHAnsi"/>
         </w:rPr>
-        <w:t>instance</w:t>
-      </w:r>
-      <w:r>
-        <w:rPr>
-          <w:rStyle w:val="gendocCar"/>
-          <w:rFonts w:eastAsiaTheme="minorHAnsi"/>
-        </w:rPr>
         <w:t>\</w:t>
       </w:r>
-      <w:bookmarkEnd w:id="0"/>
+      <w:bookmarkEnd w:id="2"/>
+      <w:proofErr w:type="spellStart"/>
       <w:r>
         <w:rPr>
           <w:rStyle w:val="gendocCar"/>
@@ -157,10 +210,10 @@
           <w:szCs w:val="22"/>
           <w:lang w:val="en-US" w:eastAsia="en-US"/>
         </w:rPr>
-        <w:t>.factory</w:t>
-      </w:r>
-      <w:bookmarkEnd w:id="1"/>
-      <w:bookmarkEnd w:id="2"/>
+        <w:t>.</w:t>
+      </w:r>
+      <w:bookmarkStart w:id="3" w:name="_GoBack"/>
+      <w:bookmarkEnd w:id="3"/>
       <w:r>
         <w:rPr>
           <w:rFonts w:ascii="Courier New" w:eastAsiaTheme="minorHAnsi" w:hAnsi="Courier New" w:cs="Courier New"/>
@@ -169,8 +222,11 @@
           <w:szCs w:val="22"/>
           <w:lang w:val="en-US" w:eastAsia="en-US"/>
         </w:rPr>
-        <w:t>’</w:t>
-      </w:r>
+        <w:t>factory</w:t>
+      </w:r>
+      <w:bookmarkEnd w:id="0"/>
+      <w:bookmarkEnd w:id="1"/>
+      <w:proofErr w:type="spellEnd"/>
       <w:r>
         <w:rPr>
           <w:rFonts w:ascii="Courier New" w:eastAsiaTheme="minorHAnsi" w:hAnsi="Courier New" w:cs="Courier New"/>
@@ -179,7 +235,105 @@
           <w:szCs w:val="22"/>
           <w:lang w:val="en-US" w:eastAsia="en-US"/>
         </w:rPr>
-        <w:t xml:space="preserve"> element=’{0}’  searchMetamodels='true' importedBundles=’gmf;sirius’ /&gt;</w:t>
+        <w:t>’</w:t>
+      </w:r>
+      <w:r>
+        <w:rPr>
+          <w:rFonts w:ascii="Courier New" w:eastAsiaTheme="minorHAnsi" w:hAnsi="Courier New" w:cs="Courier New"/>
+          <w:color w:val="4F81BD" w:themeColor="accent1"/>
+          <w:sz w:val="18"/>
+          <w:szCs w:val="22"/>
+          <w:lang w:val="en-US" w:eastAsia="en-US"/>
+        </w:rPr>
+        <w:t xml:space="preserve"> element=</w:t>
+      </w:r>
+      <w:proofErr w:type="gramStart"/>
+      <w:r>
+        <w:rPr>
+          <w:rFonts w:ascii="Courier New" w:eastAsiaTheme="minorHAnsi" w:hAnsi="Courier New" w:cs="Courier New"/>
+          <w:color w:val="4F81BD" w:themeColor="accent1"/>
+          <w:sz w:val="18"/>
+          <w:szCs w:val="22"/>
+          <w:lang w:val="en-US" w:eastAsia="en-US"/>
+        </w:rPr>
+        <w:t>’{</w:t>
+      </w:r>
+      <w:proofErr w:type="gramEnd"/>
+      <w:r>
+        <w:rPr>
+          <w:rFonts w:ascii="Courier New" w:eastAsiaTheme="minorHAnsi" w:hAnsi="Courier New" w:cs="Courier New"/>
+          <w:color w:val="4F81BD" w:themeColor="accent1"/>
+          <w:sz w:val="18"/>
+          <w:szCs w:val="22"/>
+          <w:lang w:val="en-US" w:eastAsia="en-US"/>
+        </w:rPr>
+        <w:t xml:space="preserve">0}’  </w:t>
+      </w:r>
+      <w:proofErr w:type="spellStart"/>
+      <w:r>
+        <w:rPr>
+          <w:rFonts w:ascii="Courier New" w:eastAsiaTheme="minorHAnsi" w:hAnsi="Courier New" w:cs="Courier New"/>
+          <w:color w:val="4F81BD" w:themeColor="accent1"/>
+          <w:sz w:val="18"/>
+          <w:szCs w:val="22"/>
+          <w:lang w:val="en-US" w:eastAsia="en-US"/>
+        </w:rPr>
+        <w:t>searchMetamodels</w:t>
+      </w:r>
+      <w:proofErr w:type="spellEnd"/>
+      <w:r>
+        <w:rPr>
+          <w:rFonts w:ascii="Courier New" w:eastAsiaTheme="minorHAnsi" w:hAnsi="Courier New" w:cs="Courier New"/>
+          <w:color w:val="4F81BD" w:themeColor="accent1"/>
+          <w:sz w:val="18"/>
+          <w:szCs w:val="22"/>
+          <w:lang w:val="en-US" w:eastAsia="en-US"/>
+        </w:rPr>
+        <w:t xml:space="preserve">='true' </w:t>
+      </w:r>
+      <w:proofErr w:type="spellStart"/>
+      <w:r>
+        <w:rPr>
+          <w:rFonts w:ascii="Courier New" w:eastAsiaTheme="minorHAnsi" w:hAnsi="Courier New" w:cs="Courier New"/>
+          <w:color w:val="4F81BD" w:themeColor="accent1"/>
+          <w:sz w:val="18"/>
+          <w:szCs w:val="22"/>
+          <w:lang w:val="en-US" w:eastAsia="en-US"/>
+        </w:rPr>
+        <w:t>importedBundles</w:t>
+      </w:r>
+      <w:proofErr w:type="spellEnd"/>
+      <w:r>
+        <w:rPr>
+          <w:rFonts w:ascii="Courier New" w:eastAsiaTheme="minorHAnsi" w:hAnsi="Courier New" w:cs="Courier New"/>
+          <w:color w:val="4F81BD" w:themeColor="accent1"/>
+          <w:sz w:val="18"/>
+          <w:szCs w:val="22"/>
+          <w:lang w:val="en-US" w:eastAsia="en-US"/>
+        </w:rPr>
+        <w:t>=’</w:t>
+      </w:r>
+      <w:proofErr w:type="spellStart"/>
+      <w:r>
+        <w:rPr>
+          <w:rFonts w:ascii="Courier New" w:eastAsiaTheme="minorHAnsi" w:hAnsi="Courier New" w:cs="Courier New"/>
+          <w:color w:val="4F81BD" w:themeColor="accent1"/>
+          <w:sz w:val="18"/>
+          <w:szCs w:val="22"/>
+          <w:lang w:val="en-US" w:eastAsia="en-US"/>
+        </w:rPr>
+        <w:t>gmf;sirius</w:t>
+      </w:r>
+      <w:proofErr w:type="spellEnd"/>
+      <w:r>
+        <w:rPr>
+          <w:rFonts w:ascii="Courier New" w:eastAsiaTheme="minorHAnsi" w:hAnsi="Courier New" w:cs="Courier New"/>
+          <w:color w:val="4F81BD" w:themeColor="accent1"/>
+          <w:sz w:val="18"/>
+          <w:szCs w:val="22"/>
+          <w:lang w:val="en-US" w:eastAsia="en-US"/>
+        </w:rPr>
+        <w:t>’ /&gt;</w:t>
       </w:r>
     </w:p>
     <w:p>
@@ -214,6 +368,7 @@
         </w:rPr>
         <w:t>&lt;</w:t>
       </w:r>
+      <w:proofErr w:type="spellStart"/>
       <w:r>
         <w:rPr>
           <w:rFonts w:ascii="Courier New" w:hAnsi="Courier New" w:cs="Courier New"/>
@@ -224,6 +379,7 @@
         </w:rPr>
         <w:t>gendoc</w:t>
       </w:r>
+      <w:proofErr w:type="spellEnd"/>
       <w:r>
         <w:rPr>
           <w:rFonts w:ascii="Courier New" w:hAnsi="Courier New" w:cs="Courier New"/>
@@ -390,26 +546,52 @@
         <w:rPr>
           <w:lang w:val="en-US"/>
         </w:rPr>
-        <w:t>[self.oclAsType(</w:t>
-      </w:r>
-      <w:bookmarkStart w:id="3" w:name="OLE_LINK53"/>
+        <w:t>[</w:t>
+      </w:r>
+      <w:proofErr w:type="spellStart"/>
+      <w:proofErr w:type="gramStart"/>
       <w:r>
         <w:rPr>
           <w:lang w:val="en-US"/>
         </w:rPr>
+        <w:t>self.oclAsType</w:t>
+      </w:r>
+      <w:proofErr w:type="spellEnd"/>
+      <w:r>
+        <w:rPr>
+          <w:lang w:val="en-US"/>
+        </w:rPr>
+        <w:t>(</w:t>
+      </w:r>
+      <w:bookmarkStart w:id="4" w:name="OLE_LINK53"/>
+      <w:proofErr w:type="spellStart"/>
+      <w:proofErr w:type="gramEnd"/>
+      <w:r>
+        <w:rPr>
+          <w:lang w:val="en-US"/>
+        </w:rPr>
         <w:t>FactorySpecification</w:t>
       </w:r>
+      <w:proofErr w:type="spellEnd"/>
       <w:r>
         <w:rPr>
           <w:lang w:val="en-US"/>
         </w:rPr>
         <w:t>).</w:t>
       </w:r>
+      <w:proofErr w:type="spellStart"/>
       <w:r>
         <w:rPr>
           <w:lang w:val="en-US"/>
         </w:rPr>
-        <w:t xml:space="preserve">businessTypeName </w:t>
+        <w:t>businessTypeName</w:t>
+      </w:r>
+      <w:proofErr w:type="spellEnd"/>
+      <w:r>
+        <w:rPr>
+          <w:lang w:val="en-US"/>
+        </w:rPr>
+        <w:t xml:space="preserve"> </w:t>
       </w:r>
       <w:r>
         <w:rPr>
@@ -436,10 +618,40 @@
         <w:rPr>
           <w:lang w:val="en-US"/>
         </w:rPr>
-        <w:t>[self.oclAsType(FactorySpecification).label /]</w:t>
-      </w:r>
-    </w:p>
-    <w:bookmarkEnd w:id="3"/>
+        <w:t>[</w:t>
+      </w:r>
+      <w:proofErr w:type="spellStart"/>
+      <w:proofErr w:type="gramStart"/>
+      <w:r>
+        <w:rPr>
+          <w:lang w:val="en-US"/>
+        </w:rPr>
+        <w:t>self.oclAsType</w:t>
+      </w:r>
+      <w:proofErr w:type="spellEnd"/>
+      <w:r>
+        <w:rPr>
+          <w:lang w:val="en-US"/>
+        </w:rPr>
+        <w:t>(</w:t>
+      </w:r>
+      <w:proofErr w:type="spellStart"/>
+      <w:proofErr w:type="gramEnd"/>
+      <w:r>
+        <w:rPr>
+          <w:lang w:val="en-US"/>
+        </w:rPr>
+        <w:t>FactorySpecification</w:t>
+      </w:r>
+      <w:proofErr w:type="spellEnd"/>
+      <w:r>
+        <w:rPr>
+          <w:lang w:val="en-US"/>
+        </w:rPr>
+        <w:t>).label /]</w:t>
+      </w:r>
+    </w:p>
+    <w:bookmarkEnd w:id="4"/>
     <w:p>
       <w:pPr>
         <w:rPr>
@@ -680,74 +892,95 @@
           <w:tab w:val="right" w:leader="dot" w:pos="9062"/>
         </w:tabs>
       </w:pPr>
-      <w:fldSimple w:instr=" TOC \h \z \c &quot;Figure&quot; ">
-        <w:hyperlink w:anchor="_Toc420585209" w:history="1">
-          <w:r>
-            <w:rPr>
-              <w:rStyle w:val="Hyperlink"/>
-              <w:rFonts w:eastAsiaTheme="majorEastAsia"/>
-              <w:noProof/>
-              <w:lang w:val="en-US"/>
-            </w:rPr>
-            <w:t xml:space="preserve">Figure 1 : </w:t>
-          </w:r>
-          <w:r>
-            <w:rPr>
-              <w:noProof/>
-              <w:webHidden/>
-            </w:rPr>
-            <w:tab/>
-          </w:r>
-          <w:r>
-            <w:rPr>
-              <w:noProof/>
-              <w:webHidden/>
-            </w:rPr>
-            <w:fldChar w:fldCharType="begin"/>
-          </w:r>
-          <w:r>
-            <w:rPr>
-              <w:noProof/>
-              <w:webHidden/>
-            </w:rPr>
-            <w:instrText xml:space="preserve"> PAGEREF _Toc420585209 \h </w:instrText>
-          </w:r>
-          <w:r>
-            <w:rPr>
-              <w:noProof/>
-              <w:webHidden/>
-            </w:rPr>
-          </w:r>
-          <w:r>
-            <w:rPr>
-              <w:noProof/>
-              <w:webHidden/>
-            </w:rPr>
-            <w:fldChar w:fldCharType="separate"/>
-          </w:r>
-          <w:r>
-            <w:rPr>
-              <w:noProof/>
-              <w:webHidden/>
-            </w:rPr>
-            <w:t>3</w:t>
-          </w:r>
-          <w:r>
-            <w:rPr>
-              <w:noProof/>
-              <w:webHidden/>
-            </w:rPr>
-            <w:fldChar w:fldCharType="end"/>
-          </w:r>
-        </w:hyperlink>
-      </w:fldSimple>
+      <w:r>
+        <w:fldChar w:fldCharType="begin"/>
+      </w:r>
+      <w:r>
+        <w:instrText xml:space="preserve"> TOC \h \z \c "Figure" </w:instrText>
+      </w:r>
+      <w:r>
+        <w:fldChar w:fldCharType="separate"/>
+      </w:r>
+      <w:hyperlink w:anchor="_Toc420585209" w:history="1">
+        <w:r>
+          <w:rPr>
+            <w:rStyle w:val="Hyperlink"/>
+            <w:rFonts w:eastAsiaTheme="majorEastAsia"/>
+            <w:noProof/>
+            <w:lang w:val="en-US"/>
+          </w:rPr>
+          <w:t xml:space="preserve">Figure 1 : </w:t>
+        </w:r>
+        <w:r>
+          <w:rPr>
+            <w:noProof/>
+            <w:webHidden/>
+          </w:rPr>
+          <w:tab/>
+        </w:r>
+        <w:r>
+          <w:rPr>
+            <w:noProof/>
+            <w:webHidden/>
+          </w:rPr>
+          <w:fldChar w:fldCharType="begin"/>
+        </w:r>
+        <w:r>
+          <w:rPr>
+            <w:noProof/>
+            <w:webHidden/>
+          </w:rPr>
+          <w:instrText xml:space="preserve"> PAGEREF _Toc420585209 \h </w:instrText>
+        </w:r>
+        <w:r>
+          <w:rPr>
+            <w:noProof/>
+            <w:webHidden/>
+          </w:rPr>
+        </w:r>
+        <w:r>
+          <w:rPr>
+            <w:noProof/>
+            <w:webHidden/>
+          </w:rPr>
+          <w:fldChar w:fldCharType="separate"/>
+        </w:r>
+        <w:r>
+          <w:rPr>
+            <w:noProof/>
+            <w:webHidden/>
+          </w:rPr>
+          <w:t>3</w:t>
+        </w:r>
+        <w:r>
+          <w:rPr>
+            <w:noProof/>
+            <w:webHidden/>
+          </w:rPr>
+          <w:fldChar w:fldCharType="end"/>
+        </w:r>
+      </w:hyperlink>
+      <w:r>
+        <w:rPr>
+          <w:noProof/>
+        </w:rPr>
+        <w:fldChar w:fldCharType="end"/>
+      </w:r>
     </w:p>
     <w:p>
       <w:pPr>
         <w:pStyle w:val="gendoc"/>
       </w:pPr>
       <w:r>
-        <w:t>&lt;/gendoc&gt;</w:t>
+        <w:t>&lt;/</w:t>
+      </w:r>
+      <w:proofErr w:type="spellStart"/>
+      <w:r>
+        <w:t>gendoc</w:t>
+      </w:r>
+      <w:proofErr w:type="spellEnd"/>
+      <w:r>
+        <w:t>&gt;</w:t>
       </w:r>
       <w:r>
         <w:t>&lt;drop/&gt;</w:t>
@@ -763,19 +996,21 @@
     </w:p>
     <w:p>
       <w:pPr>
-        <w:pStyle w:val="gendoc"/>
-      </w:pPr>
-      <w:bookmarkStart w:id="4" w:name="OLE_LINK1"/>
+        <w:pStyle w:val="Acceleoscript"/>
+      </w:pPr>
+      <w:bookmarkStart w:id="5" w:name="OLE_LINK1"/>
       <w:r>
         <w:lastRenderedPageBreak/>
         <w:t>&lt;</w:t>
       </w:r>
+      <w:proofErr w:type="spellStart"/>
       <w:r>
         <w:rPr>
           <w:b/>
         </w:rPr>
         <w:t>gendoc</w:t>
       </w:r>
+      <w:proofErr w:type="spellEnd"/>
       <w:r>
         <w:t xml:space="preserve"> id=’summary</w:t>
       </w:r>
@@ -790,21 +1025,31 @@
       <w:pPr>
         <w:pStyle w:val="berschrift1"/>
       </w:pPr>
-      <w:bookmarkStart w:id="5" w:name="_Toc455334769"/>
-      <w:bookmarkEnd w:id="4"/>
+      <w:bookmarkStart w:id="6" w:name="_Toc455334769"/>
+      <w:bookmarkEnd w:id="5"/>
+      <w:proofErr w:type="spellStart"/>
       <w:r>
         <w:t>Summary</w:t>
       </w:r>
-      <w:bookmarkEnd w:id="5"/>
+      <w:bookmarkEnd w:id="6"/>
+      <w:proofErr w:type="spellEnd"/>
     </w:p>
     <w:p>
       <w:pPr>
         <w:pStyle w:val="Acceleoscript"/>
       </w:pPr>
-      <w:bookmarkStart w:id="6" w:name="OLE_LINK9"/>
-      <w:bookmarkStart w:id="7" w:name="OLE_LINK55"/>
-      <w:r>
-        <w:t>[if self.oclAsType(FactoryS</w:t>
+      <w:bookmarkStart w:id="7" w:name="OLE_LINK9"/>
+      <w:bookmarkStart w:id="8" w:name="OLE_LINK55"/>
+      <w:r>
+        <w:t>[</w:t>
+      </w:r>
+      <w:proofErr w:type="gramStart"/>
+      <w:r>
+        <w:t>if</w:t>
+      </w:r>
+      <w:proofErr w:type="gramEnd"/>
+      <w:r>
+        <w:t xml:space="preserve"> self.oclAsType(FactoryS</w:t>
       </w:r>
       <w:r>
         <w:t>p</w:t>
@@ -812,7 +1057,7 @@
       <w:r>
         <w:t>ecification).ownedFactories-&gt;notEmpty()]</w:t>
       </w:r>
-      <w:bookmarkEnd w:id="6"/>
+      <w:bookmarkEnd w:id="7"/>
       <w:r>
         <w:t>&lt;drop/&gt;</w:t>
       </w:r>
@@ -822,18 +1067,56 @@
         <w:rPr>
           <w:lang w:eastAsia="en-US"/>
         </w:rPr>
-        <w:t xml:space="preserve">Table 1 lists </w:t>
+        <w:t xml:space="preserve">Table 1 </w:t>
+      </w:r>
+      <w:proofErr w:type="spellStart"/>
+      <w:r>
+        <w:rPr>
+          <w:lang w:eastAsia="en-US"/>
+        </w:rPr>
+        <w:t>lists</w:t>
+      </w:r>
+      <w:proofErr w:type="spellEnd"/>
+      <w:r>
+        <w:rPr>
+          <w:lang w:eastAsia="en-US"/>
+        </w:rPr>
+        <w:t xml:space="preserve"> </w:t>
       </w:r>
       <w:r>
         <w:t xml:space="preserve">the </w:t>
       </w:r>
-      <w:bookmarkStart w:id="8" w:name="OLE_LINK5"/>
+      <w:bookmarkStart w:id="9" w:name="OLE_LINK5"/>
       <w:r>
         <w:t>[self.oclAsType(FactorySpecification).businessTypeName.toLower()/]</w:t>
       </w:r>
-      <w:bookmarkEnd w:id="8"/>
-      <w:r>
-        <w:t xml:space="preserve"> owned by [self.oclAsType(FactorySpecification).label/]: </w:t>
+      <w:bookmarkEnd w:id="9"/>
+      <w:r>
+        <w:t xml:space="preserve"> </w:t>
+      </w:r>
+      <w:proofErr w:type="spellStart"/>
+      <w:r>
+        <w:t>owned</w:t>
+      </w:r>
+      <w:proofErr w:type="spellEnd"/>
+      <w:r>
+        <w:t xml:space="preserve"> by [</w:t>
+      </w:r>
+      <w:proofErr w:type="spellStart"/>
+      <w:r>
+        <w:t>self.oclAsType</w:t>
+      </w:r>
+      <w:proofErr w:type="spellEnd"/>
+      <w:r>
+        <w:t>(</w:t>
+      </w:r>
+      <w:proofErr w:type="spellStart"/>
+      <w:r>
+        <w:t>FactorySpecification</w:t>
+      </w:r>
+      <w:proofErr w:type="spellEnd"/>
+      <w:r>
+        <w:t xml:space="preserve">).label/]: </w:t>
       </w:r>
     </w:p>
     <w:p>
@@ -844,7 +1127,15 @@
         </w:tabs>
       </w:pPr>
       <w:r>
-        <w:t>&lt;table&gt;&lt;drop/&gt;</w:t>
+        <w:t>&lt;</w:t>
+      </w:r>
+      <w:proofErr w:type="gramStart"/>
+      <w:r>
+        <w:t>table</w:t>
+      </w:r>
+      <w:proofErr w:type="gramEnd"/>
+      <w:r>
+        <w:t>&gt;&lt;drop/&gt;</w:t>
       </w:r>
     </w:p>
     <w:p>
@@ -862,11 +1153,40 @@
         </w:rPr>
         <w:t xml:space="preserve">Table 1 : The </w:t>
       </w:r>
-      <w:r>
-        <w:t>list of [self.oclAsType(FactorySpecification).businessTypeName.toLower()/] owned by [self.oclAsType(Fac</w:t>
-      </w:r>
-      <w:r>
-        <w:t>torySpecification).label/]</w:t>
+      <w:proofErr w:type="spellStart"/>
+      <w:r>
+        <w:t>list</w:t>
+      </w:r>
+      <w:proofErr w:type="spellEnd"/>
+      <w:r>
+        <w:t xml:space="preserve"> of [self.oclAsType(FactorySpecification).businessTypeName.toLower()/] </w:t>
+      </w:r>
+      <w:proofErr w:type="spellStart"/>
+      <w:r>
+        <w:t>owned</w:t>
+      </w:r>
+      <w:proofErr w:type="spellEnd"/>
+      <w:r>
+        <w:t xml:space="preserve"> by [</w:t>
+      </w:r>
+      <w:proofErr w:type="spellStart"/>
+      <w:r>
+        <w:t>self.oclAsType</w:t>
+      </w:r>
+      <w:proofErr w:type="spellEnd"/>
+      <w:r>
+        <w:t>(</w:t>
+      </w:r>
+      <w:proofErr w:type="spellStart"/>
+      <w:r>
+        <w:t>Fac</w:t>
+      </w:r>
+      <w:r>
+        <w:t>torySpecification</w:t>
+      </w:r>
+      <w:proofErr w:type="spellEnd"/>
+      <w:r>
+        <w:t>).label/]</w:t>
       </w:r>
     </w:p>
     <w:tbl>
@@ -1011,9 +1331,17 @@
       <w:pPr>
         <w:pStyle w:val="Acceleoscript"/>
       </w:pPr>
-      <w:bookmarkStart w:id="9" w:name="OLE_LINK3"/>
-      <w:r>
-        <w:t>[for (factory</w:t>
+      <w:bookmarkStart w:id="10" w:name="OLE_LINK3"/>
+      <w:r>
+        <w:t>[</w:t>
+      </w:r>
+      <w:proofErr w:type="gramStart"/>
+      <w:r>
+        <w:t>for</w:t>
+      </w:r>
+      <w:proofErr w:type="gramEnd"/>
+      <w:r>
+        <w:t xml:space="preserve"> (factory</w:t>
       </w:r>
       <w:r>
         <w:t xml:space="preserve"> : </w:t>
@@ -1031,7 +1359,39 @@
         <w:t xml:space="preserve"> |</w:t>
       </w:r>
       <w:r>
-        <w:t xml:space="preserve"> self.oclAsType(FactorySpecification).ownedFactories-&gt;sortedBy( </w:t>
+        <w:t xml:space="preserve"> </w:t>
+      </w:r>
+      <w:proofErr w:type="spellStart"/>
+      <w:r>
+        <w:t>self.oclAsType</w:t>
+      </w:r>
+      <w:proofErr w:type="spellEnd"/>
+      <w:r>
+        <w:t>(</w:t>
+      </w:r>
+      <w:proofErr w:type="spellStart"/>
+      <w:r>
+        <w:t>FactorySpecification</w:t>
+      </w:r>
+      <w:proofErr w:type="spellEnd"/>
+      <w:r>
+        <w:t>).</w:t>
+      </w:r>
+      <w:proofErr w:type="spellStart"/>
+      <w:r>
+        <w:t>ownedFactories</w:t>
+      </w:r>
+      <w:proofErr w:type="spellEnd"/>
+      <w:r>
+        <w:t>-&gt;</w:t>
+      </w:r>
+      <w:proofErr w:type="spellStart"/>
+      <w:r>
+        <w:t>sortedBy</w:t>
+      </w:r>
+      <w:proofErr w:type="spellEnd"/>
+      <w:r>
+        <w:t xml:space="preserve">( </w:t>
       </w:r>
       <w:r>
         <w:t>label ) )]&lt;drop/&gt;</w:t>
@@ -1073,9 +1433,9 @@
                 <w:lang w:val="en-US" w:eastAsia="en-US"/>
               </w:rPr>
             </w:pPr>
-            <w:bookmarkStart w:id="10" w:name="OLE_LINK63"/>
-            <w:bookmarkStart w:id="11" w:name="OLE_LINK64"/>
-            <w:bookmarkEnd w:id="9"/>
+            <w:bookmarkStart w:id="11" w:name="OLE_LINK63"/>
+            <w:bookmarkStart w:id="12" w:name="OLE_LINK64"/>
+            <w:bookmarkEnd w:id="10"/>
             <w:r>
               <w:rPr>
                 <w:rFonts w:asciiTheme="minorHAnsi" w:eastAsiaTheme="minorHAnsi" w:hAnsiTheme="minorHAnsi" w:cstheme="minorBidi"/>
@@ -1085,10 +1445,34 @@
                 <w:szCs w:val="18"/>
                 <w:lang w:val="en-US" w:eastAsia="en-US"/>
               </w:rPr>
-              <w:t>[factory.label/]</w:t>
+              <w:t>[</w:t>
             </w:r>
-            <w:bookmarkEnd w:id="10"/>
+            <w:proofErr w:type="spellStart"/>
+            <w:r>
+              <w:rPr>
+                <w:rFonts w:asciiTheme="minorHAnsi" w:eastAsiaTheme="minorHAnsi" w:hAnsiTheme="minorHAnsi" w:cstheme="minorBidi"/>
+                <w:b/>
+                <w:bCs/>
+                <w:sz w:val="18"/>
+                <w:szCs w:val="18"/>
+                <w:lang w:val="en-US" w:eastAsia="en-US"/>
+              </w:rPr>
+              <w:t>factory.label</w:t>
+            </w:r>
+            <w:proofErr w:type="spellEnd"/>
+            <w:r>
+              <w:rPr>
+                <w:rFonts w:asciiTheme="minorHAnsi" w:eastAsiaTheme="minorHAnsi" w:hAnsiTheme="minorHAnsi" w:cstheme="minorBidi"/>
+                <w:b/>
+                <w:bCs/>
+                <w:sz w:val="18"/>
+                <w:szCs w:val="18"/>
+                <w:lang w:val="en-US" w:eastAsia="en-US"/>
+              </w:rPr>
+              <w:t>/]</w:t>
+            </w:r>
             <w:bookmarkEnd w:id="11"/>
+            <w:bookmarkEnd w:id="12"/>
           </w:p>
         </w:tc>
         <w:tc>
@@ -1114,7 +1498,51 @@
                 <w:szCs w:val="18"/>
                 <w:lang w:val="en-US" w:eastAsia="en-US"/>
               </w:rPr>
-              <w:t>[factory.streetNumber/] [factory.street/]</w:t>
+              <w:t>[</w:t>
+            </w:r>
+            <w:proofErr w:type="spellStart"/>
+            <w:r>
+              <w:rPr>
+                <w:rFonts w:asciiTheme="minorHAnsi" w:eastAsiaTheme="minorHAnsi" w:hAnsiTheme="minorHAnsi" w:cstheme="minorBidi"/>
+                <w:bCs/>
+                <w:sz w:val="18"/>
+                <w:szCs w:val="18"/>
+                <w:lang w:val="en-US" w:eastAsia="en-US"/>
+              </w:rPr>
+              <w:t>factory.streetNumber</w:t>
+            </w:r>
+            <w:proofErr w:type="spellEnd"/>
+            <w:r>
+              <w:rPr>
+                <w:rFonts w:asciiTheme="minorHAnsi" w:eastAsiaTheme="minorHAnsi" w:hAnsiTheme="minorHAnsi" w:cstheme="minorBidi"/>
+                <w:bCs/>
+                <w:sz w:val="18"/>
+                <w:szCs w:val="18"/>
+                <w:lang w:val="en-US" w:eastAsia="en-US"/>
+              </w:rPr>
+              <w:t>/] [</w:t>
+            </w:r>
+            <w:proofErr w:type="spellStart"/>
+            <w:r>
+              <w:rPr>
+                <w:rFonts w:asciiTheme="minorHAnsi" w:eastAsiaTheme="minorHAnsi" w:hAnsiTheme="minorHAnsi" w:cstheme="minorBidi"/>
+                <w:bCs/>
+                <w:sz w:val="18"/>
+                <w:szCs w:val="18"/>
+                <w:lang w:val="en-US" w:eastAsia="en-US"/>
+              </w:rPr>
+              <w:t>factory.street</w:t>
+            </w:r>
+            <w:proofErr w:type="spellEnd"/>
+            <w:r>
+              <w:rPr>
+                <w:rFonts w:asciiTheme="minorHAnsi" w:eastAsiaTheme="minorHAnsi" w:hAnsiTheme="minorHAnsi" w:cstheme="minorBidi"/>
+                <w:bCs/>
+                <w:sz w:val="18"/>
+                <w:szCs w:val="18"/>
+                <w:lang w:val="en-US" w:eastAsia="en-US"/>
+              </w:rPr>
+              <w:t>/]</w:t>
             </w:r>
           </w:p>
           <w:p>
@@ -1136,7 +1564,51 @@
                 <w:szCs w:val="18"/>
                 <w:lang w:val="en-US" w:eastAsia="en-US"/>
               </w:rPr>
-              <w:t>[factory.postalCode/] [factory.city/]</w:t>
+              <w:t>[</w:t>
+            </w:r>
+            <w:proofErr w:type="spellStart"/>
+            <w:r>
+              <w:rPr>
+                <w:rFonts w:asciiTheme="minorHAnsi" w:eastAsiaTheme="minorHAnsi" w:hAnsiTheme="minorHAnsi" w:cstheme="minorBidi"/>
+                <w:bCs/>
+                <w:sz w:val="18"/>
+                <w:szCs w:val="18"/>
+                <w:lang w:val="en-US" w:eastAsia="en-US"/>
+              </w:rPr>
+              <w:t>factory.postalCode</w:t>
+            </w:r>
+            <w:proofErr w:type="spellEnd"/>
+            <w:r>
+              <w:rPr>
+                <w:rFonts w:asciiTheme="minorHAnsi" w:eastAsiaTheme="minorHAnsi" w:hAnsiTheme="minorHAnsi" w:cstheme="minorBidi"/>
+                <w:bCs/>
+                <w:sz w:val="18"/>
+                <w:szCs w:val="18"/>
+                <w:lang w:val="en-US" w:eastAsia="en-US"/>
+              </w:rPr>
+              <w:t>/] [</w:t>
+            </w:r>
+            <w:proofErr w:type="spellStart"/>
+            <w:r>
+              <w:rPr>
+                <w:rFonts w:asciiTheme="minorHAnsi" w:eastAsiaTheme="minorHAnsi" w:hAnsiTheme="minorHAnsi" w:cstheme="minorBidi"/>
+                <w:bCs/>
+                <w:sz w:val="18"/>
+                <w:szCs w:val="18"/>
+                <w:lang w:val="en-US" w:eastAsia="en-US"/>
+              </w:rPr>
+              <w:t>factory.city</w:t>
+            </w:r>
+            <w:proofErr w:type="spellEnd"/>
+            <w:r>
+              <w:rPr>
+                <w:rFonts w:asciiTheme="minorHAnsi" w:eastAsiaTheme="minorHAnsi" w:hAnsiTheme="minorHAnsi" w:cstheme="minorBidi"/>
+                <w:bCs/>
+                <w:sz w:val="18"/>
+                <w:szCs w:val="18"/>
+                <w:lang w:val="en-US" w:eastAsia="en-US"/>
+              </w:rPr>
+              <w:t>/]</w:t>
             </w:r>
           </w:p>
           <w:p>
@@ -1150,7 +1622,7 @@
                 <w:lang w:val="en-US" w:eastAsia="en-US"/>
               </w:rPr>
             </w:pPr>
-            <w:bookmarkStart w:id="12" w:name="OLE_LINK8"/>
+            <w:bookmarkStart w:id="13" w:name="OLE_LINK8"/>
             <w:r>
               <w:rPr>
                 <w:rFonts w:asciiTheme="minorHAnsi" w:eastAsiaTheme="minorHAnsi" w:hAnsiTheme="minorHAnsi" w:cstheme="minorBidi"/>
@@ -1159,9 +1631,21 @@
                 <w:szCs w:val="18"/>
                 <w:lang w:val="en-US" w:eastAsia="en-US"/>
               </w:rPr>
-              <w:t>[factory.country</w:t>
+              <w:t>[</w:t>
             </w:r>
-            <w:bookmarkStart w:id="13" w:name="OLE_LINK6"/>
+            <w:proofErr w:type="spellStart"/>
+            <w:r>
+              <w:rPr>
+                <w:rFonts w:asciiTheme="minorHAnsi" w:eastAsiaTheme="minorHAnsi" w:hAnsiTheme="minorHAnsi" w:cstheme="minorBidi"/>
+                <w:bCs/>
+                <w:sz w:val="18"/>
+                <w:szCs w:val="18"/>
+                <w:lang w:val="en-US" w:eastAsia="en-US"/>
+              </w:rPr>
+              <w:t>factory.country</w:t>
+            </w:r>
+            <w:bookmarkStart w:id="14" w:name="OLE_LINK6"/>
+            <w:proofErr w:type="spellEnd"/>
             <w:r>
               <w:rPr>
                 <w:rFonts w:asciiTheme="minorHAnsi" w:eastAsiaTheme="minorHAnsi" w:hAnsiTheme="minorHAnsi" w:cstheme="minorBidi"/>
@@ -1172,8 +1656,8 @@
               </w:rPr>
               <w:t>/]</w:t>
             </w:r>
-            <w:bookmarkEnd w:id="12"/>
             <w:bookmarkEnd w:id="13"/>
+            <w:bookmarkEnd w:id="14"/>
           </w:p>
         </w:tc>
         <w:tc>
@@ -1199,7 +1683,51 @@
                 <w:szCs w:val="18"/>
                 <w:lang w:val="en-US" w:eastAsia="en-US"/>
               </w:rPr>
-              <w:t>[factory.width/] X [factory.length/]</w:t>
+              <w:t>[</w:t>
+            </w:r>
+            <w:proofErr w:type="spellStart"/>
+            <w:r>
+              <w:rPr>
+                <w:rFonts w:asciiTheme="minorHAnsi" w:eastAsiaTheme="minorHAnsi" w:hAnsiTheme="minorHAnsi" w:cstheme="minorBidi"/>
+                <w:bCs/>
+                <w:sz w:val="18"/>
+                <w:szCs w:val="18"/>
+                <w:lang w:val="en-US" w:eastAsia="en-US"/>
+              </w:rPr>
+              <w:t>factory.width</w:t>
+            </w:r>
+            <w:proofErr w:type="spellEnd"/>
+            <w:r>
+              <w:rPr>
+                <w:rFonts w:asciiTheme="minorHAnsi" w:eastAsiaTheme="minorHAnsi" w:hAnsiTheme="minorHAnsi" w:cstheme="minorBidi"/>
+                <w:bCs/>
+                <w:sz w:val="18"/>
+                <w:szCs w:val="18"/>
+                <w:lang w:val="en-US" w:eastAsia="en-US"/>
+              </w:rPr>
+              <w:t>/] X [</w:t>
+            </w:r>
+            <w:proofErr w:type="spellStart"/>
+            <w:r>
+              <w:rPr>
+                <w:rFonts w:asciiTheme="minorHAnsi" w:eastAsiaTheme="minorHAnsi" w:hAnsiTheme="minorHAnsi" w:cstheme="minorBidi"/>
+                <w:bCs/>
+                <w:sz w:val="18"/>
+                <w:szCs w:val="18"/>
+                <w:lang w:val="en-US" w:eastAsia="en-US"/>
+              </w:rPr>
+              <w:t>factory.length</w:t>
+            </w:r>
+            <w:proofErr w:type="spellEnd"/>
+            <w:r>
+              <w:rPr>
+                <w:rFonts w:asciiTheme="minorHAnsi" w:eastAsiaTheme="minorHAnsi" w:hAnsiTheme="minorHAnsi" w:cstheme="minorBidi"/>
+                <w:bCs/>
+                <w:sz w:val="18"/>
+                <w:szCs w:val="18"/>
+                <w:lang w:val="en-US" w:eastAsia="en-US"/>
+              </w:rPr>
+              <w:t>/]</w:t>
             </w:r>
           </w:p>
         </w:tc>
@@ -1218,7 +1746,35 @@
               <w:rPr>
                 <w:szCs w:val="18"/>
               </w:rPr>
-              <w:t>[for ( employee : factory::Employee | factory.employees-&gt;sortedBy( label ) )]&lt;drop/&gt;</w:t>
+              <w:t xml:space="preserve">[for ( employee : factory::Employee | </w:t>
+            </w:r>
+            <w:proofErr w:type="spellStart"/>
+            <w:r>
+              <w:rPr>
+                <w:szCs w:val="18"/>
+              </w:rPr>
+              <w:t>factory.employees</w:t>
+            </w:r>
+            <w:proofErr w:type="spellEnd"/>
+            <w:r>
+              <w:rPr>
+                <w:szCs w:val="18"/>
+              </w:rPr>
+              <w:t>-&gt;</w:t>
+            </w:r>
+            <w:proofErr w:type="spellStart"/>
+            <w:r>
+              <w:rPr>
+                <w:szCs w:val="18"/>
+              </w:rPr>
+              <w:t>sortedBy</w:t>
+            </w:r>
+            <w:proofErr w:type="spellEnd"/>
+            <w:r>
+              <w:rPr>
+                <w:szCs w:val="18"/>
+              </w:rPr>
+              <w:t>( label ) )]&lt;drop/&gt;</w:t>
             </w:r>
           </w:p>
           <w:p>
@@ -1235,7 +1791,25 @@
                 <w:sz w:val="18"/>
                 <w:szCs w:val="18"/>
               </w:rPr>
-              <w:t>[employee.label/]</w:t>
+              <w:t>[</w:t>
+            </w:r>
+            <w:proofErr w:type="spellStart"/>
+            <w:r>
+              <w:rPr>
+                <w:rFonts w:eastAsiaTheme="minorHAnsi"/>
+                <w:sz w:val="18"/>
+                <w:szCs w:val="18"/>
+              </w:rPr>
+              <w:t>employee.label</w:t>
+            </w:r>
+            <w:proofErr w:type="spellEnd"/>
+            <w:r>
+              <w:rPr>
+                <w:rFonts w:eastAsiaTheme="minorHAnsi"/>
+                <w:sz w:val="18"/>
+                <w:szCs w:val="18"/>
+              </w:rPr>
+              <w:t>/]</w:t>
             </w:r>
           </w:p>
           <w:p>
@@ -1277,7 +1851,63 @@
               <w:rPr>
                 <w:szCs w:val="18"/>
               </w:rPr>
-              <w:t>[for ( productPart : factory::ProductPart | factory.createdProductParts-&gt;sortedBy( label ) )]&lt;drop/&gt;</w:t>
+              <w:t xml:space="preserve">[for ( </w:t>
+            </w:r>
+            <w:proofErr w:type="spellStart"/>
+            <w:r>
+              <w:rPr>
+                <w:szCs w:val="18"/>
+              </w:rPr>
+              <w:t>productPart</w:t>
+            </w:r>
+            <w:proofErr w:type="spellEnd"/>
+            <w:r>
+              <w:rPr>
+                <w:szCs w:val="18"/>
+              </w:rPr>
+              <w:t xml:space="preserve"> : factory::</w:t>
+            </w:r>
+            <w:proofErr w:type="spellStart"/>
+            <w:r>
+              <w:rPr>
+                <w:szCs w:val="18"/>
+              </w:rPr>
+              <w:t>ProductPart</w:t>
+            </w:r>
+            <w:proofErr w:type="spellEnd"/>
+            <w:r>
+              <w:rPr>
+                <w:szCs w:val="18"/>
+              </w:rPr>
+              <w:t xml:space="preserve"> | </w:t>
+            </w:r>
+            <w:proofErr w:type="spellStart"/>
+            <w:r>
+              <w:rPr>
+                <w:szCs w:val="18"/>
+              </w:rPr>
+              <w:t>factory.createdProductParts</w:t>
+            </w:r>
+            <w:proofErr w:type="spellEnd"/>
+            <w:r>
+              <w:rPr>
+                <w:szCs w:val="18"/>
+              </w:rPr>
+              <w:t>-&gt;</w:t>
+            </w:r>
+            <w:proofErr w:type="spellStart"/>
+            <w:r>
+              <w:rPr>
+                <w:szCs w:val="18"/>
+              </w:rPr>
+              <w:t>sortedBy</w:t>
+            </w:r>
+            <w:proofErr w:type="spellEnd"/>
+            <w:r>
+              <w:rPr>
+                <w:szCs w:val="18"/>
+              </w:rPr>
+              <w:t>( label ) )]&lt;drop/&gt;</w:t>
             </w:r>
           </w:p>
           <w:p>
@@ -1294,7 +1924,25 @@
                 <w:sz w:val="18"/>
                 <w:szCs w:val="18"/>
               </w:rPr>
-              <w:t>[productPart.label/]</w:t>
+              <w:t>[</w:t>
+            </w:r>
+            <w:proofErr w:type="spellStart"/>
+            <w:r>
+              <w:rPr>
+                <w:rFonts w:eastAsiaTheme="minorHAnsi"/>
+                <w:sz w:val="18"/>
+                <w:szCs w:val="18"/>
+              </w:rPr>
+              <w:t>productPart.label</w:t>
+            </w:r>
+            <w:proofErr w:type="spellEnd"/>
+            <w:r>
+              <w:rPr>
+                <w:rFonts w:eastAsiaTheme="minorHAnsi"/>
+                <w:sz w:val="18"/>
+                <w:szCs w:val="18"/>
+              </w:rPr>
+              <w:t>/]</w:t>
             </w:r>
           </w:p>
           <w:p>
@@ -1327,7 +1975,7 @@
       <w:pPr>
         <w:pStyle w:val="Acceleoscript"/>
       </w:pPr>
-      <w:bookmarkStart w:id="14" w:name="OLE_LINK4"/>
+      <w:bookmarkStart w:id="15" w:name="OLE_LINK4"/>
       <w:r>
         <w:t>[/for]</w:t>
       </w:r>
@@ -1340,7 +1988,7 @@
         <w:t>&lt;drop/&gt;</w:t>
       </w:r>
     </w:p>
-    <w:bookmarkEnd w:id="14"/>
+    <w:bookmarkEnd w:id="15"/>
     <w:p>
       <w:pPr>
         <w:pStyle w:val="gendoc"/>
@@ -1350,8 +1998,53 @@
       </w:r>
     </w:p>
     <w:p>
-      <w:r>
-        <w:t>Each factory is described in details in the following sections.</w:t>
+      <w:proofErr w:type="spellStart"/>
+      <w:r>
+        <w:t>Each</w:t>
+      </w:r>
+      <w:proofErr w:type="spellEnd"/>
+      <w:r>
+        <w:t xml:space="preserve"> </w:t>
+      </w:r>
+      <w:proofErr w:type="spellStart"/>
+      <w:r>
+        <w:t>factory</w:t>
+      </w:r>
+      <w:proofErr w:type="spellEnd"/>
+      <w:r>
+        <w:t xml:space="preserve"> </w:t>
+      </w:r>
+      <w:proofErr w:type="spellStart"/>
+      <w:r>
+        <w:t>is</w:t>
+      </w:r>
+      <w:proofErr w:type="spellEnd"/>
+      <w:r>
+        <w:t xml:space="preserve"> </w:t>
+      </w:r>
+      <w:proofErr w:type="spellStart"/>
+      <w:r>
+        <w:t>described</w:t>
+      </w:r>
+      <w:proofErr w:type="spellEnd"/>
+      <w:r>
+        <w:t xml:space="preserve"> in </w:t>
+      </w:r>
+      <w:proofErr w:type="spellStart"/>
+      <w:r>
+        <w:t>details</w:t>
+      </w:r>
+      <w:proofErr w:type="spellEnd"/>
+      <w:r>
+        <w:t xml:space="preserve"> in the </w:t>
+      </w:r>
+      <w:proofErr w:type="spellStart"/>
+      <w:r>
+        <w:t>following</w:t>
+      </w:r>
+      <w:proofErr w:type="spellEnd"/>
+      <w:r>
+        <w:t xml:space="preserve"> sections.</w:t>
       </w:r>
     </w:p>
     <w:p>
@@ -1359,7 +2052,15 @@
         <w:pStyle w:val="Acceleoscript"/>
       </w:pPr>
       <w:r>
-        <w:t xml:space="preserve">[else] </w:t>
+        <w:t>[</w:t>
+      </w:r>
+      <w:proofErr w:type="gramStart"/>
+      <w:r>
+        <w:t>else</w:t>
+      </w:r>
+      <w:proofErr w:type="gramEnd"/>
+      <w:r>
+        <w:t xml:space="preserve">] </w:t>
       </w:r>
       <w:r>
         <w:rPr>
@@ -1372,92 +2073,155 @@
     </w:p>
     <w:p>
       <w:r>
-        <w:t>No factories.</w:t>
+        <w:t xml:space="preserve">No </w:t>
+      </w:r>
+      <w:proofErr w:type="spellStart"/>
+      <w:r>
+        <w:t>factories</w:t>
+      </w:r>
+      <w:proofErr w:type="spellEnd"/>
+      <w:r>
+        <w:t>.</w:t>
       </w:r>
     </w:p>
     <w:p>
       <w:pPr>
         <w:pStyle w:val="Acceleoscript"/>
       </w:pPr>
-      <w:bookmarkStart w:id="15" w:name="OLE_LINK74"/>
-      <w:bookmarkStart w:id="16" w:name="OLE_LINK75"/>
+      <w:bookmarkStart w:id="16" w:name="OLE_LINK74"/>
+      <w:bookmarkStart w:id="17" w:name="OLE_LINK75"/>
       <w:r>
         <w:t>[/if]</w:t>
       </w:r>
-      <w:bookmarkEnd w:id="15"/>
       <w:bookmarkEnd w:id="16"/>
+      <w:bookmarkEnd w:id="17"/>
+      <w:r>
+        <w:t>&lt;drop/&gt;</w:t>
+      </w:r>
+    </w:p>
+    <w:p>
+      <w:pPr>
+        <w:pStyle w:val="gendoc"/>
+      </w:pPr>
+      <w:bookmarkStart w:id="18" w:name="OLE_LINK2"/>
+      <w:r>
+        <w:t>&lt;/</w:t>
+      </w:r>
+      <w:proofErr w:type="spellStart"/>
+      <w:r>
+        <w:t>gendoc</w:t>
+      </w:r>
+      <w:proofErr w:type="spellEnd"/>
+      <w:r>
+        <w:t>&gt;</w:t>
+      </w:r>
+      <w:r>
+        <w:t>&lt;drop/&gt;</w:t>
+      </w:r>
+    </w:p>
+    <w:bookmarkEnd w:id="18"/>
+    <w:p>
+      <w:pPr>
+        <w:pStyle w:val="gendoc"/>
+      </w:pPr>
+      <w:r>
+        <w:t>&lt;</w:t>
+      </w:r>
+      <w:proofErr w:type="spellStart"/>
+      <w:r>
+        <w:rPr>
+          <w:b/>
+        </w:rPr>
+        <w:t>gendoc</w:t>
+      </w:r>
+      <w:proofErr w:type="spellEnd"/>
+      <w:r>
+        <w:t xml:space="preserve"> id=’</w:t>
+      </w:r>
+      <w:proofErr w:type="spellStart"/>
+      <w:r>
+        <w:t>factoryDescription</w:t>
+      </w:r>
+      <w:proofErr w:type="spellEnd"/>
+      <w:r>
+        <w:t>’&gt;</w:t>
+      </w:r>
+      <w:r>
+        <w:t>&lt;drop/&gt;</w:t>
+      </w:r>
+    </w:p>
+    <w:p>
+      <w:pPr>
+        <w:pStyle w:val="Acceleoscript"/>
+      </w:pPr>
+      <w:bookmarkStart w:id="19" w:name="OLE_LINK22"/>
+      <w:r>
+        <w:t>[</w:t>
+      </w:r>
+      <w:proofErr w:type="gramStart"/>
+      <w:r>
+        <w:t>for</w:t>
+      </w:r>
+      <w:proofErr w:type="gramEnd"/>
+      <w:r>
+        <w:t xml:space="preserve"> (factory</w:t>
+      </w:r>
+      <w:r>
+        <w:t xml:space="preserve"> : </w:t>
+      </w:r>
+      <w:r>
+        <w:t>factory</w:t>
+      </w:r>
+      <w:r>
+        <w:t>::</w:t>
+      </w:r>
+      <w:r>
+        <w:t>Factory</w:t>
+      </w:r>
+      <w:r>
+        <w:t xml:space="preserve"> |</w:t>
+      </w:r>
       <w:r>
         <w:t xml:space="preserve"> </w:t>
       </w:r>
-    </w:p>
-    <w:p>
-      <w:pPr>
-        <w:pStyle w:val="gendoc"/>
-      </w:pPr>
-      <w:bookmarkStart w:id="17" w:name="OLE_LINK2"/>
-      <w:r>
-        <w:t>&lt;/gendoc&gt;</w:t>
-      </w:r>
-      <w:r>
-        <w:t>&lt;drop/&gt;</w:t>
-      </w:r>
-    </w:p>
-    <w:bookmarkEnd w:id="17"/>
-    <w:p>
-      <w:pPr>
-        <w:pStyle w:val="gendoc"/>
-      </w:pPr>
-      <w:r>
-        <w:t>&lt;</w:t>
-      </w:r>
-      <w:r>
-        <w:rPr>
-          <w:b/>
-        </w:rPr>
-        <w:t>gendoc</w:t>
-      </w:r>
-      <w:r>
-        <w:t xml:space="preserve"> id=’factoryDescription</w:t>
-      </w:r>
-      <w:r>
-        <w:t>’&gt;</w:t>
-      </w:r>
-      <w:r>
-        <w:t>&lt;drop/&gt;</w:t>
-      </w:r>
-    </w:p>
-    <w:p>
-      <w:pPr>
-        <w:pStyle w:val="Acceleoscript"/>
-      </w:pPr>
-      <w:bookmarkStart w:id="18" w:name="OLE_LINK22"/>
-      <w:r>
-        <w:t>[for (factory</w:t>
-      </w:r>
-      <w:r>
-        <w:t xml:space="preserve"> : </w:t>
-      </w:r>
-      <w:r>
-        <w:t>factory</w:t>
-      </w:r>
-      <w:r>
-        <w:t>::</w:t>
-      </w:r>
-      <w:r>
-        <w:t>Factory</w:t>
-      </w:r>
-      <w:r>
-        <w:t xml:space="preserve"> |</w:t>
-      </w:r>
-      <w:r>
-        <w:t xml:space="preserve"> self.oclAsType(FactorySpecification).ownedFactories-&gt;sortedBy( </w:t>
+      <w:proofErr w:type="spellStart"/>
+      <w:r>
+        <w:t>self.oclAsType</w:t>
+      </w:r>
+      <w:proofErr w:type="spellEnd"/>
+      <w:r>
+        <w:t>(</w:t>
+      </w:r>
+      <w:proofErr w:type="spellStart"/>
+      <w:r>
+        <w:t>FactorySpecification</w:t>
+      </w:r>
+      <w:proofErr w:type="spellEnd"/>
+      <w:r>
+        <w:t>).</w:t>
+      </w:r>
+      <w:proofErr w:type="spellStart"/>
+      <w:r>
+        <w:t>ownedFactories</w:t>
+      </w:r>
+      <w:proofErr w:type="spellEnd"/>
+      <w:r>
+        <w:t>-&gt;</w:t>
+      </w:r>
+      <w:proofErr w:type="spellStart"/>
+      <w:r>
+        <w:t>sortedBy</w:t>
+      </w:r>
+      <w:proofErr w:type="spellEnd"/>
+      <w:r>
+        <w:t xml:space="preserve">( </w:t>
       </w:r>
       <w:r>
         <w:t>label ) )]&lt;drop/&gt;</w:t>
       </w:r>
-      <w:bookmarkStart w:id="19" w:name="OLE_LINK7"/>
-      <w:bookmarkEnd w:id="7"/>
-      <w:bookmarkEnd w:id="18"/>
+      <w:bookmarkStart w:id="20" w:name="OLE_LINK7"/>
+      <w:bookmarkEnd w:id="8"/>
+      <w:bookmarkEnd w:id="19"/>
     </w:p>
     <w:p>
       <w:pPr>
@@ -1466,20 +2230,28 @@
       <w:r>
         <w:t xml:space="preserve"> </w:t>
       </w:r>
-      <w:bookmarkStart w:id="20" w:name="OLE_LINK56"/>
-      <w:bookmarkStart w:id="21" w:name="OLE_LINK57"/>
-      <w:bookmarkStart w:id="22" w:name="OLE_LINK58"/>
-      <w:r>
-        <w:t>[factory.label/</w:t>
+      <w:bookmarkStart w:id="21" w:name="OLE_LINK56"/>
+      <w:bookmarkStart w:id="22" w:name="OLE_LINK57"/>
+      <w:bookmarkStart w:id="23" w:name="OLE_LINK58"/>
+      <w:r>
+        <w:t>[</w:t>
+      </w:r>
+      <w:proofErr w:type="spellStart"/>
+      <w:r>
+        <w:t>factory.label</w:t>
+      </w:r>
+      <w:proofErr w:type="spellEnd"/>
+      <w:r>
+        <w:t>/</w:t>
       </w:r>
       <w:r>
         <w:t>]</w:t>
       </w:r>
-      <w:bookmarkEnd w:id="20"/>
       <w:bookmarkEnd w:id="21"/>
       <w:bookmarkEnd w:id="22"/>
-    </w:p>
-    <w:bookmarkEnd w:id="19"/>
+      <w:bookmarkEnd w:id="23"/>
+    </w:p>
+    <w:bookmarkEnd w:id="20"/>
     <w:p>
       <w:pPr>
         <w:rPr>
@@ -1560,21 +2332,27 @@
       <w:pPr>
         <w:pStyle w:val="Acceleoscript"/>
       </w:pPr>
-      <w:bookmarkStart w:id="23" w:name="OLE_LINK45"/>
-      <w:bookmarkStart w:id="24" w:name="OLE_LINK46"/>
-      <w:bookmarkStart w:id="25" w:name="OLE_LINK89"/>
-      <w:bookmarkStart w:id="26" w:name="OLE_LINK90"/>
+      <w:bookmarkStart w:id="24" w:name="OLE_LINK45"/>
+      <w:bookmarkStart w:id="25" w:name="OLE_LINK46"/>
+      <w:bookmarkStart w:id="26" w:name="OLE_LINK89"/>
+      <w:bookmarkStart w:id="27" w:name="OLE_LINK90"/>
       <w:r>
         <w:t>[</w:t>
       </w:r>
-      <w:bookmarkEnd w:id="23"/>
       <w:bookmarkEnd w:id="24"/>
-      <w:r>
-        <w:t>for (di</w:t>
+      <w:bookmarkEnd w:id="25"/>
+      <w:proofErr w:type="gramStart"/>
+      <w:r>
+        <w:t>for</w:t>
+      </w:r>
+      <w:proofErr w:type="gramEnd"/>
+      <w:r>
+        <w:t xml:space="preserve"> (di</w:t>
       </w:r>
       <w:r>
         <w:t xml:space="preserve">: notation::Diagram | </w:t>
       </w:r>
+      <w:proofErr w:type="spellStart"/>
       <w:r>
         <w:t>factory</w:t>
       </w:r>
@@ -1582,53 +2360,93 @@
         <w:t>.</w:t>
       </w:r>
       <w:r>
-        <w:t>getSiriusDiagrams('representations</w:t>
+        <w:t>getSiriusDiagrams</w:t>
+      </w:r>
+      <w:proofErr w:type="spellEnd"/>
+      <w:r>
+        <w:t>('</w:t>
+      </w:r>
+      <w:proofErr w:type="spellStart"/>
+      <w:r>
+        <w:t>representations</w:t>
       </w:r>
       <w:r>
         <w:t>.aird</w:t>
       </w:r>
+      <w:proofErr w:type="spellEnd"/>
       <w:r>
         <w:t>'</w:t>
       </w:r>
       <w:r>
-        <w:t>, factory.label</w:t>
-      </w:r>
+        <w:t xml:space="preserve">, </w:t>
+      </w:r>
+      <w:proofErr w:type="spellStart"/>
+      <w:r>
+        <w:t>factory.label</w:t>
+      </w:r>
+      <w:proofErr w:type="spellEnd"/>
       <w:r>
         <w:t>))</w:t>
       </w:r>
-      <w:bookmarkStart w:id="27" w:name="OLE_LINK47"/>
+      <w:bookmarkStart w:id="28" w:name="OLE_LINK47"/>
       <w:r>
         <w:t>]</w:t>
       </w:r>
+      <w:bookmarkEnd w:id="28"/>
+      <w:r>
+        <w:rPr>
+          <w:rStyle w:val="gendocCar"/>
+        </w:rPr>
+        <w:t>&lt;drop/&gt;</w:t>
+      </w:r>
+    </w:p>
+    <w:p>
+      <w:pPr>
+        <w:pStyle w:val="gendoc"/>
+      </w:pPr>
+      <w:bookmarkStart w:id="29" w:name="OLE_LINK87"/>
+      <w:bookmarkEnd w:id="26"/>
       <w:bookmarkEnd w:id="27"/>
       <w:r>
-        <w:rPr>
-          <w:rStyle w:val="gendocCar"/>
-        </w:rPr>
-        <w:t>&lt;drop/&gt;</w:t>
-      </w:r>
-    </w:p>
-    <w:p>
-      <w:pPr>
-        <w:pStyle w:val="gendoc"/>
-      </w:pPr>
-      <w:bookmarkStart w:id="28" w:name="OLE_LINK87"/>
-      <w:bookmarkEnd w:id="25"/>
-      <w:bookmarkEnd w:id="26"/>
-      <w:r>
         <w:t>&lt;image object='</w:t>
       </w:r>
       <w:r>
-        <w:t>[di.</w:t>
-      </w:r>
-      <w:r>
-        <w:t>getDiagramExt('jpg')/]'</w:t>
-      </w:r>
-      <w:r>
-        <w:t xml:space="preserve"> maxW='true' </w:t>
-      </w:r>
-      <w:r>
-        <w:t>maxH=’true’</w:t>
+        <w:t>[</w:t>
+      </w:r>
+      <w:proofErr w:type="spellStart"/>
+      <w:proofErr w:type="gramStart"/>
+      <w:r>
+        <w:t>di.</w:t>
+      </w:r>
+      <w:r>
+        <w:t>getDiagramExt</w:t>
+      </w:r>
+      <w:proofErr w:type="spellEnd"/>
+      <w:r>
+        <w:t>(</w:t>
+      </w:r>
+      <w:proofErr w:type="gramEnd"/>
+      <w:r>
+        <w:t>'jpg')/]'</w:t>
+      </w:r>
+      <w:r>
+        <w:t xml:space="preserve"> </w:t>
+      </w:r>
+      <w:proofErr w:type="spellStart"/>
+      <w:r>
+        <w:t>maxW</w:t>
+      </w:r>
+      <w:proofErr w:type="spellEnd"/>
+      <w:r>
+        <w:t xml:space="preserve">='true' </w:t>
+      </w:r>
+      <w:proofErr w:type="spellStart"/>
+      <w:r>
+        <w:t>maxH</w:t>
+      </w:r>
+      <w:proofErr w:type="spellEnd"/>
+      <w:r>
+        <w:t>=’true’</w:t>
       </w:r>
       <w:r>
         <w:t xml:space="preserve">&gt; </w:t>
@@ -1688,7 +2506,7 @@
           </mc:Choice>
           <mc:Fallback>
             <w:pict>
-              <v:group w14:anchorId="4200E0AA" id="Zone de dessin 5" o:spid="_x0000_s1026" editas="canvas" style="position:absolute;margin-left:0;margin-top:5.2pt;width:6in;height:252pt;z-index:251660288;mso-position-horizontal:center;mso-position-horizontal-relative:margin" coordsize="54864,32004" o:gfxdata="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">
+              <v:group w14:anchorId="7388A984" id="Zone de dessin 5" o:spid="_x0000_s1026" editas="canvas" style="position:absolute;margin-left:0;margin-top:5.2pt;width:6in;height:252pt;z-index:251660288;mso-position-horizontal:center;mso-position-horizontal-relative:margin" coordsize="54864,32004" o:gfxdata="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">
                 <v:shapetype id="_x0000_t75" coordsize="21600,21600" o:spt="75" o:preferrelative="t" path="m@4@5l@4@11@9@11@9@5xe" filled="f" stroked="f">
                   <v:stroke joinstyle="miter"/>
                   <v:formulas>
@@ -1724,119 +2542,144 @@
         <w:pStyle w:val="Beschriftung"/>
         <w:jc w:val="center"/>
       </w:pPr>
-      <w:bookmarkStart w:id="29" w:name="_Ref455604742"/>
-      <w:bookmarkStart w:id="30" w:name="_Ref455580520"/>
+      <w:bookmarkStart w:id="30" w:name="_Ref455604742"/>
+      <w:bookmarkStart w:id="31" w:name="_Ref455580520"/>
       <w:r>
         <w:t xml:space="preserve">Figure </w:t>
       </w:r>
-      <w:r>
-        <w:fldChar w:fldCharType="begin"/>
-      </w:r>
-      <w:r>
-        <w:instrText xml:space="preserve"> SEQ Figure \* ARABIC </w:instrText>
-      </w:r>
-      <w:r>
-        <w:fldChar w:fldCharType="separate"/>
-      </w:r>
+      <w:fldSimple w:instr=" SEQ Figure \* ARABIC ">
+        <w:r>
+          <w:rPr>
+            <w:noProof/>
+          </w:rPr>
+          <w:t>1</w:t>
+        </w:r>
+      </w:fldSimple>
+      <w:bookmarkEnd w:id="30"/>
       <w:r>
         <w:rPr>
           <w:noProof/>
         </w:rPr>
-        <w:t>1</w:t>
-      </w:r>
-      <w:r>
-        <w:rPr>
-          <w:noProof/>
-        </w:rPr>
-        <w:fldChar w:fldCharType="end"/>
-      </w:r>
+        <w:t xml:space="preserve"> </w:t>
+      </w:r>
+      <w:r>
+        <w:t xml:space="preserve">: </w:t>
+      </w:r>
+      <w:proofErr w:type="spellStart"/>
+      <w:r>
+        <w:t>Overview</w:t>
+      </w:r>
+      <w:proofErr w:type="spellEnd"/>
+      <w:r>
+        <w:t xml:space="preserve"> of [</w:t>
+      </w:r>
+      <w:proofErr w:type="spellStart"/>
+      <w:r>
+        <w:t>factory.label</w:t>
+      </w:r>
+      <w:proofErr w:type="spellEnd"/>
+      <w:r>
+        <w:t>/]</w:t>
+      </w:r>
+      <w:bookmarkEnd w:id="31"/>
+    </w:p>
+    <w:p>
+      <w:pPr>
+        <w:pStyle w:val="gendoc"/>
+      </w:pPr>
+      <w:r>
+        <w:t>&lt;/image&gt;</w:t>
+      </w:r>
+      <w:r>
+        <w:t>&lt;drop/&gt;</w:t>
+      </w:r>
+    </w:p>
+    <w:p>
+      <w:pPr>
+        <w:pStyle w:val="Acceleoscript"/>
+      </w:pPr>
+      <w:r>
+        <w:t>[/for]&lt;drop/&gt;</w:t>
+      </w:r>
+    </w:p>
+    <w:p>
+      <w:pPr>
+        <w:pStyle w:val="Acceleoscript"/>
+      </w:pPr>
+      <w:bookmarkStart w:id="32" w:name="OLE_LINK60"/>
       <w:bookmarkEnd w:id="29"/>
       <w:r>
-        <w:rPr>
-          <w:noProof/>
-        </w:rPr>
+        <w:t>[</w:t>
+      </w:r>
+      <w:bookmarkEnd w:id="32"/>
+      <w:proofErr w:type="gramStart"/>
+      <w:r>
+        <w:t>for</w:t>
+      </w:r>
+      <w:proofErr w:type="gramEnd"/>
+      <w:r>
+        <w:t xml:space="preserve"> (</w:t>
+      </w:r>
+      <w:proofErr w:type="spellStart"/>
+      <w:r>
+        <w:t>productPart</w:t>
+      </w:r>
+      <w:proofErr w:type="spellEnd"/>
+      <w:r>
+        <w:t xml:space="preserve"> : </w:t>
+      </w:r>
+      <w:r>
+        <w:t>factory</w:t>
+      </w:r>
+      <w:r>
+        <w:t>::</w:t>
+      </w:r>
+      <w:proofErr w:type="spellStart"/>
+      <w:r>
+        <w:t>ProductPart</w:t>
+      </w:r>
+      <w:proofErr w:type="spellEnd"/>
+      <w:r>
+        <w:t xml:space="preserve"> |</w:t>
+      </w:r>
+      <w:r>
         <w:t xml:space="preserve"> </w:t>
       </w:r>
-      <w:r>
-        <w:t>: Overview of [factory.label</w:t>
-      </w:r>
-      <w:r>
-        <w:t>/]</w:t>
-      </w:r>
-      <w:bookmarkEnd w:id="30"/>
-    </w:p>
-    <w:p>
-      <w:pPr>
-        <w:pStyle w:val="gendoc"/>
-      </w:pPr>
-      <w:r>
-        <w:t>&lt;/image&gt;</w:t>
-      </w:r>
-      <w:r>
-        <w:t>&lt;drop/&gt;</w:t>
-      </w:r>
-    </w:p>
-    <w:p>
-      <w:pPr>
-        <w:pStyle w:val="Acceleoscript"/>
-      </w:pPr>
-      <w:r>
-        <w:t>[/for]&lt;drop/&gt;</w:t>
-      </w:r>
-    </w:p>
-    <w:p>
-      <w:pPr>
-        <w:pStyle w:val="Acceleoscript"/>
-      </w:pPr>
-      <w:bookmarkStart w:id="31" w:name="OLE_LINK60"/>
-      <w:bookmarkEnd w:id="28"/>
-      <w:r>
-        <w:t>[</w:t>
-      </w:r>
-      <w:bookmarkEnd w:id="31"/>
-      <w:r>
-        <w:t>for (productPart</w:t>
-      </w:r>
-      <w:r>
-        <w:t xml:space="preserve"> : </w:t>
-      </w:r>
-      <w:r>
-        <w:t>factory</w:t>
-      </w:r>
-      <w:r>
-        <w:t>::</w:t>
-      </w:r>
-      <w:r>
-        <w:t>ProductPart</w:t>
-      </w:r>
-      <w:r>
-        <w:t xml:space="preserve"> |</w:t>
-      </w:r>
-      <w:r>
-        <w:t xml:space="preserve"> factory.createdProductParts</w:t>
-      </w:r>
-      <w:bookmarkStart w:id="32" w:name="OLE_LINK66"/>
-      <w:bookmarkStart w:id="33" w:name="OLE_LINK67"/>
-      <w:bookmarkStart w:id="34" w:name="OLE_LINK68"/>
-      <w:r>
-        <w:t xml:space="preserve">-&gt;sortedBy( </w:t>
+      <w:proofErr w:type="spellStart"/>
+      <w:r>
+        <w:t>factory.createdProductParts</w:t>
+      </w:r>
+      <w:bookmarkStart w:id="33" w:name="OLE_LINK66"/>
+      <w:bookmarkStart w:id="34" w:name="OLE_LINK67"/>
+      <w:bookmarkStart w:id="35" w:name="OLE_LINK68"/>
+      <w:proofErr w:type="spellEnd"/>
+      <w:r>
+        <w:t>-&gt;</w:t>
+      </w:r>
+      <w:proofErr w:type="spellStart"/>
+      <w:r>
+        <w:t>sortedBy</w:t>
+      </w:r>
+      <w:proofErr w:type="spellEnd"/>
+      <w:r>
+        <w:t xml:space="preserve">( </w:t>
       </w:r>
       <w:r>
         <w:t xml:space="preserve">label ) </w:t>
       </w:r>
-      <w:bookmarkEnd w:id="32"/>
       <w:bookmarkEnd w:id="33"/>
       <w:bookmarkEnd w:id="34"/>
+      <w:bookmarkEnd w:id="35"/>
       <w:r>
         <w:t>)</w:t>
       </w:r>
-      <w:bookmarkStart w:id="35" w:name="OLE_LINK61"/>
-      <w:bookmarkStart w:id="36" w:name="OLE_LINK62"/>
+      <w:bookmarkStart w:id="36" w:name="OLE_LINK61"/>
+      <w:bookmarkStart w:id="37" w:name="OLE_LINK62"/>
       <w:r>
         <w:t>]</w:t>
       </w:r>
-      <w:bookmarkEnd w:id="35"/>
       <w:bookmarkEnd w:id="36"/>
+      <w:bookmarkEnd w:id="37"/>
       <w:r>
         <w:t>&lt;drop/&gt;</w:t>
       </w:r>
@@ -1846,7 +2689,15 @@
         <w:pStyle w:val="berschrift2"/>
       </w:pPr>
       <w:r>
-        <w:t>[productPart.label/</w:t>
+        <w:t>[</w:t>
+      </w:r>
+      <w:proofErr w:type="spellStart"/>
+      <w:r>
+        <w:t>productPart.label</w:t>
+      </w:r>
+      <w:proofErr w:type="spellEnd"/>
+      <w:r>
+        <w:t>/</w:t>
       </w:r>
       <w:r>
         <w:t>]</w:t>
@@ -1856,9 +2707,11 @@
       <w:pPr>
         <w:pStyle w:val="berschrift3"/>
       </w:pPr>
+      <w:proofErr w:type="spellStart"/>
       <w:r>
         <w:t>Overview</w:t>
       </w:r>
+      <w:proofErr w:type="spellEnd"/>
     </w:p>
     <w:p>
       <w:pPr>
@@ -1873,12 +2726,40 @@
         <w:rPr>
           <w:lang w:eastAsia="en-US"/>
         </w:rPr>
-        <w:t>An exploded view of</w:t>
-      </w:r>
+        <w:t xml:space="preserve">An </w:t>
+      </w:r>
+      <w:proofErr w:type="spellStart"/>
       <w:r>
         <w:rPr>
           <w:lang w:eastAsia="en-US"/>
         </w:rPr>
+        <w:t>exploded</w:t>
+      </w:r>
+      <w:proofErr w:type="spellEnd"/>
+      <w:r>
+        <w:rPr>
+          <w:lang w:eastAsia="en-US"/>
+        </w:rPr>
+        <w:t xml:space="preserve"> </w:t>
+      </w:r>
+      <w:proofErr w:type="spellStart"/>
+      <w:r>
+        <w:rPr>
+          <w:lang w:eastAsia="en-US"/>
+        </w:rPr>
+        <w:t>view</w:t>
+      </w:r>
+      <w:proofErr w:type="spellEnd"/>
+      <w:r>
+        <w:rPr>
+          <w:lang w:eastAsia="en-US"/>
+        </w:rPr>
+        <w:t xml:space="preserve"> of</w:t>
+      </w:r>
+      <w:r>
+        <w:rPr>
+          <w:lang w:eastAsia="en-US"/>
+        </w:rPr>
         <w:t xml:space="preserve"> a</w:t>
       </w:r>
       <w:r>
@@ -1887,8 +2768,8 @@
         </w:rPr>
         <w:t xml:space="preserve"> </w:t>
       </w:r>
-      <w:bookmarkStart w:id="37" w:name="OLE_LINK85"/>
-      <w:bookmarkStart w:id="38" w:name="OLE_LINK86"/>
+      <w:bookmarkStart w:id="38" w:name="OLE_LINK85"/>
+      <w:bookmarkStart w:id="39" w:name="OLE_LINK86"/>
       <w:r>
         <w:rPr>
           <w:rFonts w:asciiTheme="minorHAnsi" w:eastAsiaTheme="minorHAnsi" w:hAnsiTheme="minorHAnsi" w:cstheme="minorBidi"/>
@@ -1898,6 +2779,7 @@
         </w:rPr>
         <w:t>[</w:t>
       </w:r>
+      <w:proofErr w:type="spellStart"/>
       <w:r>
         <w:rPr>
           <w:rFonts w:asciiTheme="minorHAnsi" w:eastAsiaTheme="minorHAnsi" w:hAnsiTheme="minorHAnsi" w:cstheme="minorBidi"/>
@@ -1925,6 +2807,7 @@
         </w:rPr>
         <w:t>label</w:t>
       </w:r>
+      <w:proofErr w:type="spellEnd"/>
       <w:r>
         <w:rPr>
           <w:rFonts w:asciiTheme="minorHAnsi" w:eastAsiaTheme="minorHAnsi" w:hAnsiTheme="minorHAnsi" w:cstheme="minorBidi"/>
@@ -1943,8 +2826,8 @@
         </w:rPr>
         <w:t xml:space="preserve"> </w:t>
       </w:r>
-      <w:bookmarkEnd w:id="37"/>
       <w:bookmarkEnd w:id="38"/>
+      <w:bookmarkEnd w:id="39"/>
       <w:r>
         <w:rPr>
           <w:rFonts w:asciiTheme="minorHAnsi" w:eastAsiaTheme="minorHAnsi" w:hAnsiTheme="minorHAnsi" w:cstheme="minorBidi"/>
@@ -1954,8 +2837,8 @@
         </w:rPr>
         <w:t xml:space="preserve">for the </w:t>
       </w:r>
-      <w:bookmarkStart w:id="39" w:name="OLE_LINK84"/>
-      <w:bookmarkStart w:id="40" w:name="OLE_LINK65"/>
+      <w:bookmarkStart w:id="40" w:name="OLE_LINK84"/>
+      <w:bookmarkStart w:id="41" w:name="OLE_LINK65"/>
       <w:r>
         <w:rPr>
           <w:rFonts w:asciiTheme="minorHAnsi" w:eastAsiaTheme="minorHAnsi" w:hAnsiTheme="minorHAnsi" w:cstheme="minorBidi"/>
@@ -2028,9 +2911,9 @@
         </w:rPr>
         <w:t>/</w:t>
       </w:r>
-      <w:bookmarkStart w:id="41" w:name="OLE_LINK71"/>
-      <w:bookmarkStart w:id="42" w:name="OLE_LINK72"/>
-      <w:bookmarkStart w:id="43" w:name="OLE_LINK73"/>
+      <w:bookmarkStart w:id="42" w:name="OLE_LINK71"/>
+      <w:bookmarkStart w:id="43" w:name="OLE_LINK72"/>
+      <w:bookmarkStart w:id="44" w:name="OLE_LINK73"/>
       <w:r>
         <w:rPr>
           <w:rFonts w:asciiTheme="minorHAnsi" w:eastAsiaTheme="minorHAnsi" w:hAnsiTheme="minorHAnsi" w:cstheme="minorBidi"/>
@@ -2040,10 +2923,10 @@
         </w:rPr>
         <w:t>]</w:t>
       </w:r>
-      <w:bookmarkEnd w:id="39"/>
-      <w:bookmarkEnd w:id="41"/>
+      <w:bookmarkEnd w:id="40"/>
       <w:bookmarkEnd w:id="42"/>
       <w:bookmarkEnd w:id="43"/>
+      <w:bookmarkEnd w:id="44"/>
       <w:r>
         <w:rPr>
           <w:rFonts w:asciiTheme="minorHAnsi" w:eastAsiaTheme="minorHAnsi" w:hAnsiTheme="minorHAnsi" w:cstheme="minorBidi"/>
@@ -2053,7 +2936,7 @@
         </w:rPr>
         <w:t xml:space="preserve"> </w:t>
       </w:r>
-      <w:bookmarkEnd w:id="40"/>
+      <w:bookmarkEnd w:id="41"/>
       <w:r>
         <w:rPr>
           <w:rFonts w:asciiTheme="minorHAnsi" w:eastAsiaTheme="minorHAnsi" w:hAnsiTheme="minorHAnsi" w:cstheme="minorBidi"/>
@@ -2134,162 +3017,267 @@
         </w:rPr>
         <w:t xml:space="preserve">. It is compatible with the </w:t>
       </w:r>
-      <w:bookmarkStart w:id="44" w:name="OLE_LINK78"/>
-      <w:bookmarkStart w:id="45" w:name="OLE_LINK69"/>
-      <w:bookmarkStart w:id="46" w:name="OLE_LINK70"/>
+      <w:bookmarkStart w:id="45" w:name="OLE_LINK78"/>
+      <w:bookmarkStart w:id="46" w:name="OLE_LINK69"/>
+      <w:bookmarkStart w:id="47" w:name="OLE_LINK70"/>
       <w:r>
         <w:rPr>
           <w:rStyle w:val="AcceleoscriptCar"/>
           <w:rFonts w:eastAsiaTheme="minorHAnsi"/>
         </w:rPr>
-        <w:t>[if productPart.supported</w:t>
-      </w:r>
+        <w:t xml:space="preserve">[if </w:t>
+      </w:r>
+      <w:proofErr w:type="spellStart"/>
       <w:r>
         <w:rPr>
           <w:rStyle w:val="AcceleoscriptCar"/>
           <w:rFonts w:eastAsiaTheme="minorHAnsi"/>
         </w:rPr>
-        <w:t>Product</w:t>
+        <w:t>productPart.supported</w:t>
       </w:r>
       <w:r>
         <w:rPr>
           <w:rStyle w:val="AcceleoscriptCar"/>
           <w:rFonts w:eastAsiaTheme="minorHAnsi"/>
         </w:rPr>
-        <w:t>Versions-&gt;first() = productPart.supported</w:t>
+        <w:t>Product</w:t>
       </w:r>
       <w:r>
         <w:rPr>
           <w:rStyle w:val="AcceleoscriptCar"/>
           <w:rFonts w:eastAsiaTheme="minorHAnsi"/>
         </w:rPr>
-        <w:t>Product</w:t>
-      </w:r>
+        <w:t>Versions</w:t>
+      </w:r>
+      <w:proofErr w:type="spellEnd"/>
       <w:r>
         <w:rPr>
           <w:rStyle w:val="AcceleoscriptCar"/>
           <w:rFonts w:eastAsiaTheme="minorHAnsi"/>
         </w:rPr>
-        <w:t>Versions-&gt;last()]</w:t>
-      </w:r>
-      <w:bookmarkEnd w:id="44"/>
-      <w:r>
-        <w:t>[productPart.supported</w:t>
-      </w:r>
-      <w:r>
-        <w:t>Product</w:t>
-      </w:r>
-      <w:r>
-        <w:t>Versions-&gt;first().label/</w:t>
-      </w:r>
-      <w:r>
-        <w:t>]</w:t>
-      </w:r>
-      <w:r>
-        <w:t xml:space="preserve"> model variant</w:t>
-      </w:r>
-      <w:r>
-        <w:rPr>
-          <w:rStyle w:val="AcceleoscriptCar"/>
-        </w:rPr>
-        <w:t>[else</w:t>
-      </w:r>
-      <w:r>
-        <w:rPr>
-          <w:rStyle w:val="AcceleoscriptCar"/>
-        </w:rPr>
-        <w:t>]</w:t>
-      </w:r>
+        <w:t xml:space="preserve">-&gt;first() = </w:t>
+      </w:r>
+      <w:proofErr w:type="spellStart"/>
       <w:r>
         <w:rPr>
           <w:rStyle w:val="AcceleoscriptCar"/>
           <w:rFonts w:eastAsiaTheme="minorHAnsi"/>
         </w:rPr>
-        <w:t>[</w:t>
-      </w:r>
-      <w:bookmarkEnd w:id="45"/>
-      <w:bookmarkEnd w:id="46"/>
+        <w:t>productPart.supported</w:t>
+      </w:r>
       <w:r>
         <w:rPr>
           <w:rStyle w:val="AcceleoscriptCar"/>
           <w:rFonts w:eastAsiaTheme="minorHAnsi"/>
         </w:rPr>
-        <w:t>for (version : factory::ProductVersion | productPart.supportedProductVersions</w:t>
-      </w:r>
-      <w:r>
-        <w:rPr>
-          <w:rStyle w:val="AcceleoscriptCar"/>
-        </w:rPr>
-        <w:t>-&gt;</w:t>
-      </w:r>
-      <w:bookmarkStart w:id="47" w:name="OLE_LINK79"/>
-      <w:r>
-        <w:rPr>
-          <w:rStyle w:val="AcceleoscriptCar"/>
-        </w:rPr>
-        <w:t>sortedBy( label )</w:t>
-      </w:r>
-      <w:bookmarkEnd w:id="47"/>
-      <w:r>
-        <w:rPr>
-          <w:rStyle w:val="AcceleoscriptCar"/>
-        </w:rPr>
-        <w:t xml:space="preserve"> )</w:t>
+        <w:t>Product</w:t>
       </w:r>
       <w:r>
         <w:rPr>
           <w:rStyle w:val="AcceleoscriptCar"/>
           <w:rFonts w:eastAsiaTheme="minorHAnsi"/>
         </w:rPr>
-        <w:t>]</w:t>
-      </w:r>
+        <w:t>Versions</w:t>
+      </w:r>
+      <w:proofErr w:type="spellEnd"/>
       <w:r>
         <w:rPr>
           <w:rStyle w:val="AcceleoscriptCar"/>
           <w:rFonts w:eastAsiaTheme="minorHAnsi"/>
         </w:rPr>
-        <w:t>[if version = productPart.supported</w:t>
+        <w:t>-&gt;last()]</w:t>
+      </w:r>
+      <w:bookmarkEnd w:id="45"/>
+      <w:r>
+        <w:t>[</w:t>
+      </w:r>
+      <w:proofErr w:type="spellStart"/>
+      <w:r>
+        <w:t>productPart.supported</w:t>
+      </w:r>
+      <w:r>
+        <w:t>Product</w:t>
+      </w:r>
+      <w:r>
+        <w:t>Versions</w:t>
+      </w:r>
+      <w:proofErr w:type="spellEnd"/>
+      <w:r>
+        <w:t>-&gt;first().label/</w:t>
+      </w:r>
+      <w:r>
+        <w:t>]</w:t>
+      </w:r>
+      <w:r>
+        <w:t xml:space="preserve"> model variant</w:t>
+      </w:r>
+      <w:r>
+        <w:rPr>
+          <w:rStyle w:val="AcceleoscriptCar"/>
+        </w:rPr>
+        <w:t>[else</w:t>
+      </w:r>
+      <w:r>
+        <w:rPr>
+          <w:rStyle w:val="AcceleoscriptCar"/>
+        </w:rPr>
+        <w:t>]</w:t>
       </w:r>
       <w:r>
         <w:rPr>
           <w:rStyle w:val="AcceleoscriptCar"/>
           <w:rFonts w:eastAsiaTheme="minorHAnsi"/>
         </w:rPr>
-        <w:t>Product</w:t>
-      </w:r>
+        <w:t>[</w:t>
+      </w:r>
+      <w:bookmarkEnd w:id="46"/>
+      <w:bookmarkEnd w:id="47"/>
       <w:r>
         <w:rPr>
           <w:rStyle w:val="AcceleoscriptCar"/>
           <w:rFonts w:eastAsiaTheme="minorHAnsi"/>
         </w:rPr>
-        <w:t>Versions-&gt;</w:t>
-      </w:r>
-      <w:r>
-        <w:rPr>
-          <w:rStyle w:val="AcceleoscriptCar"/>
-        </w:rPr>
-        <w:t>sortedBy( label )-&gt;</w:t>
-      </w:r>
+        <w:t>for (version : factory::</w:t>
+      </w:r>
+      <w:proofErr w:type="spellStart"/>
       <w:r>
         <w:rPr>
           <w:rStyle w:val="AcceleoscriptCar"/>
           <w:rFonts w:eastAsiaTheme="minorHAnsi"/>
         </w:rPr>
+        <w:t>ProductVersion</w:t>
+      </w:r>
+      <w:proofErr w:type="spellEnd"/>
+      <w:r>
+        <w:rPr>
+          <w:rStyle w:val="AcceleoscriptCar"/>
+          <w:rFonts w:eastAsiaTheme="minorHAnsi"/>
+        </w:rPr>
+        <w:t xml:space="preserve"> | </w:t>
+      </w:r>
+      <w:proofErr w:type="spellStart"/>
+      <w:r>
+        <w:rPr>
+          <w:rStyle w:val="AcceleoscriptCar"/>
+          <w:rFonts w:eastAsiaTheme="minorHAnsi"/>
+        </w:rPr>
+        <w:t>productPart.supportedProductVersions</w:t>
+      </w:r>
+      <w:proofErr w:type="spellEnd"/>
+      <w:r>
+        <w:rPr>
+          <w:rStyle w:val="AcceleoscriptCar"/>
+        </w:rPr>
+        <w:t>-&gt;</w:t>
+      </w:r>
+      <w:bookmarkStart w:id="48" w:name="OLE_LINK79"/>
+      <w:proofErr w:type="spellStart"/>
+      <w:r>
+        <w:rPr>
+          <w:rStyle w:val="AcceleoscriptCar"/>
+        </w:rPr>
+        <w:t>sortedBy</w:t>
+      </w:r>
+      <w:proofErr w:type="spellEnd"/>
+      <w:r>
+        <w:rPr>
+          <w:rStyle w:val="AcceleoscriptCar"/>
+        </w:rPr>
+        <w:t>( label )</w:t>
+      </w:r>
+      <w:bookmarkEnd w:id="48"/>
+      <w:r>
+        <w:rPr>
+          <w:rStyle w:val="AcceleoscriptCar"/>
+        </w:rPr>
+        <w:t xml:space="preserve"> )</w:t>
+      </w:r>
+      <w:r>
+        <w:rPr>
+          <w:rStyle w:val="AcceleoscriptCar"/>
+          <w:rFonts w:eastAsiaTheme="minorHAnsi"/>
+        </w:rPr>
+        <w:t>]</w:t>
+      </w:r>
+      <w:r>
+        <w:rPr>
+          <w:rStyle w:val="AcceleoscriptCar"/>
+          <w:rFonts w:eastAsiaTheme="minorHAnsi"/>
+        </w:rPr>
+        <w:t xml:space="preserve">[if version = </w:t>
+      </w:r>
+      <w:proofErr w:type="spellStart"/>
+      <w:r>
+        <w:rPr>
+          <w:rStyle w:val="AcceleoscriptCar"/>
+          <w:rFonts w:eastAsiaTheme="minorHAnsi"/>
+        </w:rPr>
+        <w:t>productPart.supported</w:t>
+      </w:r>
+      <w:r>
+        <w:rPr>
+          <w:rStyle w:val="AcceleoscriptCar"/>
+          <w:rFonts w:eastAsiaTheme="minorHAnsi"/>
+        </w:rPr>
+        <w:t>Product</w:t>
+      </w:r>
+      <w:r>
+        <w:rPr>
+          <w:rStyle w:val="AcceleoscriptCar"/>
+          <w:rFonts w:eastAsiaTheme="minorHAnsi"/>
+        </w:rPr>
+        <w:t>Versions</w:t>
+      </w:r>
+      <w:proofErr w:type="spellEnd"/>
+      <w:r>
+        <w:rPr>
+          <w:rStyle w:val="AcceleoscriptCar"/>
+          <w:rFonts w:eastAsiaTheme="minorHAnsi"/>
+        </w:rPr>
+        <w:t>-&gt;</w:t>
+      </w:r>
+      <w:proofErr w:type="spellStart"/>
+      <w:r>
+        <w:rPr>
+          <w:rStyle w:val="AcceleoscriptCar"/>
+        </w:rPr>
+        <w:t>sortedBy</w:t>
+      </w:r>
+      <w:proofErr w:type="spellEnd"/>
+      <w:r>
+        <w:rPr>
+          <w:rStyle w:val="AcceleoscriptCar"/>
+        </w:rPr>
+        <w:t>( label )-&gt;</w:t>
+      </w:r>
+      <w:r>
+        <w:rPr>
+          <w:rStyle w:val="AcceleoscriptCar"/>
+          <w:rFonts w:eastAsiaTheme="minorHAnsi"/>
+        </w:rPr>
         <w:t>last()]</w:t>
       </w:r>
       <w:r>
         <w:t xml:space="preserve">and </w:t>
       </w:r>
-      <w:bookmarkStart w:id="48" w:name="OLE_LINK81"/>
-      <w:bookmarkStart w:id="49" w:name="OLE_LINK82"/>
-      <w:r>
-        <w:t>[version.label/</w:t>
+      <w:bookmarkStart w:id="49" w:name="OLE_LINK81"/>
+      <w:bookmarkStart w:id="50" w:name="OLE_LINK82"/>
+      <w:r>
+        <w:t>[</w:t>
+      </w:r>
+      <w:proofErr w:type="spellStart"/>
+      <w:r>
+        <w:t>version.label</w:t>
+      </w:r>
+      <w:proofErr w:type="spellEnd"/>
+      <w:r>
+        <w:t>/</w:t>
       </w:r>
       <w:r>
         <w:t>]</w:t>
       </w:r>
-      <w:bookmarkEnd w:id="48"/>
       <w:bookmarkEnd w:id="49"/>
+      <w:bookmarkEnd w:id="50"/>
       <w:r>
         <w:rPr>
           <w:rStyle w:val="AcceleoscriptCar"/>
@@ -2297,7 +3285,15 @@
         <w:t>[else]</w:t>
       </w:r>
       <w:r>
-        <w:t>[version.label/</w:t>
+        <w:t>[</w:t>
+      </w:r>
+      <w:proofErr w:type="spellStart"/>
+      <w:r>
+        <w:t>version.label</w:t>
+      </w:r>
+      <w:proofErr w:type="spellEnd"/>
+      <w:r>
+        <w:t>/</w:t>
       </w:r>
       <w:r>
         <w:t>]</w:t>
@@ -2311,23 +3307,23 @@
         </w:rPr>
         <w:t>[/if]</w:t>
       </w:r>
-      <w:bookmarkStart w:id="50" w:name="OLE_LINK76"/>
-      <w:bookmarkStart w:id="51" w:name="OLE_LINK77"/>
+      <w:bookmarkStart w:id="51" w:name="OLE_LINK76"/>
+      <w:bookmarkStart w:id="52" w:name="OLE_LINK77"/>
       <w:r>
         <w:rPr>
           <w:rStyle w:val="AcceleoscriptCar"/>
         </w:rPr>
         <w:t>[/for</w:t>
       </w:r>
-      <w:bookmarkStart w:id="52" w:name="OLE_LINK80"/>
+      <w:bookmarkStart w:id="53" w:name="OLE_LINK80"/>
       <w:r>
         <w:rPr>
           <w:rStyle w:val="AcceleoscriptCar"/>
         </w:rPr>
         <w:t>]</w:t>
       </w:r>
-      <w:bookmarkEnd w:id="50"/>
       <w:bookmarkEnd w:id="51"/>
+      <w:bookmarkEnd w:id="52"/>
       <w:r>
         <w:rPr>
           <w:rFonts w:asciiTheme="minorHAnsi" w:eastAsiaTheme="minorHAnsi" w:hAnsiTheme="minorHAnsi" w:cstheme="minorBidi"/>
@@ -2352,7 +3348,7 @@
         </w:rPr>
         <w:t>[/if]</w:t>
       </w:r>
-      <w:bookmarkEnd w:id="52"/>
+      <w:bookmarkEnd w:id="53"/>
       <w:r>
         <w:rPr>
           <w:rFonts w:asciiTheme="minorHAnsi" w:eastAsiaTheme="minorHAnsi" w:hAnsiTheme="minorHAnsi" w:cstheme="minorBidi"/>
@@ -2370,9 +3366,11 @@
       <w:r>
         <w:t>&lt;image filePath=</w:t>
       </w:r>
+      <w:proofErr w:type="gramStart"/>
       <w:r>
         <w:t>’[</w:t>
       </w:r>
+      <w:proofErr w:type="gramEnd"/>
       <w:r>
         <w:t>’E:/Dokumente/</w:t>
       </w:r>
@@ -2436,11 +3434,21 @@
       <w:r>
         <w:t xml:space="preserve"> </w:t>
       </w:r>
-      <w:r>
-        <w:t xml:space="preserve">maxW='true' </w:t>
-      </w:r>
-      <w:r>
-        <w:t>maxH=’true’</w:t>
+      <w:proofErr w:type="spellStart"/>
+      <w:r>
+        <w:t>maxW</w:t>
+      </w:r>
+      <w:proofErr w:type="spellEnd"/>
+      <w:r>
+        <w:t xml:space="preserve">='true' </w:t>
+      </w:r>
+      <w:proofErr w:type="spellStart"/>
+      <w:r>
+        <w:t>maxH</w:t>
+      </w:r>
+      <w:proofErr w:type="spellEnd"/>
+      <w:r>
+        <w:t>=’true’</w:t>
       </w:r>
       <w:r>
         <w:t xml:space="preserve">&gt; </w:t>
@@ -2499,7 +3507,7 @@
           </mc:Choice>
           <mc:Fallback>
             <w:pict>
-              <v:group w14:anchorId="3529DCA5" id="Zone de dessin 5" o:spid="_x0000_s1026" editas="canvas" style="position:absolute;margin-left:0;margin-top:5.2pt;width:6in;height:252pt;z-index:251653120;mso-position-horizontal:center;mso-position-horizontal-relative:margin" coordsize="54864,32004" o:gfxdata="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">
+              <v:group w14:anchorId="78FDC789" id="Zone de dessin 5" o:spid="_x0000_s1026" editas="canvas" style="position:absolute;margin-left:0;margin-top:5.2pt;width:6in;height:252pt;z-index:251653120;mso-position-horizontal:center;mso-position-horizontal-relative:margin" coordsize="54864,32004" o:gfxdata="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">
                 <v:shape id="_x0000_s1027" type="#_x0000_t75" style="position:absolute;width:54864;height:32004;visibility:visible;mso-wrap-style:square">
                   <v:fill o:detectmouseclick="t"/>
                   <v:path o:connecttype="none"/>
@@ -2521,39 +3529,76 @@
           <w:lang w:val="en-US" w:eastAsia="en-US"/>
         </w:rPr>
       </w:pPr>
-      <w:bookmarkStart w:id="53" w:name="_Ref455595109"/>
-      <w:bookmarkStart w:id="54" w:name="_Ref455585691"/>
-      <w:bookmarkStart w:id="55" w:name="_Ref455593834"/>
+      <w:bookmarkStart w:id="54" w:name="_Ref455595109"/>
+      <w:bookmarkStart w:id="55" w:name="_Ref455585691"/>
+      <w:bookmarkStart w:id="56" w:name="_Ref455593834"/>
       <w:r>
         <w:t xml:space="preserve">Figure </w:t>
       </w:r>
-      <w:fldSimple w:instr=" SEQ Figure \* ARABIC ">
-        <w:r>
-          <w:rPr>
-            <w:noProof/>
-          </w:rPr>
-          <w:t>2</w:t>
-        </w:r>
-      </w:fldSimple>
-      <w:bookmarkEnd w:id="53"/>
+      <w:r>
+        <w:fldChar w:fldCharType="begin"/>
+      </w:r>
+      <w:r>
+        <w:instrText xml:space="preserve"> SEQ Figure \* ARABIC </w:instrText>
+      </w:r>
+      <w:r>
+        <w:fldChar w:fldCharType="separate"/>
+      </w:r>
+      <w:r>
+        <w:rPr>
+          <w:noProof/>
+        </w:rPr>
+        <w:t>2</w:t>
+      </w:r>
+      <w:r>
+        <w:rPr>
+          <w:noProof/>
+        </w:rPr>
+        <w:fldChar w:fldCharType="end"/>
+      </w:r>
+      <w:bookmarkEnd w:id="54"/>
       <w:r>
         <w:t xml:space="preserve"> </w:t>
       </w:r>
       <w:r>
         <w:t>:</w:t>
       </w:r>
-      <w:bookmarkEnd w:id="54"/>
-      <w:r>
-        <w:t xml:space="preserve"> Exploded view of </w:t>
-      </w:r>
-      <w:bookmarkStart w:id="56" w:name="OLE_LINK88"/>
-      <w:r>
-        <w:t>a [productPart.label/</w:t>
+      <w:bookmarkEnd w:id="55"/>
+      <w:r>
+        <w:t xml:space="preserve"> </w:t>
+      </w:r>
+      <w:proofErr w:type="spellStart"/>
+      <w:r>
+        <w:t>Exploded</w:t>
+      </w:r>
+      <w:proofErr w:type="spellEnd"/>
+      <w:r>
+        <w:t xml:space="preserve"> </w:t>
+      </w:r>
+      <w:proofErr w:type="spellStart"/>
+      <w:r>
+        <w:t>view</w:t>
+      </w:r>
+      <w:proofErr w:type="spellEnd"/>
+      <w:r>
+        <w:t xml:space="preserve"> of </w:t>
+      </w:r>
+      <w:bookmarkStart w:id="57" w:name="OLE_LINK88"/>
+      <w:r>
+        <w:t>a [</w:t>
+      </w:r>
+      <w:proofErr w:type="spellStart"/>
+      <w:r>
+        <w:t>productPart.label</w:t>
+      </w:r>
+      <w:proofErr w:type="spellEnd"/>
+      <w:r>
+        <w:t>/</w:t>
       </w:r>
       <w:r>
         <w:t>]</w:t>
       </w:r>
-      <w:bookmarkEnd w:id="56"/>
+      <w:bookmarkEnd w:id="57"/>
       <w:r>
         <w:t xml:space="preserve"> for the </w:t>
       </w:r>
@@ -2600,7 +3645,7 @@
         </w:rPr>
         <w:t>.eContainer</w:t>
       </w:r>
-      <w:bookmarkStart w:id="57" w:name="OLE_LINK91"/>
+      <w:bookmarkStart w:id="58" w:name="OLE_LINK91"/>
       <w:r>
         <w:rPr>
           <w:rFonts w:asciiTheme="minorHAnsi" w:eastAsiaTheme="minorHAnsi" w:hAnsiTheme="minorHAnsi" w:cstheme="minorBidi"/>
@@ -2619,7 +3664,7 @@
         </w:rPr>
         <w:t>.oclAsType(factory::Product)</w:t>
       </w:r>
-      <w:bookmarkEnd w:id="57"/>
+      <w:bookmarkEnd w:id="58"/>
       <w:r>
         <w:rPr>
           <w:rFonts w:asciiTheme="minorHAnsi" w:eastAsiaTheme="minorHAnsi" w:hAnsiTheme="minorHAnsi" w:cstheme="minorBidi"/>
@@ -2637,7 +3682,7 @@
         </w:rPr>
         <w:t>/]</w:t>
       </w:r>
-      <w:bookmarkEnd w:id="55"/>
+      <w:bookmarkEnd w:id="56"/>
     </w:p>
     <w:p>
       <w:pPr>
@@ -2669,7 +3714,31 @@
         <w:pStyle w:val="gendoc"/>
       </w:pPr>
       <w:r>
-        <w:t>[if (not productPart.constructionProcesses-&gt;isEmpty())]&lt;drop/&gt;</w:t>
+        <w:t>[</w:t>
+      </w:r>
+      <w:proofErr w:type="gramStart"/>
+      <w:r>
+        <w:t>if</w:t>
+      </w:r>
+      <w:proofErr w:type="gramEnd"/>
+      <w:r>
+        <w:t xml:space="preserve"> (not </w:t>
+      </w:r>
+      <w:proofErr w:type="spellStart"/>
+      <w:r>
+        <w:t>productPart.constructionProcesses</w:t>
+      </w:r>
+      <w:proofErr w:type="spellEnd"/>
+      <w:r>
+        <w:t>-&gt;</w:t>
+      </w:r>
+      <w:proofErr w:type="spellStart"/>
+      <w:r>
+        <w:t>isEmpty</w:t>
+      </w:r>
+      <w:proofErr w:type="spellEnd"/>
+      <w:r>
+        <w:t>())]&lt;drop/&gt;</w:t>
       </w:r>
     </w:p>
     <w:p>
@@ -2695,39 +3764,78 @@
         <w:fldChar w:fldCharType="end"/>
       </w:r>
       <w:r>
-        <w:t xml:space="preserve"> shows the production schemata</w:t>
-      </w:r>
+        <w:t xml:space="preserve"> shows the production </w:t>
+      </w:r>
+      <w:proofErr w:type="spellStart"/>
+      <w:r>
+        <w:t>schemata</w:t>
+      </w:r>
+      <w:proofErr w:type="spellEnd"/>
       <w:r>
         <w:t> </w:t>
       </w:r>
       <w:r>
         <w:t>[</w:t>
       </w:r>
-      <w:bookmarkStart w:id="58" w:name="OLE_LINK10"/>
+      <w:bookmarkStart w:id="59" w:name="OLE_LINK10"/>
+      <w:proofErr w:type="spellStart"/>
       <w:r>
         <w:t>productPart.constructionProcess</w:t>
       </w:r>
       <w:r>
         <w:t>es</w:t>
       </w:r>
-      <w:r>
-        <w:t>-&gt;first()</w:t>
+      <w:proofErr w:type="spellEnd"/>
+      <w:r>
+        <w:t>-&gt;</w:t>
+      </w:r>
+      <w:proofErr w:type="gramStart"/>
+      <w:r>
+        <w:t>first(</w:t>
+      </w:r>
+      <w:proofErr w:type="gramEnd"/>
+      <w:r>
+        <w:t>)</w:t>
       </w:r>
       <w:r>
         <w:t>.label</w:t>
       </w:r>
-      <w:bookmarkEnd w:id="58"/>
+      <w:bookmarkEnd w:id="59"/>
       <w:r>
         <w:t>/]</w:t>
       </w:r>
       <w:r>
-        <w:t xml:space="preserve"> for [productPart.label/]</w:t>
+        <w:t xml:space="preserve"> for [</w:t>
+      </w:r>
+      <w:proofErr w:type="spellStart"/>
+      <w:r>
+        <w:t>productPart.label</w:t>
+      </w:r>
+      <w:proofErr w:type="spellEnd"/>
+      <w:r>
+        <w:t>/]</w:t>
       </w:r>
       <w:r>
         <w:t>s</w:t>
       </w:r>
       <w:r>
-        <w:t xml:space="preserve"> produced at [factory.label/].</w:t>
+        <w:t xml:space="preserve"> </w:t>
+      </w:r>
+      <w:proofErr w:type="spellStart"/>
+      <w:r>
+        <w:t>produced</w:t>
+      </w:r>
+      <w:proofErr w:type="spellEnd"/>
+      <w:r>
+        <w:t xml:space="preserve"> at [</w:t>
+      </w:r>
+      <w:proofErr w:type="spellStart"/>
+      <w:r>
+        <w:t>factory.label</w:t>
+      </w:r>
+      <w:proofErr w:type="spellEnd"/>
+      <w:r>
+        <w:t>/].</w:t>
       </w:r>
     </w:p>
     <w:p>
@@ -2735,7 +3843,15 @@
         <w:pStyle w:val="Acceleoscript"/>
       </w:pPr>
       <w:r>
-        <w:t>[for (di</w:t>
+        <w:t>[</w:t>
+      </w:r>
+      <w:proofErr w:type="gramStart"/>
+      <w:r>
+        <w:t>for</w:t>
+      </w:r>
+      <w:proofErr w:type="gramEnd"/>
+      <w:r>
+        <w:t xml:space="preserve"> (di</w:t>
       </w:r>
       <w:r>
         <w:t xml:space="preserve">: notation::Diagram | </w:t>
@@ -2758,8 +3874,13 @@
       <w:r>
         <w:t xml:space="preserve">, </w:t>
       </w:r>
-      <w:r>
-        <w:t>productPart.constructionProcesses-&gt;first().label</w:t>
+      <w:proofErr w:type="spellStart"/>
+      <w:r>
+        <w:t>productPart.constructionProcesses</w:t>
+      </w:r>
+      <w:proofErr w:type="spellEnd"/>
+      <w:r>
+        <w:t>-&gt;first().label</w:t>
       </w:r>
       <w:r>
         <w:t>))]</w:t>
@@ -2779,16 +3900,42 @@
         <w:t>&lt;image object='</w:t>
       </w:r>
       <w:r>
-        <w:t>[di.</w:t>
-      </w:r>
-      <w:r>
-        <w:t>getDiagramExt('jpg')/]'</w:t>
-      </w:r>
-      <w:r>
-        <w:t xml:space="preserve"> maxW='true' </w:t>
-      </w:r>
-      <w:r>
-        <w:t>maxH=’true’</w:t>
+        <w:t>[</w:t>
+      </w:r>
+      <w:proofErr w:type="spellStart"/>
+      <w:proofErr w:type="gramStart"/>
+      <w:r>
+        <w:t>di.</w:t>
+      </w:r>
+      <w:r>
+        <w:t>getDiagramExt</w:t>
+      </w:r>
+      <w:proofErr w:type="spellEnd"/>
+      <w:r>
+        <w:t>(</w:t>
+      </w:r>
+      <w:proofErr w:type="gramEnd"/>
+      <w:r>
+        <w:t>'jpg')/]'</w:t>
+      </w:r>
+      <w:r>
+        <w:t xml:space="preserve"> </w:t>
+      </w:r>
+      <w:proofErr w:type="spellStart"/>
+      <w:r>
+        <w:t>maxW</w:t>
+      </w:r>
+      <w:proofErr w:type="spellEnd"/>
+      <w:r>
+        <w:t xml:space="preserve">='true' </w:t>
+      </w:r>
+      <w:proofErr w:type="spellStart"/>
+      <w:r>
+        <w:t>maxH</w:t>
+      </w:r>
+      <w:proofErr w:type="spellEnd"/>
+      <w:r>
+        <w:t>=’true’</w:t>
       </w:r>
       <w:r>
         <w:t xml:space="preserve">&gt; </w:t>
@@ -2834,7 +3981,7 @@
           </mc:Choice>
           <mc:Fallback>
             <w:pict>
-              <v:group w14:anchorId="7A8D9800" id="Zone de dessin 5" o:spid="_x0000_s1026" editas="canvas" style="width:6in;height:252pt;mso-position-horizontal-relative:char;mso-position-vertical-relative:line" coordsize="54864,32004" o:gfxdata="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">
+              <v:group w14:anchorId="75322A00" id="Zone de dessin 5" o:spid="_x0000_s1026" editas="canvas" style="width:6in;height:252pt;mso-position-horizontal-relative:char;mso-position-vertical-relative:line" coordsize="54864,32004" o:gfxdata="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">
                 <v:shape id="_x0000_s1027" type="#_x0000_t75" style="position:absolute;width:54864;height:32004;visibility:visible;mso-wrap-style:square">
                   <v:fill o:detectmouseclick="t"/>
                   <v:path o:connecttype="none"/>
@@ -2851,40 +3998,59 @@
         <w:pStyle w:val="Beschriftung"/>
         <w:jc w:val="center"/>
       </w:pPr>
-      <w:bookmarkStart w:id="59" w:name="_Ref455595602"/>
+      <w:bookmarkStart w:id="60" w:name="_Ref455595602"/>
       <w:r>
         <w:t xml:space="preserve">Figure </w:t>
       </w:r>
-      <w:r>
-        <w:fldChar w:fldCharType="begin"/>
-      </w:r>
-      <w:r>
-        <w:instrText xml:space="preserve"> SEQ Figure \* ARABIC </w:instrText>
-      </w:r>
-      <w:r>
-        <w:fldChar w:fldCharType="separate"/>
-      </w:r>
-      <w:r>
-        <w:rPr>
-          <w:noProof/>
-        </w:rPr>
-        <w:t>3</w:t>
-      </w:r>
-      <w:r>
-        <w:rPr>
-          <w:noProof/>
-        </w:rPr>
-        <w:fldChar w:fldCharType="end"/>
-      </w:r>
-      <w:bookmarkEnd w:id="59"/>
-      <w:r>
-        <w:t xml:space="preserve"> : The production schemata for [productPart.label/</w:t>
+      <w:fldSimple w:instr=" SEQ Figure \* ARABIC ">
+        <w:r>
+          <w:rPr>
+            <w:noProof/>
+          </w:rPr>
+          <w:t>3</w:t>
+        </w:r>
+      </w:fldSimple>
+      <w:bookmarkEnd w:id="60"/>
+      <w:r>
+        <w:t xml:space="preserve"> : The production </w:t>
+      </w:r>
+      <w:proofErr w:type="spellStart"/>
+      <w:r>
+        <w:t>schemata</w:t>
+      </w:r>
+      <w:proofErr w:type="spellEnd"/>
+      <w:r>
+        <w:t xml:space="preserve"> for [</w:t>
+      </w:r>
+      <w:proofErr w:type="spellStart"/>
+      <w:r>
+        <w:t>productPart.label</w:t>
+      </w:r>
+      <w:proofErr w:type="spellEnd"/>
+      <w:r>
+        <w:t>/</w:t>
       </w:r>
       <w:r>
         <w:t>]</w:t>
       </w:r>
       <w:r>
-        <w:t xml:space="preserve"> produced at [factory.label/</w:t>
+        <w:t xml:space="preserve"> </w:t>
+      </w:r>
+      <w:proofErr w:type="spellStart"/>
+      <w:r>
+        <w:t>produced</w:t>
+      </w:r>
+      <w:proofErr w:type="spellEnd"/>
+      <w:r>
+        <w:t xml:space="preserve"> at [</w:t>
+      </w:r>
+      <w:proofErr w:type="spellStart"/>
+      <w:r>
+        <w:t>factory.label</w:t>
+      </w:r>
+      <w:proofErr w:type="spellEnd"/>
+      <w:r>
+        <w:t>/</w:t>
       </w:r>
       <w:r>
         <w:t>]</w:t>
@@ -2907,6 +4073,76 @@
       </w:pPr>
       <w:r>
         <w:t>[/for]&lt;drop/&gt;</w:t>
+      </w:r>
+    </w:p>
+    <w:p>
+      <w:pPr>
+        <w:pStyle w:val="Acceleoscript"/>
+      </w:pPr>
+      <w:r>
+        <w:rPr>
+          <w:rStyle w:val="AcceleoscriptCar"/>
+        </w:rPr>
+        <w:t>[</w:t>
+      </w:r>
+      <w:proofErr w:type="gramStart"/>
+      <w:r>
+        <w:rPr>
+          <w:rStyle w:val="AcceleoscriptCar"/>
+        </w:rPr>
+        <w:t>if</w:t>
+      </w:r>
+      <w:proofErr w:type="gramEnd"/>
+      <w:r>
+        <w:rPr>
+          <w:rStyle w:val="AcceleoscriptCar"/>
+        </w:rPr>
+        <w:t xml:space="preserve"> (</w:t>
+      </w:r>
+      <w:r>
+        <w:rPr>
+          <w:rStyle w:val="AcceleoscriptCar"/>
+        </w:rPr>
+        <w:t xml:space="preserve">not </w:t>
+      </w:r>
+      <w:r>
+        <w:rPr>
+          <w:rFonts w:asciiTheme="minorHAnsi" w:hAnsiTheme="minorHAnsi" w:cstheme="minorBidi"/>
+          <w:bCs/>
+        </w:rPr>
+        <w:t>productPart</w:t>
+      </w:r>
+      <w:r>
+        <w:rPr>
+          <w:rFonts w:asciiTheme="minorHAnsi" w:hAnsiTheme="minorHAnsi" w:cstheme="minorBidi"/>
+          <w:bCs/>
+        </w:rPr>
+        <w:t>.</w:t>
+      </w:r>
+      <w:r>
+        <w:t>constructionProcesses-&gt;first()</w:t>
+      </w:r>
+      <w:r>
+        <w:t>.</w:t>
+      </w:r>
+      <w:r>
+        <w:rPr>
+          <w:rFonts w:asciiTheme="minorHAnsi" w:hAnsiTheme="minorHAnsi" w:cstheme="minorBidi"/>
+          <w:bCs/>
+        </w:rPr>
+        <w:t>description</w:t>
+      </w:r>
+      <w:r>
+        <w:rPr>
+          <w:rStyle w:val="AcceleoscriptCar"/>
+        </w:rPr>
+        <w:t>.oclIsUndefined())]</w:t>
+      </w:r>
+      <w:r>
+        <w:rPr>
+          <w:rStyle w:val="AcceleoscriptCar"/>
+        </w:rPr>
+        <w:t>&lt;drop/&gt;</w:t>
       </w:r>
     </w:p>
     <w:p>
@@ -2927,6 +4163,8 @@
         </w:rPr>
         <w:t>[</w:t>
       </w:r>
+      <w:bookmarkStart w:id="61" w:name="OLE_LINK12"/>
+      <w:proofErr w:type="spellStart"/>
       <w:r>
         <w:rPr>
           <w:rFonts w:asciiTheme="minorHAnsi" w:eastAsiaTheme="minorHAnsi" w:hAnsiTheme="minorHAnsi" w:cstheme="minorBidi"/>
@@ -2936,6 +4174,7 @@
         </w:rPr>
         <w:t>productPart</w:t>
       </w:r>
+      <w:proofErr w:type="spellEnd"/>
       <w:r>
         <w:rPr>
           <w:rFonts w:asciiTheme="minorHAnsi" w:eastAsiaTheme="minorHAnsi" w:hAnsiTheme="minorHAnsi" w:cstheme="minorBidi"/>
@@ -2945,11 +4184,21 @@
         </w:rPr>
         <w:t>.</w:t>
       </w:r>
-      <w:r>
-        <w:t>constructionProcesses-&gt;</w:t>
-      </w:r>
-      <w:r>
-        <w:t>first()</w:t>
+      <w:proofErr w:type="spellStart"/>
+      <w:r>
+        <w:t>constructionProcesses</w:t>
+      </w:r>
+      <w:proofErr w:type="spellEnd"/>
+      <w:r>
+        <w:t>-&gt;</w:t>
+      </w:r>
+      <w:proofErr w:type="gramStart"/>
+      <w:r>
+        <w:t>first(</w:t>
+      </w:r>
+      <w:proofErr w:type="gramEnd"/>
+      <w:r>
+        <w:t>)</w:t>
       </w:r>
       <w:r>
         <w:t>.</w:t>
@@ -2963,6 +4212,7 @@
         </w:rPr>
         <w:t>description</w:t>
       </w:r>
+      <w:bookmarkEnd w:id="61"/>
       <w:r>
         <w:rPr>
           <w:rFonts w:asciiTheme="minorHAnsi" w:eastAsiaTheme="minorHAnsi" w:hAnsiTheme="minorHAnsi" w:cstheme="minorBidi"/>
@@ -2975,14 +4225,6 @@
     </w:p>
     <w:p>
       <w:pPr>
-        <w:pStyle w:val="gendoc"/>
-      </w:pPr>
-      <w:r>
-        <w:t>[else]&lt;drop/&gt;</w:t>
-      </w:r>
-    </w:p>
-    <w:p>
-      <w:pPr>
         <w:rPr>
           <w:rFonts w:asciiTheme="minorHAnsi" w:eastAsiaTheme="minorHAnsi" w:hAnsiTheme="minorHAnsi" w:cstheme="minorBidi"/>
           <w:bCs/>
@@ -2992,11 +4234,49 @@
       </w:pPr>
       <w:r>
         <w:rPr>
+          <w:rStyle w:val="AcceleoscriptCar"/>
+        </w:rPr>
+        <w:t>[/if]</w:t>
+      </w:r>
+      <w:r>
+        <w:rPr>
+          <w:rStyle w:val="AcceleoscriptCar"/>
+        </w:rPr>
+        <w:t>&lt;drop/&gt;</w:t>
+      </w:r>
+    </w:p>
+    <w:p>
+      <w:pPr>
+        <w:pStyle w:val="gendoc"/>
+      </w:pPr>
+      <w:r>
+        <w:t>[</w:t>
+      </w:r>
+      <w:proofErr w:type="gramStart"/>
+      <w:r>
+        <w:t>else</w:t>
+      </w:r>
+      <w:proofErr w:type="gramEnd"/>
+      <w:r>
+        <w:t>]&lt;drop/&gt;</w:t>
+      </w:r>
+    </w:p>
+    <w:p>
+      <w:pPr>
+        <w:rPr>
           <w:rFonts w:asciiTheme="minorHAnsi" w:eastAsiaTheme="minorHAnsi" w:hAnsiTheme="minorHAnsi" w:cstheme="minorBidi"/>
           <w:bCs/>
           <w:szCs w:val="22"/>
           <w:lang w:val="en-US" w:eastAsia="en-US"/>
         </w:rPr>
+      </w:pPr>
+      <w:r>
+        <w:rPr>
+          <w:rFonts w:asciiTheme="minorHAnsi" w:eastAsiaTheme="minorHAnsi" w:hAnsiTheme="minorHAnsi" w:cstheme="minorBidi"/>
+          <w:bCs/>
+          <w:szCs w:val="22"/>
+          <w:lang w:val="en-US" w:eastAsia="en-US"/>
+        </w:rPr>
         <w:t>None</w:t>
       </w:r>
     </w:p>
@@ -3017,8 +4297,8 @@
           <w:color w:val="C0504D" w:themeColor="accent2"/>
         </w:rPr>
       </w:pPr>
-      <w:bookmarkStart w:id="60" w:name="OLE_LINK44"/>
-      <w:bookmarkStart w:id="61" w:name="OLE_LINK16"/>
+      <w:bookmarkStart w:id="62" w:name="OLE_LINK44"/>
+      <w:bookmarkStart w:id="63" w:name="OLE_LINK16"/>
       <w:r>
         <w:t>[/for]</w:t>
       </w:r>
@@ -3030,14 +4310,14 @@
         </w:rPr>
         <w:t>&lt;drop/&gt;</w:t>
       </w:r>
-      <w:bookmarkStart w:id="62" w:name="OLE_LINK25"/>
+      <w:bookmarkStart w:id="64" w:name="OLE_LINK25"/>
     </w:p>
     <w:p>
       <w:pPr>
         <w:pStyle w:val="Acceleoscript"/>
       </w:pPr>
-      <w:bookmarkStart w:id="63" w:name="OLE_LINK26"/>
-      <w:bookmarkEnd w:id="60"/>
+      <w:bookmarkStart w:id="65" w:name="OLE_LINK26"/>
+      <w:bookmarkEnd w:id="62"/>
       <w:r>
         <w:t>[/for]</w:t>
       </w:r>
@@ -3050,15 +4330,23 @@
         <w:t>&lt;drop/&gt;</w:t>
       </w:r>
     </w:p>
-    <w:bookmarkEnd w:id="61"/>
-    <w:bookmarkEnd w:id="62"/>
     <w:bookmarkEnd w:id="63"/>
+    <w:bookmarkEnd w:id="64"/>
+    <w:bookmarkEnd w:id="65"/>
     <w:p>
       <w:pPr>
         <w:pStyle w:val="gendoc"/>
       </w:pPr>
       <w:r>
-        <w:t>&lt;/gendoc&gt;&lt;drop/&gt;</w:t>
+        <w:t>&lt;/</w:t>
+      </w:r>
+      <w:proofErr w:type="spellStart"/>
+      <w:r>
+        <w:t>gendoc</w:t>
+      </w:r>
+      <w:proofErr w:type="spellEnd"/>
+      <w:r>
+        <w:t>&gt;&lt;drop/&gt;</w:t>
       </w:r>
     </w:p>
     <w:p>
@@ -3066,7 +4354,23 @@
         <w:pStyle w:val="gendoc"/>
       </w:pPr>
       <w:r>
-        <w:t>&lt;gendoc id=’carModels’&gt;&lt;drop/&gt;</w:t>
+        <w:t>&lt;</w:t>
+      </w:r>
+      <w:proofErr w:type="spellStart"/>
+      <w:r>
+        <w:t>gendoc</w:t>
+      </w:r>
+      <w:proofErr w:type="spellEnd"/>
+      <w:r>
+        <w:t xml:space="preserve"> id=’</w:t>
+      </w:r>
+      <w:proofErr w:type="spellStart"/>
+      <w:r>
+        <w:t>carModels</w:t>
+      </w:r>
+      <w:proofErr w:type="spellEnd"/>
+      <w:r>
+        <w:t>’&gt;&lt;drop/&gt;</w:t>
       </w:r>
     </w:p>
     <w:p>
@@ -3074,8 +4378,13 @@
         <w:pStyle w:val="berschrift1"/>
       </w:pPr>
       <w:r>
-        <w:t>Car Models</w:t>
-      </w:r>
+        <w:t xml:space="preserve">Car </w:t>
+      </w:r>
+      <w:proofErr w:type="spellStart"/>
+      <w:r>
+        <w:t>Models</w:t>
+      </w:r>
+      <w:proofErr w:type="spellEnd"/>
     </w:p>
     <w:p>
       <w:pPr>
@@ -3095,11 +4404,35 @@
         </w:rPr>
         <w:t xml:space="preserve"> [</w:t>
       </w:r>
+      <w:proofErr w:type="spellStart"/>
+      <w:proofErr w:type="gramStart"/>
       <w:r>
         <w:rPr>
           <w:lang w:val="en-US"/>
         </w:rPr>
-        <w:t>self.oclAsType(FactorySpecification).label/]</w:t>
+        <w:t>self.oclAsType</w:t>
+      </w:r>
+      <w:proofErr w:type="spellEnd"/>
+      <w:r>
+        <w:rPr>
+          <w:lang w:val="en-US"/>
+        </w:rPr>
+        <w:t>(</w:t>
+      </w:r>
+      <w:proofErr w:type="spellStart"/>
+      <w:proofErr w:type="gramEnd"/>
+      <w:r>
+        <w:rPr>
+          <w:lang w:val="en-US"/>
+        </w:rPr>
+        <w:t>FactorySpecification</w:t>
+      </w:r>
+      <w:proofErr w:type="spellEnd"/>
+      <w:r>
+        <w:rPr>
+          <w:lang w:val="en-US"/>
+        </w:rPr>
+        <w:t>).label/]</w:t>
       </w:r>
       <w:r>
         <w:rPr>
@@ -3113,7 +4446,15 @@
         <w:pStyle w:val="Acceleoscript"/>
       </w:pPr>
       <w:r>
-        <w:t>[for (car : fa</w:t>
+        <w:t>[</w:t>
+      </w:r>
+      <w:proofErr w:type="gramStart"/>
+      <w:r>
+        <w:t>for</w:t>
+      </w:r>
+      <w:proofErr w:type="gramEnd"/>
+      <w:r>
+        <w:t xml:space="preserve"> (car : fa</w:t>
       </w:r>
       <w:r>
         <w:t>ctory::Prod</w:t>
@@ -3125,7 +4466,39 @@
         <w:t>c</w:t>
       </w:r>
       <w:r>
-        <w:t>t | self.oclAsType(FactorySpecification).ownedProducts-&gt;sortedBy( label ) )]&lt;drop/&gt;</w:t>
+        <w:t xml:space="preserve">t | </w:t>
+      </w:r>
+      <w:proofErr w:type="spellStart"/>
+      <w:r>
+        <w:t>self.oclAsType</w:t>
+      </w:r>
+      <w:proofErr w:type="spellEnd"/>
+      <w:r>
+        <w:t>(</w:t>
+      </w:r>
+      <w:proofErr w:type="spellStart"/>
+      <w:r>
+        <w:t>FactorySpecification</w:t>
+      </w:r>
+      <w:proofErr w:type="spellEnd"/>
+      <w:r>
+        <w:t>).</w:t>
+      </w:r>
+      <w:proofErr w:type="spellStart"/>
+      <w:r>
+        <w:t>ownedProducts</w:t>
+      </w:r>
+      <w:proofErr w:type="spellEnd"/>
+      <w:r>
+        <w:t>-&gt;</w:t>
+      </w:r>
+      <w:proofErr w:type="spellStart"/>
+      <w:r>
+        <w:t>sortedBy</w:t>
+      </w:r>
+      <w:proofErr w:type="spellEnd"/>
+      <w:r>
+        <w:t>( label ) )]&lt;drop/&gt;</w:t>
       </w:r>
     </w:p>
     <w:p>
@@ -3133,7 +4506,15 @@
         <w:pStyle w:val="berschrift2"/>
       </w:pPr>
       <w:r>
-        <w:t>[car.label/]</w:t>
+        <w:t>[</w:t>
+      </w:r>
+      <w:proofErr w:type="spellStart"/>
+      <w:r>
+        <w:t>car.label</w:t>
+      </w:r>
+      <w:proofErr w:type="spellEnd"/>
+      <w:r>
+        <w:t>/]</w:t>
       </w:r>
     </w:p>
     <w:p>
@@ -3184,27 +4565,120 @@
         <w:rPr>
           <w:lang w:eastAsia="en-US"/>
         </w:rPr>
-        <w:t xml:space="preserve"> shows a car of the [car.label/] series that was produced between [car.</w:t>
-      </w:r>
-      <w:r>
+        <w:t xml:space="preserve"> shows a car of the [</w:t>
+      </w:r>
+      <w:proofErr w:type="spellStart"/>
+      <w:r>
+        <w:rPr>
+          <w:lang w:eastAsia="en-US"/>
+        </w:rPr>
+        <w:t>car.label</w:t>
+      </w:r>
+      <w:proofErr w:type="spellEnd"/>
+      <w:r>
+        <w:rPr>
+          <w:lang w:eastAsia="en-US"/>
+        </w:rPr>
+        <w:t xml:space="preserve">/] </w:t>
+      </w:r>
+      <w:proofErr w:type="spellStart"/>
+      <w:r>
+        <w:rPr>
+          <w:lang w:eastAsia="en-US"/>
+        </w:rPr>
+        <w:t>series</w:t>
+      </w:r>
+      <w:proofErr w:type="spellEnd"/>
+      <w:r>
+        <w:rPr>
+          <w:lang w:eastAsia="en-US"/>
+        </w:rPr>
         <w:t xml:space="preserve"> </w:t>
       </w:r>
+      <w:proofErr w:type="spellStart"/>
       <w:r>
         <w:rPr>
           <w:lang w:eastAsia="en-US"/>
         </w:rPr>
+        <w:t>that</w:t>
+      </w:r>
+      <w:proofErr w:type="spellEnd"/>
+      <w:r>
+        <w:rPr>
+          <w:lang w:eastAsia="en-US"/>
+        </w:rPr>
+        <w:t xml:space="preserve"> </w:t>
+      </w:r>
+      <w:proofErr w:type="spellStart"/>
+      <w:r>
+        <w:rPr>
+          <w:lang w:eastAsia="en-US"/>
+        </w:rPr>
+        <w:t>was</w:t>
+      </w:r>
+      <w:proofErr w:type="spellEnd"/>
+      <w:r>
+        <w:rPr>
+          <w:lang w:eastAsia="en-US"/>
+        </w:rPr>
+        <w:t xml:space="preserve"> </w:t>
+      </w:r>
+      <w:proofErr w:type="spellStart"/>
+      <w:r>
+        <w:rPr>
+          <w:lang w:eastAsia="en-US"/>
+        </w:rPr>
+        <w:t>produced</w:t>
+      </w:r>
+      <w:proofErr w:type="spellEnd"/>
+      <w:r>
+        <w:rPr>
+          <w:lang w:eastAsia="en-US"/>
+        </w:rPr>
+        <w:t xml:space="preserve"> </w:t>
+      </w:r>
+      <w:proofErr w:type="spellStart"/>
+      <w:r>
+        <w:rPr>
+          <w:lang w:eastAsia="en-US"/>
+        </w:rPr>
+        <w:t>between</w:t>
+      </w:r>
+      <w:proofErr w:type="spellEnd"/>
+      <w:r>
+        <w:rPr>
+          <w:lang w:eastAsia="en-US"/>
+        </w:rPr>
+        <w:t xml:space="preserve"> [car.</w:t>
+      </w:r>
+      <w:r>
+        <w:t xml:space="preserve"> </w:t>
+      </w:r>
+      <w:proofErr w:type="spellStart"/>
+      <w:r>
+        <w:rPr>
+          <w:lang w:eastAsia="en-US"/>
+        </w:rPr>
         <w:t>productionStartYear</w:t>
       </w:r>
+      <w:proofErr w:type="spellEnd"/>
       <w:r>
         <w:rPr>
           <w:lang w:eastAsia="en-US"/>
         </w:rPr>
-        <w:t>/] and [car.</w:t>
-      </w:r>
+        <w:t>/] and [</w:t>
+      </w:r>
+      <w:proofErr w:type="spellStart"/>
       <w:r>
         <w:rPr>
           <w:lang w:eastAsia="en-US"/>
         </w:rPr>
+        <w:t>car.</w:t>
+      </w:r>
+      <w:r>
+        <w:rPr>
+          <w:lang w:eastAsia="en-US"/>
+        </w:rPr>
         <w:t>production</w:t>
       </w:r>
       <w:r>
@@ -3219,11 +4693,54 @@
         </w:rPr>
         <w:t>Year</w:t>
       </w:r>
+      <w:proofErr w:type="spellEnd"/>
       <w:r>
         <w:rPr>
           <w:lang w:eastAsia="en-US"/>
         </w:rPr>
-        <w:t>/] in [car.ownedProductVersions-&gt;size()/] different versions:</w:t>
+        <w:t>/] in [</w:t>
+      </w:r>
+      <w:proofErr w:type="spellStart"/>
+      <w:r>
+        <w:rPr>
+          <w:lang w:eastAsia="en-US"/>
+        </w:rPr>
+        <w:t>car.ownedProductVersions</w:t>
+      </w:r>
+      <w:proofErr w:type="spellEnd"/>
+      <w:r>
+        <w:rPr>
+          <w:lang w:eastAsia="en-US"/>
+        </w:rPr>
+        <w:t>-&gt;</w:t>
+      </w:r>
+      <w:proofErr w:type="gramStart"/>
+      <w:r>
+        <w:rPr>
+          <w:lang w:eastAsia="en-US"/>
+        </w:rPr>
+        <w:t>size(</w:t>
+      </w:r>
+      <w:proofErr w:type="gramEnd"/>
+      <w:r>
+        <w:rPr>
+          <w:lang w:eastAsia="en-US"/>
+        </w:rPr>
+        <w:t xml:space="preserve">)/] </w:t>
+      </w:r>
+      <w:proofErr w:type="spellStart"/>
+      <w:r>
+        <w:rPr>
+          <w:lang w:eastAsia="en-US"/>
+        </w:rPr>
+        <w:t>different</w:t>
+      </w:r>
+      <w:proofErr w:type="spellEnd"/>
+      <w:r>
+        <w:rPr>
+          <w:lang w:eastAsia="en-US"/>
+        </w:rPr>
+        <w:t xml:space="preserve"> versions:</w:t>
       </w:r>
     </w:p>
     <w:p>
@@ -3231,7 +4748,47 @@
         <w:pStyle w:val="Acceleoscript"/>
       </w:pPr>
       <w:r>
-        <w:t>[for (productVersion : factory::ProductVersion | car.ownedProductVersions-&gt;sortedBy( label ) )]&lt;drop/&gt;</w:t>
+        <w:t>[</w:t>
+      </w:r>
+      <w:proofErr w:type="gramStart"/>
+      <w:r>
+        <w:t>for</w:t>
+      </w:r>
+      <w:proofErr w:type="gramEnd"/>
+      <w:r>
+        <w:t xml:space="preserve"> (</w:t>
+      </w:r>
+      <w:proofErr w:type="spellStart"/>
+      <w:r>
+        <w:t>productVersion</w:t>
+      </w:r>
+      <w:proofErr w:type="spellEnd"/>
+      <w:r>
+        <w:t xml:space="preserve"> : factory::</w:t>
+      </w:r>
+      <w:proofErr w:type="spellStart"/>
+      <w:r>
+        <w:t>ProductVersion</w:t>
+      </w:r>
+      <w:proofErr w:type="spellEnd"/>
+      <w:r>
+        <w:t xml:space="preserve"> | </w:t>
+      </w:r>
+      <w:proofErr w:type="spellStart"/>
+      <w:r>
+        <w:t>car.ownedProductVersions</w:t>
+      </w:r>
+      <w:proofErr w:type="spellEnd"/>
+      <w:r>
+        <w:t>-&gt;</w:t>
+      </w:r>
+      <w:proofErr w:type="spellStart"/>
+      <w:r>
+        <w:t>sortedBy</w:t>
+      </w:r>
+      <w:proofErr w:type="spellEnd"/>
+      <w:r>
+        <w:t>( label ) )]&lt;drop/&gt;</w:t>
       </w:r>
     </w:p>
     <w:p>
@@ -3243,8 +4800,17 @@
         </w:numPr>
       </w:pPr>
       <w:r>
-        <w:t>[productVersion.label/]</w:t>
-      </w:r>
+        <w:t>[</w:t>
+      </w:r>
+      <w:proofErr w:type="spellStart"/>
+      <w:r>
+        <w:t>productVersion.label</w:t>
+      </w:r>
+      <w:proofErr w:type="spellEnd"/>
+      <w:r>
+        <w:t>/]</w:t>
+      </w:r>
+      <w:bookmarkStart w:id="66" w:name="OLE_LINK11"/>
       <w:r>
         <w:rPr>
           <w:rStyle w:val="AcceleoscriptCar"/>
@@ -3255,23 +4821,46 @@
         <w:rPr>
           <w:rStyle w:val="AcceleoscriptCar"/>
         </w:rPr>
-        <w:t>not productVersion.description</w:t>
-      </w:r>
+        <w:t xml:space="preserve">not </w:t>
+      </w:r>
+      <w:proofErr w:type="spellStart"/>
       <w:r>
         <w:rPr>
           <w:rStyle w:val="AcceleoscriptCar"/>
         </w:rPr>
-        <w:t>.oclIsUndefined())]</w:t>
-      </w:r>
-      <w:r>
-        <w:t xml:space="preserve"> ([productVersion.description/])</w:t>
+        <w:t>productVersion.description</w:t>
       </w:r>
       <w:r>
         <w:rPr>
           <w:rStyle w:val="AcceleoscriptCar"/>
         </w:rPr>
+        <w:t>.oclIsUndefined</w:t>
+      </w:r>
+      <w:proofErr w:type="spellEnd"/>
+      <w:r>
+        <w:rPr>
+          <w:rStyle w:val="AcceleoscriptCar"/>
+        </w:rPr>
+        <w:t>())]</w:t>
+      </w:r>
+      <w:r>
+        <w:t xml:space="preserve"> ([</w:t>
+      </w:r>
+      <w:proofErr w:type="spellStart"/>
+      <w:r>
+        <w:t>productVersion.description</w:t>
+      </w:r>
+      <w:proofErr w:type="spellEnd"/>
+      <w:r>
+        <w:t>/])</w:t>
+      </w:r>
+      <w:r>
+        <w:rPr>
+          <w:rStyle w:val="AcceleoscriptCar"/>
+        </w:rPr>
         <w:t>[/if]</w:t>
       </w:r>
+      <w:bookmarkEnd w:id="66"/>
     </w:p>
     <w:p>
       <w:pPr>
@@ -3286,7 +4875,16 @@
         <w:pStyle w:val="gendoc"/>
       </w:pPr>
       <w:r>
-        <w:t>&lt;image filePath=’[’E:/Dokumente/</w:t>
+        <w:lastRenderedPageBreak/>
+        <w:t>&lt;image filePath=</w:t>
+      </w:r>
+      <w:proofErr w:type="gramStart"/>
+      <w:r>
+        <w:t>’[</w:t>
+      </w:r>
+      <w:proofErr w:type="gramEnd"/>
+      <w:r>
+        <w:t>’E:/Dokumente/</w:t>
       </w:r>
       <w:r>
         <w:t>Studium</w:t>
@@ -3339,16 +4937,24 @@
       <w:r>
         <w:t>’.concat(car.label).concat(‘.png</w:t>
       </w:r>
-      <w:bookmarkStart w:id="64" w:name="_GoBack"/>
-      <w:bookmarkEnd w:id="64"/>
       <w:r>
         <w:t xml:space="preserve">’)/]’ </w:t>
       </w:r>
-      <w:r>
-        <w:t xml:space="preserve">maxW='true' </w:t>
-      </w:r>
-      <w:r>
-        <w:t>maxH=’true’</w:t>
+      <w:proofErr w:type="spellStart"/>
+      <w:r>
+        <w:t>maxW</w:t>
+      </w:r>
+      <w:proofErr w:type="spellEnd"/>
+      <w:r>
+        <w:t xml:space="preserve">='true' </w:t>
+      </w:r>
+      <w:proofErr w:type="spellStart"/>
+      <w:r>
+        <w:t>maxH</w:t>
+      </w:r>
+      <w:proofErr w:type="spellEnd"/>
+      <w:r>
+        <w:t>=’true’</w:t>
       </w:r>
       <w:r>
         <w:t xml:space="preserve">&gt; </w:t>
@@ -3370,7 +4976,6 @@
           <w:noProof/>
           <w:lang w:eastAsia="en-US"/>
         </w:rPr>
-        <w:lastRenderedPageBreak/>
         <mc:AlternateContent>
           <mc:Choice Requires="wpc">
             <w:drawing>
@@ -3402,7 +5007,7 @@
           </mc:Choice>
           <mc:Fallback>
             <w:pict>
-              <v:group w14:anchorId="1E33AD3E" id="Zone de dessin 5" o:spid="_x0000_s1026" editas="canvas" style="position:absolute;margin-left:0;margin-top:2.65pt;width:6in;height:252pt;z-index:251663360;mso-position-horizontal:center;mso-position-horizontal-relative:margin" coordsize="54864,32004" o:gfxdata="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">
+              <v:group w14:anchorId="3A983676" id="Zone de dessin 5" o:spid="_x0000_s1026" editas="canvas" style="position:absolute;margin-left:0;margin-top:2.65pt;width:6in;height:252pt;z-index:251663360;mso-position-horizontal:center;mso-position-horizontal-relative:margin" coordsize="54864,32004" o:gfxdata="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">
                 <v:shape id="_x0000_s1027" type="#_x0000_t75" style="position:absolute;width:54864;height:32004;visibility:visible;mso-wrap-style:square">
                   <v:fill o:detectmouseclick="t"/>
                   <v:path o:connecttype="none"/>
@@ -3419,41 +5024,38 @@
         <w:pStyle w:val="Beschriftung"/>
         <w:jc w:val="center"/>
       </w:pPr>
-      <w:bookmarkStart w:id="65" w:name="_Ref455603804"/>
+      <w:bookmarkStart w:id="67" w:name="_Ref455603804"/>
       <w:r>
         <w:t xml:space="preserve">Figure </w:t>
       </w:r>
-      <w:r>
-        <w:fldChar w:fldCharType="begin"/>
-      </w:r>
-      <w:r>
-        <w:instrText xml:space="preserve"> SEQ Figure \* ARABIC </w:instrText>
-      </w:r>
-      <w:r>
-        <w:fldChar w:fldCharType="separate"/>
-      </w:r>
-      <w:r>
-        <w:rPr>
-          <w:noProof/>
-        </w:rPr>
-        <w:t>1</w:t>
-      </w:r>
-      <w:r>
-        <w:rPr>
-          <w:noProof/>
-        </w:rPr>
-        <w:fldChar w:fldCharType="end"/>
-      </w:r>
-      <w:bookmarkEnd w:id="65"/>
-      <w:r>
-        <w:t> : A car of the [car.label/]</w:t>
+      <w:fldSimple w:instr=" SEQ Figure \* ARABIC ">
+        <w:r>
+          <w:rPr>
+            <w:noProof/>
+          </w:rPr>
+          <w:t>1</w:t>
+        </w:r>
+      </w:fldSimple>
+      <w:bookmarkEnd w:id="67"/>
+      <w:r>
+        <w:t> : A car of the [</w:t>
+      </w:r>
+      <w:proofErr w:type="spellStart"/>
+      <w:r>
+        <w:t>car.label</w:t>
+      </w:r>
+      <w:proofErr w:type="spellEnd"/>
+      <w:r>
+        <w:t>/]</w:t>
       </w:r>
       <w:r>
         <w:t xml:space="preserve"> </w:t>
       </w:r>
+      <w:proofErr w:type="spellStart"/>
       <w:r>
         <w:t>series</w:t>
       </w:r>
+      <w:proofErr w:type="spellEnd"/>
     </w:p>
     <w:p>
       <w:pPr>
@@ -3500,7 +5102,15 @@
         <w:pStyle w:val="gendoc"/>
       </w:pPr>
       <w:r>
-        <w:t>&lt;/gendoc&gt;&lt;drop/&gt;</w:t>
+        <w:t>&lt;/</w:t>
+      </w:r>
+      <w:proofErr w:type="spellStart"/>
+      <w:r>
+        <w:t>gendoc</w:t>
+      </w:r>
+      <w:proofErr w:type="spellEnd"/>
+      <w:r>
+        <w:t>&gt;&lt;drop/&gt;</w:t>
       </w:r>
     </w:p>
     <w:sectPr>
@@ -5216,7 +6826,6 @@
   <w:style w:type="character" w:default="1" w:styleId="Absatz-Standardschriftart">
     <w:name w:val="Default Paragraph Font"/>
     <w:uiPriority w:val="1"/>
-    <w:semiHidden/>
     <w:unhideWhenUsed/>
   </w:style>
   <w:style w:type="table" w:default="1" w:styleId="NormaleTabelle">
@@ -6462,7 +8071,7 @@
 </file>
 
 <file path=customXml/itemProps1.xml><?xml version="1.0" encoding="utf-8"?>
-<ds:datastoreItem xmlns:ds="http://schemas.openxmlformats.org/officeDocument/2006/customXml" ds:itemID="{6FFB79C9-0757-4F04-9ED8-0C2409BE8B05}">
+<ds:datastoreItem xmlns:ds="http://schemas.openxmlformats.org/officeDocument/2006/customXml" ds:itemID="{8E10F5FC-72F4-4C22-9E63-33C423BEA8DA}">
   <ds:schemaRefs>
     <ds:schemaRef ds:uri="http://schemas.openxmlformats.org/officeDocument/2006/bibliography"/>
   </ds:schemaRefs>

</xml_diff>